<commit_message>
Modifica alla privacy policy per l'adeguamento alle modifiche personalizzate
</commit_message>
<xml_diff>
--- a/POLITICA DI PRIVACY UNIVERSALE.docx
+++ b/POLITICA DI PRIVACY UNIVERSALE.docx
@@ -1,7 +1,16 @@
 
 <file path=word/document.xml><?xml version="1.0" encoding="utf-8"?>
-<w:document xmlns:wpc="http://schemas.microsoft.com/office/word/2010/wordprocessingCanvas" xmlns:mc="http://schemas.openxmlformats.org/markup-compatibility/2006" xmlns:o="urn:schemas-microsoft-com:office:office" xmlns:r="http://schemas.openxmlformats.org/officeDocument/2006/relationships" xmlns:m="http://schemas.openxmlformats.org/officeDocument/2006/math" xmlns:v="urn:schemas-microsoft-com:vml" xmlns:wp14="http://schemas.microsoft.com/office/word/2010/wordprocessingDrawing" xmlns:wp="http://schemas.openxmlformats.org/drawingml/2006/wordprocessingDrawing" xmlns:w10="urn:schemas-microsoft-com:office:word" xmlns:w="http://schemas.openxmlformats.org/wordprocessingml/2006/main" xmlns:w14="http://schemas.microsoft.com/office/word/2010/wordml" xmlns:wpg="http://schemas.microsoft.com/office/word/2010/wordprocessingGroup" xmlns:wpi="http://schemas.microsoft.com/office/word/2010/wordprocessingInk" xmlns:wne="http://schemas.microsoft.com/office/word/2006/wordml" xmlns:wps="http://schemas.microsoft.com/office/word/2010/wordprocessingShape" mc:Ignorable="w14 wp14">
+<w:document xmlns:wpc="http://schemas.microsoft.com/office/word/2010/wordprocessingCanvas" xmlns:cx="http://schemas.microsoft.com/office/drawing/2014/chartex" xmlns:cx1="http://schemas.microsoft.com/office/drawing/2015/9/8/chartex" xmlns:cx2="http://schemas.microsoft.com/office/drawing/2015/10/21/chartex" xmlns:cx3="http://schemas.microsoft.com/office/drawing/2016/5/9/chartex" xmlns:cx4="http://schemas.microsoft.com/office/drawing/2016/5/10/chartex" xmlns:cx5="http://schemas.microsoft.com/office/drawing/2016/5/11/chartex" xmlns:cx6="http://schemas.microsoft.com/office/drawing/2016/5/12/chartex" xmlns:cx7="http://schemas.microsoft.com/office/drawing/2016/5/13/chartex" xmlns:cx8="http://schemas.microsoft.com/office/drawing/2016/5/14/chartex" xmlns:mc="http://schemas.openxmlformats.org/markup-compatibility/2006" xmlns:o="urn:schemas-microsoft-com:office:office" xmlns:r="http://schemas.openxmlformats.org/officeDocument/2006/relationships" xmlns:m="http://schemas.openxmlformats.org/officeDocument/2006/math" xmlns:v="urn:schemas-microsoft-com:vml" xmlns:wp14="http://schemas.microsoft.com/office/word/2010/wordprocessingDrawing" xmlns:wp="http://schemas.openxmlformats.org/drawingml/2006/wordprocessingDrawing" xmlns:w10="urn:schemas-microsoft-com:office:word" xmlns:w="http://schemas.openxmlformats.org/wordprocessingml/2006/main" xmlns:w14="http://schemas.microsoft.com/office/word/2010/wordml" xmlns:w15="http://schemas.microsoft.com/office/word/2012/wordml" xmlns:w16se="http://schemas.microsoft.com/office/word/2015/wordml/symex" xmlns:wpg="http://schemas.microsoft.com/office/word/2010/wordprocessingGroup" xmlns:wpi="http://schemas.microsoft.com/office/word/2010/wordprocessingInk" xmlns:wne="http://schemas.microsoft.com/office/word/2006/wordml" xmlns:wps="http://schemas.microsoft.com/office/word/2010/wordprocessingShape" mc:Ignorable="w14 w15 w16se wp14">
   <w:body>
+    <w:p>
+      <w:r>
+        <w:t xml:space="preserve">[SITO] = SITO WEB DELL’INFORMATIVA; [TITOLARE] = NOME E COGNOME DEL TITOLARE DEL TRATTAMENTO; [EMAIL] = EMAIL CONTATTO TITOLARE; [SEDE] = INDIRIZZO LEGALE AZIENDA/PRIVATO; [PIVACF] = SCRIVERE “Partita IVA N. ….” OPPURE “Codice Fiscale ….”; </w:t>
+      </w:r>
+      <w:r>
+        <w:t>[LINKCOOKIE] = LINK CHE RIMANDA ALLA COOKIE POLICY</w:t>
+      </w:r>
+    </w:p>
+    <w:p/>
     <w:p>
       <w:pPr>
         <w:rPr>
@@ -21,93 +30,129 @@
       <w:r>
         <w:t xml:space="preserve">L’obiettivo di questa informativa è quello di fornire le modalità di trattamento dei dati personali dell’utente che naviga sul sito </w:t>
       </w:r>
-      <w:proofErr w:type="spellStart"/>
-      <w:r>
+      <w:r>
+        <w:t>[SITO]</w:t>
+      </w:r>
+      <w:r>
+        <w:t xml:space="preserve"> ai sensi del Decreto Legislativo n.196 del 2003 (“Codice in materia dei dati personali”). </w:t>
+      </w:r>
+    </w:p>
+    <w:p>
+      <w:r>
+        <w:t>Tale documento è valido per tutti gli utenti che interagiscono co</w:t>
+      </w:r>
+      <w:r>
+        <w:t>n [SITO]</w:t>
+      </w:r>
+      <w:r>
+        <w:t xml:space="preserve"> e con i servizi ad esso associati accessibili per via telematica, a partire</w:t>
+      </w:r>
+      <w:r>
+        <w:t xml:space="preserve"> dalla pagina iniziale del sito</w:t>
+      </w:r>
+      <w:r>
+        <w:t xml:space="preserve">. L’informativa è soggetta a modifiche. Nel caso in cui dovessero essere applicate modifiche di rilievo a tale informativa verrà pubblicato un avviso o banner per l’utente. </w:t>
+      </w:r>
+    </w:p>
+    <w:p>
+      <w:r>
+        <w:t xml:space="preserve">Con la denominazione “UTENTE” si intende una qualsiasi persona che accede al sito attraverso qualsiasi mezzo tecnologico dotato di connessione internet. </w:t>
+      </w:r>
+    </w:p>
+    <w:p>
+      <w:pPr>
+        <w:rPr>
+          <w:b/>
+        </w:rPr>
+      </w:pPr>
+      <w:r>
+        <w:rPr>
+          <w:b/>
+        </w:rPr>
+        <w:t>Titolare del trattamento</w:t>
+      </w:r>
+    </w:p>
+    <w:p>
+      <w:r>
+        <w:t xml:space="preserve">Titolare del trattamento dei dati personali è </w:t>
+      </w:r>
+      <w:r>
+        <w:t>[TITOLARE] ([PIVACF])</w:t>
+      </w:r>
+      <w:r>
+        <w:t xml:space="preserve">, contattabile via mail all’indirizzo </w:t>
+      </w:r>
+      <w:r>
+        <w:t>[EMAIL]</w:t>
+      </w:r>
+      <w:r>
+        <w:t>, oppure</w:t>
+      </w:r>
+      <w:r>
+        <w:t xml:space="preserve"> alla nostra sede sita in </w:t>
+      </w:r>
+      <w:r>
+        <w:t>[SEDE]</w:t>
+      </w:r>
+      <w:r>
+        <w:t xml:space="preserve">. Saremmo a vostra disposizione per eventuali domande o dubbi relativi alla </w:t>
+      </w:r>
+      <w:r>
+        <w:t xml:space="preserve">politica di </w:t>
+      </w:r>
+      <w:r>
+        <w:t>privacy di tale sito web e sull’utilizzo dei dati personali raccolti o forniti dall’utente.</w:t>
+      </w:r>
+    </w:p>
+    <w:p>
+      <w:pPr>
+        <w:rPr>
+          <w:b/>
+        </w:rPr>
+      </w:pPr>
+      <w:r>
+        <w:rPr>
+          <w:b/>
+        </w:rPr>
+        <w:t>Clausola di esclusione di responsabilità</w:t>
+      </w:r>
+    </w:p>
+    <w:p>
+      <w:pPr>
+        <w:pStyle w:val="NormaleWeb"/>
+        <w:rPr>
+          <w:rFonts w:asciiTheme="minorHAnsi" w:eastAsiaTheme="minorHAnsi" w:hAnsiTheme="minorHAnsi" w:cstheme="minorBidi"/>
+          <w:sz w:val="22"/>
+          <w:szCs w:val="22"/>
+          <w:lang w:eastAsia="en-US"/>
+        </w:rPr>
+      </w:pPr>
+      <w:r>
+        <w:rPr>
+          <w:rFonts w:asciiTheme="minorHAnsi" w:eastAsiaTheme="minorHAnsi" w:hAnsiTheme="minorHAnsi" w:cstheme="minorBidi"/>
+          <w:sz w:val="22"/>
+          <w:szCs w:val="22"/>
+          <w:lang w:eastAsia="en-US"/>
+        </w:rPr>
+        <w:t>[</w:t>
+      </w:r>
+      <w:r>
+        <w:rPr>
+          <w:rFonts w:asciiTheme="minorHAnsi" w:eastAsiaTheme="minorHAnsi" w:hAnsiTheme="minorHAnsi" w:cstheme="minorBidi"/>
+          <w:sz w:val="22"/>
+          <w:szCs w:val="22"/>
+          <w:lang w:eastAsia="en-US"/>
+        </w:rPr>
         <w:t>SITO</w:t>
       </w:r>
-      <w:proofErr w:type="spellEnd"/>
-      <w:r>
-        <w:t xml:space="preserve"> da parte dello stesso ai sensi del Decreto Legislativo n.196 del 2003 (“Codice in materia dei dati personali”). </w:t>
-      </w:r>
-    </w:p>
-    <w:p>
-      <w:r>
-        <w:t>Tale documento è valido per tutti gli utenti che interagiscono col Sito e con i servizi ad esso associati accessibili per via telematica, a partire</w:t>
-      </w:r>
-      <w:r>
-        <w:t xml:space="preserve"> dalla pagina iniziale del sito</w:t>
-      </w:r>
-      <w:r>
-        <w:t xml:space="preserve">. L’informativa è soggetta a modifiche. Nel caso in cui dovessero essere applicate modifiche di rilievo a tale informativa verrà pubblicato un avviso o banner per l’utente. </w:t>
-      </w:r>
-    </w:p>
-    <w:p>
-      <w:pPr>
-        <w:rPr>
-          <w:b/>
-        </w:rPr>
-      </w:pPr>
-      <w:r>
-        <w:rPr>
-          <w:b/>
-        </w:rPr>
-        <w:t>Titolare del trattamento</w:t>
-      </w:r>
-    </w:p>
-    <w:p>
-      <w:r>
-        <w:t xml:space="preserve">Titolare del trattamento dei dati personali è </w:t>
-      </w:r>
-      <w:r>
-        <w:t>SITO</w:t>
-      </w:r>
-      <w:r>
-        <w:t xml:space="preserve">, contattabile via mail all’indirizzo </w:t>
-      </w:r>
-      <w:r>
-        <w:t>SITO, oppure</w:t>
-      </w:r>
-      <w:r>
-        <w:t xml:space="preserve"> alla nostra sede sita in </w:t>
-      </w:r>
-      <w:r>
-        <w:t>SITO</w:t>
-      </w:r>
-      <w:r>
-        <w:t>. Saremmo a vostra disposizione per eventuali domande o dubbi relativi alla privacy di tale sito web e sull’utilizzo dei dati personali raccolti o forniti dall’utente.</w:t>
-      </w:r>
-    </w:p>
-    <w:p>
-      <w:pPr>
-        <w:rPr>
-          <w:b/>
-        </w:rPr>
-      </w:pPr>
-      <w:r>
-        <w:rPr>
-          <w:b/>
-        </w:rPr>
-        <w:t>Clausola di esclusione di responsabilità</w:t>
-      </w:r>
-    </w:p>
-    <w:p>
-      <w:pPr>
-        <w:pStyle w:val="NormaleWeb"/>
-        <w:rPr>
-          <w:rFonts w:asciiTheme="minorHAnsi" w:eastAsiaTheme="minorHAnsi" w:hAnsiTheme="minorHAnsi" w:cstheme="minorBidi"/>
-          <w:sz w:val="22"/>
-          <w:szCs w:val="22"/>
-          <w:lang w:eastAsia="en-US"/>
-        </w:rPr>
-      </w:pPr>
-      <w:r>
-        <w:rPr>
-          <w:rFonts w:asciiTheme="minorHAnsi" w:eastAsiaTheme="minorHAnsi" w:hAnsiTheme="minorHAnsi" w:cstheme="minorBidi"/>
-          <w:sz w:val="22"/>
-          <w:szCs w:val="22"/>
-          <w:lang w:eastAsia="en-US"/>
-        </w:rPr>
-        <w:t>SITO</w:t>
+      <w:r>
+        <w:rPr>
+          <w:rFonts w:asciiTheme="minorHAnsi" w:eastAsiaTheme="minorHAnsi" w:hAnsiTheme="minorHAnsi" w:cstheme="minorBidi"/>
+          <w:sz w:val="22"/>
+          <w:szCs w:val="22"/>
+          <w:lang w:eastAsia="en-US"/>
+        </w:rPr>
+        <w:t>]</w:t>
       </w:r>
       <w:r>
         <w:rPr>
@@ -125,7 +170,25 @@
           <w:szCs w:val="22"/>
           <w:lang w:eastAsia="en-US"/>
         </w:rPr>
-        <w:t>garantire la completezza e la correttezza dell'informazione; tuttavia non si assume responsabilità per il materiale contenuto nel sito. Qualora dovessero essere segnalati degli errori, si provvederà a correggerli. I contenuti del sito:</w:t>
+        <w:t xml:space="preserve">garantire la completezza e la correttezza dell'informazione; </w:t>
+      </w:r>
+      <w:r>
+        <w:rPr>
+          <w:rFonts w:asciiTheme="minorHAnsi" w:eastAsiaTheme="minorHAnsi" w:hAnsiTheme="minorHAnsi" w:cstheme="minorBidi"/>
+          <w:sz w:val="22"/>
+          <w:szCs w:val="22"/>
+          <w:lang w:eastAsia="en-US"/>
+        </w:rPr>
+        <w:t>tuttavia, q</w:t>
+      </w:r>
+      <w:r>
+        <w:rPr>
+          <w:rFonts w:asciiTheme="minorHAnsi" w:eastAsiaTheme="minorHAnsi" w:hAnsiTheme="minorHAnsi" w:cstheme="minorBidi"/>
+          <w:sz w:val="22"/>
+          <w:szCs w:val="22"/>
+          <w:lang w:eastAsia="en-US"/>
+        </w:rPr>
+        <w:t>ualora dovessero essere segnalati degli errori, si provvederà a correggerli. I contenuti del sito:</w:t>
       </w:r>
     </w:p>
     <w:p>
@@ -133,7 +196,7 @@
         <w:pStyle w:val="NormaleWeb"/>
         <w:numPr>
           <w:ilvl w:val="0"/>
-          <w:numId w:val="7"/>
+          <w:numId w:val="12"/>
         </w:numPr>
         <w:rPr>
           <w:rFonts w:asciiTheme="minorHAnsi" w:eastAsiaTheme="minorHAnsi" w:hAnsiTheme="minorHAnsi" w:cstheme="minorBidi"/>
@@ -166,7 +229,7 @@
         <w:pStyle w:val="NormaleWeb"/>
         <w:numPr>
           <w:ilvl w:val="0"/>
-          <w:numId w:val="7"/>
+          <w:numId w:val="12"/>
         </w:numPr>
         <w:rPr>
           <w:rFonts w:asciiTheme="minorHAnsi" w:eastAsiaTheme="minorHAnsi" w:hAnsiTheme="minorHAnsi" w:cstheme="minorBidi"/>
@@ -182,7 +245,25 @@
           <w:szCs w:val="22"/>
           <w:lang w:eastAsia="en-US"/>
         </w:rPr>
-        <w:t>hanno collegamenti con siti esterni sui quali </w:t>
+        <w:t>possono avere</w:t>
+      </w:r>
+      <w:r>
+        <w:rPr>
+          <w:rFonts w:asciiTheme="minorHAnsi" w:eastAsiaTheme="minorHAnsi" w:hAnsiTheme="minorHAnsi" w:cstheme="minorBidi"/>
+          <w:sz w:val="22"/>
+          <w:szCs w:val="22"/>
+          <w:lang w:eastAsia="en-US"/>
+        </w:rPr>
+        <w:t xml:space="preserve"> collegamenti con siti esterni sui quali </w:t>
+      </w:r>
+      <w:r>
+        <w:rPr>
+          <w:rFonts w:asciiTheme="minorHAnsi" w:eastAsiaTheme="minorHAnsi" w:hAnsiTheme="minorHAnsi" w:cstheme="minorBidi"/>
+          <w:sz w:val="22"/>
+          <w:szCs w:val="22"/>
+          <w:lang w:eastAsia="en-US"/>
+        </w:rPr>
+        <w:t>[</w:t>
       </w:r>
       <w:r>
         <w:rPr>
@@ -200,6 +281,15 @@
           <w:szCs w:val="22"/>
           <w:lang w:eastAsia="en-US"/>
         </w:rPr>
+        <w:t>]</w:t>
+      </w:r>
+      <w:r>
+        <w:rPr>
+          <w:rFonts w:asciiTheme="minorHAnsi" w:eastAsiaTheme="minorHAnsi" w:hAnsiTheme="minorHAnsi" w:cstheme="minorBidi"/>
+          <w:sz w:val="22"/>
+          <w:szCs w:val="22"/>
+          <w:lang w:eastAsia="en-US"/>
+        </w:rPr>
         <w:t xml:space="preserve"> non può esercitare alcun controllo e per i quali non</w:t>
       </w:r>
       <w:r>
@@ -209,6 +299,15 @@
           <w:szCs w:val="22"/>
           <w:lang w:eastAsia="en-US"/>
         </w:rPr>
+        <w:t xml:space="preserve"> si</w:t>
+      </w:r>
+      <w:r>
+        <w:rPr>
+          <w:rFonts w:asciiTheme="minorHAnsi" w:eastAsiaTheme="minorHAnsi" w:hAnsiTheme="minorHAnsi" w:cstheme="minorBidi"/>
+          <w:sz w:val="22"/>
+          <w:szCs w:val="22"/>
+          <w:lang w:eastAsia="en-US"/>
+        </w:rPr>
         <w:t xml:space="preserve"> assume alcuna responsabilità.</w:t>
       </w:r>
     </w:p>
@@ -229,6 +328,15 @@
           <w:szCs w:val="22"/>
           <w:lang w:eastAsia="en-US"/>
         </w:rPr>
+        <w:t>[</w:t>
+      </w:r>
+      <w:r>
+        <w:rPr>
+          <w:rFonts w:asciiTheme="minorHAnsi" w:eastAsiaTheme="minorHAnsi" w:hAnsiTheme="minorHAnsi" w:cstheme="minorBidi"/>
+          <w:sz w:val="22"/>
+          <w:szCs w:val="22"/>
+          <w:lang w:eastAsia="en-US"/>
+        </w:rPr>
         <w:t>SITO</w:t>
       </w:r>
       <w:r>
@@ -238,7 +346,70 @@
           <w:szCs w:val="22"/>
           <w:lang w:eastAsia="en-US"/>
         </w:rPr>
-        <w:t> non assume alcuna responsabilità in merito ad eventuali problemi che possano insorgere per effetto dell'utilizzazione del sito o di eventuali siti esterni ad esso collegati.</w:t>
+        <w:t>]</w:t>
+      </w:r>
+      <w:r>
+        <w:rPr>
+          <w:rFonts w:asciiTheme="minorHAnsi" w:eastAsiaTheme="minorHAnsi" w:hAnsiTheme="minorHAnsi" w:cstheme="minorBidi"/>
+          <w:sz w:val="22"/>
+          <w:szCs w:val="22"/>
+          <w:lang w:eastAsia="en-US"/>
+        </w:rPr>
+        <w:t> non</w:t>
+      </w:r>
+      <w:r>
+        <w:rPr>
+          <w:rFonts w:asciiTheme="minorHAnsi" w:eastAsiaTheme="minorHAnsi" w:hAnsiTheme="minorHAnsi" w:cstheme="minorBidi"/>
+          <w:sz w:val="22"/>
+          <w:szCs w:val="22"/>
+          <w:lang w:eastAsia="en-US"/>
+        </w:rPr>
+        <w:t xml:space="preserve"> si</w:t>
+      </w:r>
+      <w:r>
+        <w:rPr>
+          <w:rFonts w:asciiTheme="minorHAnsi" w:eastAsiaTheme="minorHAnsi" w:hAnsiTheme="minorHAnsi" w:cstheme="minorBidi"/>
+          <w:sz w:val="22"/>
+          <w:szCs w:val="22"/>
+          <w:lang w:eastAsia="en-US"/>
+        </w:rPr>
+        <w:t xml:space="preserve"> assume alcuna responsabilità in merito</w:t>
+      </w:r>
+      <w:r>
+        <w:rPr>
+          <w:rFonts w:asciiTheme="minorHAnsi" w:eastAsiaTheme="minorHAnsi" w:hAnsiTheme="minorHAnsi" w:cstheme="minorBidi"/>
+          <w:sz w:val="22"/>
+          <w:szCs w:val="22"/>
+          <w:lang w:eastAsia="en-US"/>
+        </w:rPr>
+        <w:t xml:space="preserve"> ad eventuali problemi che posso</w:t>
+      </w:r>
+      <w:r>
+        <w:rPr>
+          <w:rFonts w:asciiTheme="minorHAnsi" w:eastAsiaTheme="minorHAnsi" w:hAnsiTheme="minorHAnsi" w:cstheme="minorBidi"/>
+          <w:sz w:val="22"/>
+          <w:szCs w:val="22"/>
+          <w:lang w:eastAsia="en-US"/>
+        </w:rPr>
+        <w:t>no insorger</w:t>
+      </w:r>
+      <w:r>
+        <w:rPr>
+          <w:rFonts w:asciiTheme="minorHAnsi" w:eastAsiaTheme="minorHAnsi" w:hAnsiTheme="minorHAnsi" w:cstheme="minorBidi"/>
+          <w:sz w:val="22"/>
+          <w:szCs w:val="22"/>
+          <w:lang w:eastAsia="en-US"/>
+        </w:rPr>
+        <w:t>e per effetto della visualizzazione</w:t>
+      </w:r>
+      <w:r>
+        <w:rPr>
+          <w:rFonts w:asciiTheme="minorHAnsi" w:eastAsiaTheme="minorHAnsi" w:hAnsiTheme="minorHAnsi" w:cstheme="minorBidi"/>
+          <w:sz w:val="22"/>
+          <w:szCs w:val="22"/>
+          <w:lang w:eastAsia="en-US"/>
+        </w:rPr>
+        <w:t xml:space="preserve"> di eventuali siti esterni ad esso collegati.</w:t>
       </w:r>
       <w:r>
         <w:rPr>
@@ -274,16 +445,25 @@
           <w:szCs w:val="22"/>
           <w:lang w:eastAsia="en-US"/>
         </w:rPr>
-        <w:t xml:space="preserve">esta informativa e sui quali SITO </w:t>
-      </w:r>
-      <w:r>
-        <w:rPr>
-          <w:rFonts w:asciiTheme="minorHAnsi" w:eastAsiaTheme="minorHAnsi" w:hAnsiTheme="minorHAnsi" w:cstheme="minorBidi"/>
-          <w:sz w:val="22"/>
-          <w:szCs w:val="22"/>
-          <w:lang w:eastAsia="en-US"/>
-        </w:rPr>
-        <w:t>non è responsabile. E’ possibile, però, contattar</w:t>
+        <w:t>esta informativa</w:t>
+      </w:r>
+      <w:r>
+        <w:rPr>
+          <w:rFonts w:asciiTheme="minorHAnsi" w:eastAsiaTheme="minorHAnsi" w:hAnsiTheme="minorHAnsi" w:cstheme="minorBidi"/>
+          <w:sz w:val="22"/>
+          <w:szCs w:val="22"/>
+          <w:lang w:eastAsia="en-US"/>
+        </w:rPr>
+        <w:t xml:space="preserve">; per gli utenti che dovessero abbandonare [SITO] l’invito è di prendere visione dell’informativa sulla privacy del sito esterno. </w:t>
+      </w:r>
+      <w:r>
+        <w:rPr>
+          <w:rFonts w:asciiTheme="minorHAnsi" w:eastAsiaTheme="minorHAnsi" w:hAnsiTheme="minorHAnsi" w:cstheme="minorBidi"/>
+          <w:sz w:val="22"/>
+          <w:szCs w:val="22"/>
+          <w:lang w:eastAsia="en-US"/>
+        </w:rPr>
+        <w:t>E’ possibile, però, contattar</w:t>
       </w:r>
       <w:r>
         <w:rPr>
@@ -301,7 +481,25 @@
           <w:szCs w:val="22"/>
           <w:lang w:eastAsia="en-US"/>
         </w:rPr>
-        <w:t xml:space="preserve"> per riferire eventuali anomalie sui siti linkati dallo stesso. </w:t>
+        <w:t xml:space="preserve"> per riferire eventuali anomalie sui siti linkati dallo stesso</w:t>
+      </w:r>
+      <w:r>
+        <w:rPr>
+          <w:rFonts w:asciiTheme="minorHAnsi" w:eastAsiaTheme="minorHAnsi" w:hAnsiTheme="minorHAnsi" w:cstheme="minorBidi"/>
+          <w:sz w:val="22"/>
+          <w:szCs w:val="22"/>
+          <w:lang w:eastAsia="en-US"/>
+        </w:rPr>
+        <w:t xml:space="preserve"> attraverso un qualsiasi modulo di contatto presente sul nostro sito o direttamente all’indirizzo email: [EMAIL]</w:t>
+      </w:r>
+      <w:r>
+        <w:rPr>
+          <w:rFonts w:asciiTheme="minorHAnsi" w:eastAsiaTheme="minorHAnsi" w:hAnsiTheme="minorHAnsi" w:cstheme="minorBidi"/>
+          <w:sz w:val="22"/>
+          <w:szCs w:val="22"/>
+          <w:lang w:eastAsia="en-US"/>
+        </w:rPr>
+        <w:t xml:space="preserve">. </w:t>
       </w:r>
       <w:r>
         <w:rPr>
@@ -320,7 +518,25 @@
           <w:lang w:eastAsia="en-US"/>
         </w:rPr>
         <w:br/>
-        <w:t>La presente clausola di esclusione di responsabilità non ha lo scopo di eludere il rispetto di requisiti prescritti dalla legislazione nazionale vigente, né di escludere la responsabilità nei casi per i quali essa sussiste ai sensi della stessa legislazione</w:t>
+        <w:t>La presente clausola di esclusione di responsabilità non ha lo scopo di eludere il rispetto d</w:t>
+      </w:r>
+      <w:r>
+        <w:rPr>
+          <w:rFonts w:asciiTheme="minorHAnsi" w:eastAsiaTheme="minorHAnsi" w:hAnsiTheme="minorHAnsi" w:cstheme="minorBidi"/>
+          <w:sz w:val="22"/>
+          <w:szCs w:val="22"/>
+          <w:lang w:eastAsia="en-US"/>
+        </w:rPr>
+        <w:t>ei</w:t>
+      </w:r>
+      <w:r>
+        <w:rPr>
+          <w:rFonts w:asciiTheme="minorHAnsi" w:eastAsiaTheme="minorHAnsi" w:hAnsiTheme="minorHAnsi" w:cstheme="minorBidi"/>
+          <w:sz w:val="22"/>
+          <w:szCs w:val="22"/>
+          <w:lang w:eastAsia="en-US"/>
+        </w:rPr>
+        <w:t xml:space="preserve"> requisiti prescritti dalla legislazione nazionale vigente, né di escludere la responsabilità nei casi per i quali essa sussiste ai sensi della stessa legislazione</w:t>
       </w:r>
       <w:r>
         <w:rPr>
@@ -377,6 +593,16 @@
           <w:szCs w:val="22"/>
           <w:lang w:eastAsia="en-US"/>
         </w:rPr>
+        <w:lastRenderedPageBreak/>
+        <w:t>[</w:t>
+      </w:r>
+      <w:r>
+        <w:rPr>
+          <w:rFonts w:asciiTheme="minorHAnsi" w:eastAsiaTheme="minorHAnsi" w:hAnsiTheme="minorHAnsi" w:cstheme="minorBidi"/>
+          <w:sz w:val="22"/>
+          <w:szCs w:val="22"/>
+          <w:lang w:eastAsia="en-US"/>
+        </w:rPr>
         <w:t>SITO</w:t>
       </w:r>
       <w:r>
@@ -386,6 +612,15 @@
           <w:szCs w:val="22"/>
           <w:lang w:eastAsia="en-US"/>
         </w:rPr>
+        <w:t>]</w:t>
+      </w:r>
+      <w:r>
+        <w:rPr>
+          <w:rFonts w:asciiTheme="minorHAnsi" w:eastAsiaTheme="minorHAnsi" w:hAnsiTheme="minorHAnsi" w:cstheme="minorBidi"/>
+          <w:sz w:val="22"/>
+          <w:szCs w:val="22"/>
+          <w:lang w:eastAsia="en-US"/>
+        </w:rPr>
         <w:t xml:space="preserve"> tratta i dati anagrafici degli utenti. Generalmente</w:t>
       </w:r>
       <w:r>
@@ -395,7 +630,16 @@
           <w:szCs w:val="22"/>
           <w:lang w:eastAsia="en-US"/>
         </w:rPr>
-        <w:t xml:space="preserve">, non trattiamo  alcun dato qualificabile come sensibile o di natura giudiziaria ai sensi dell’art. 4, comma 1, del </w:t>
+        <w:t>, non trattiamo </w:t>
+      </w:r>
+      <w:r>
+        <w:rPr>
+          <w:rFonts w:asciiTheme="minorHAnsi" w:eastAsiaTheme="minorHAnsi" w:hAnsiTheme="minorHAnsi" w:cstheme="minorBidi"/>
+          <w:sz w:val="22"/>
+          <w:szCs w:val="22"/>
+          <w:lang w:eastAsia="en-US"/>
+        </w:rPr>
+        <w:t xml:space="preserve">alcun dato qualificabile come sensibile o di natura giudiziaria ai sensi dell’art. 4, comma 1, del </w:t>
       </w:r>
       <w:proofErr w:type="spellStart"/>
       <w:r>
@@ -474,26 +718,82 @@
     </w:p>
     <w:p>
       <w:r>
-        <w:lastRenderedPageBreak/>
         <w:t>L’Utente ha la facoltà di utilizzare le pagine preposte con la Form di contatto per inviare un’e-mail a</w:t>
       </w:r>
       <w:r>
-        <w:t xml:space="preserve"> SITO</w:t>
-      </w:r>
-      <w:r>
-        <w:t>. I dati forniti verranno trattati per la registrazione del suo contatto, al fine di ricontattare l’utente, per l’erogazione dei servizi dallo stesso richiesti o per fornire risposte ad eventuali domande poste. Il trattamento sarà effettuato in modalità informatizzata attraverso la conservazione del contatto nei server di posta o all’</w:t>
-      </w:r>
-      <w:r>
-        <w:t>interno della rubrica personale di SITO</w:t>
-      </w:r>
-      <w:r>
-        <w:t>. La comunicazione dei dati ha natura facoltativa; ma, il mancato conferimento dei dati posti come obbligatori (*) o l’invio di dati non corrispondenti al vero non permetterà l’erogazione dei servizi (in caso di mancato o errato inserimento dell’e-mail da parte dell’utente, questo non permetterà di ricontattare l’utente e di conseguenza di non fornire il servizio richiesto dallo stesso). I dati forniti dall’utente non saranno comunicati ad altri soggetti, né saranno oggetti di diffusione, ma potrebbero essere utilizzati da</w:t>
-      </w:r>
-      <w:r>
-        <w:t xml:space="preserve"> SITO</w:t>
-      </w:r>
-      <w:r>
-        <w:t xml:space="preserve"> per la comunicazione di nuovi articoli o novità riguardanti solo e soltanto il sito </w:t>
+        <w:t xml:space="preserve"> </w:t>
+      </w:r>
+      <w:r>
+        <w:t>[</w:t>
+      </w:r>
+      <w:r>
+        <w:t>SITO</w:t>
+      </w:r>
+      <w:r>
+        <w:t>]</w:t>
+      </w:r>
+      <w:r>
+        <w:t>. I dati forniti verranno trattati per la registrazione del suo contatto, al fine di ricontattar</w:t>
+      </w:r>
+      <w:r>
+        <w:t>lo sia</w:t>
+      </w:r>
+      <w:r>
+        <w:t xml:space="preserve"> per l’erogazione dei </w:t>
+      </w:r>
+      <w:r>
+        <w:t>servizi dallo stesso richiesti, oppure sia</w:t>
+      </w:r>
+      <w:r>
+        <w:t xml:space="preserve"> per fornire risposte ad eventuali domande poste. Il trattamento sarà effettuato in modalità informatizzata attraverso la conservazione del contatto nei server di posta o all’</w:t>
+      </w:r>
+      <w:r>
+        <w:t>int</w:t>
+      </w:r>
+      <w:r>
+        <w:t>erno della rubrica personale della Società/Persona Fisica proprietaria di [SITO]</w:t>
+      </w:r>
+      <w:r>
+        <w:t>. La comunicazione</w:t>
+      </w:r>
+      <w:r>
+        <w:t xml:space="preserve"> dei dati ha natura facoltativa, tuttavia</w:t>
+      </w:r>
+      <w:r>
+        <w:t xml:space="preserve"> il mancato </w:t>
+      </w:r>
+      <w:r>
+        <w:t>inserimento</w:t>
+      </w:r>
+      <w:r>
+        <w:t xml:space="preserve"> dei dati posti come obbligatori (*) o l’invio di dati non corrispondenti al vero non permetterà l’erogazione dei servizi (</w:t>
+      </w:r>
+      <w:r>
+        <w:t xml:space="preserve">ad esempio: </w:t>
+      </w:r>
+      <w:r>
+        <w:t>in caso di mancato o errato inserimento dell’e-mail da parte dell’utente, questo non permetterà di ricontattare l’utente e di conseguenza di non fornire il servizio richiesto dallo stesso). I dati forniti dall’utente non saranno comunicati ad altri soggetti, né saranno oggetti di diffusione, ma potrebbero essere utilizzati da</w:t>
+      </w:r>
+      <w:r>
+        <w:t xml:space="preserve"> </w:t>
+      </w:r>
+      <w:r>
+        <w:t>[</w:t>
+      </w:r>
+      <w:r>
+        <w:t>SITO</w:t>
+      </w:r>
+      <w:r>
+        <w:t>]</w:t>
+      </w:r>
+      <w:r>
+        <w:t xml:space="preserve"> per la comunicazione di nuovi articoli o no</w:t>
+      </w:r>
+      <w:r>
+        <w:t>vità riguardanti esclusivamente</w:t>
+      </w:r>
+      <w:r>
+        <w:t xml:space="preserve"> il sito </w:t>
       </w:r>
       <w:r>
         <w:t>in questione</w:t>
@@ -502,15 +802,24 @@
         <w:t xml:space="preserve">. Tale clausola fa riferimento alle norme sancite in materia del trattamento dei dati personali circa l’invio di newsletter da parte </w:t>
       </w:r>
       <w:r>
-        <w:t>di SITO</w:t>
-      </w:r>
-      <w:r>
-        <w:t xml:space="preserve"> in questa normativa; si rammenta, però, che l’utente può decidere in qualsiasi momento la cancellazione dalla lista della newsletter semplicemente cliccando sul link in essa presente oppure richiedendone la cancellazione via mail: </w:t>
+        <w:t xml:space="preserve">di </w:t>
+      </w:r>
+      <w:r>
+        <w:t>[</w:t>
       </w:r>
       <w:r>
         <w:t>SITO</w:t>
       </w:r>
       <w:r>
+        <w:t xml:space="preserve">]; </w:t>
+      </w:r>
+      <w:r>
+        <w:t xml:space="preserve">si rammenta, però, che l’utente può decidere in qualsiasi momento la cancellazione dalla lista della newsletter semplicemente cliccando sul link in essa presente oppure richiedendone la cancellazione via mail: </w:t>
+      </w:r>
+      <w:r>
+        <w:t>[EMAIL]</w:t>
+      </w:r>
+      <w:r>
         <w:t>.</w:t>
       </w:r>
     </w:p>
@@ -521,7 +830,13 @@
     </w:p>
     <w:p>
       <w:r>
-        <w:t xml:space="preserve">Inviando il modulo di contatto l’utente acconsente al trattamento dei dati personali comunicati e al trattamento degli stessi secondo la presente normativa, inoltre conferma di essere stato informato correttamente circa: </w:t>
+        <w:t>Inviando il modulo di contatto</w:t>
+      </w:r>
+      <w:r>
+        <w:t xml:space="preserve"> presente in una qualsiasi pagina di [SITO]</w:t>
+      </w:r>
+      <w:r>
+        <w:t xml:space="preserve"> l’utente acconsente al trattamento dei dati personali comunicati e al trattamento degli stessi secondo la presente normativa, inoltre conferma di essere stato informato correttamente circa: </w:t>
       </w:r>
     </w:p>
     <w:p>
@@ -529,7 +844,7 @@
         <w:pStyle w:val="Paragrafoelenco"/>
         <w:numPr>
           <w:ilvl w:val="0"/>
-          <w:numId w:val="6"/>
+          <w:numId w:val="11"/>
         </w:numPr>
       </w:pPr>
       <w:r>
@@ -541,7 +856,7 @@
         <w:pStyle w:val="Paragrafoelenco"/>
         <w:numPr>
           <w:ilvl w:val="0"/>
-          <w:numId w:val="6"/>
+          <w:numId w:val="11"/>
         </w:numPr>
       </w:pPr>
       <w:r>
@@ -553,7 +868,7 @@
         <w:pStyle w:val="Paragrafoelenco"/>
         <w:numPr>
           <w:ilvl w:val="0"/>
-          <w:numId w:val="6"/>
+          <w:numId w:val="11"/>
         </w:numPr>
       </w:pPr>
       <w:r>
@@ -565,7 +880,7 @@
         <w:pStyle w:val="Paragrafoelenco"/>
         <w:numPr>
           <w:ilvl w:val="0"/>
-          <w:numId w:val="6"/>
+          <w:numId w:val="11"/>
         </w:numPr>
       </w:pPr>
       <w:r>
@@ -577,14 +892,23 @@
         <w:pStyle w:val="Paragrafoelenco"/>
         <w:numPr>
           <w:ilvl w:val="0"/>
-          <w:numId w:val="6"/>
+          <w:numId w:val="11"/>
         </w:numPr>
       </w:pPr>
       <w:r>
         <w:t>L’eventu</w:t>
       </w:r>
       <w:r>
-        <w:t>ale uso dei dati da parte di SITO</w:t>
+        <w:t xml:space="preserve">ale uso dei dati da parte di </w:t>
+      </w:r>
+      <w:r>
+        <w:t>[</w:t>
+      </w:r>
+      <w:r>
+        <w:t>SITO</w:t>
+      </w:r>
+      <w:r>
+        <w:t>]</w:t>
       </w:r>
     </w:p>
     <w:p>
@@ -592,7 +916,7 @@
         <w:pStyle w:val="Paragrafoelenco"/>
         <w:numPr>
           <w:ilvl w:val="0"/>
-          <w:numId w:val="6"/>
+          <w:numId w:val="11"/>
         </w:numPr>
       </w:pPr>
       <w:r>
@@ -614,13 +938,53 @@
     </w:p>
     <w:p>
       <w:r>
-        <w:t xml:space="preserve">Il Sito Web a cui questa normativa fa riferimento offre all’utente il servizio di download di documenti creati dagli amministratori di StudioMolisso.it . Per il download di tali documenti, però, è richiesto l’inserimento di un Nome e di un’e-mail valida alla quale sarà inviato il documento in allegato alla conferma dei dati. Con il download di anche solo un documento </w:t>
-      </w:r>
-      <w:r>
-        <w:t>messo a disposizione</w:t>
-      </w:r>
-      <w:r>
-        <w:t xml:space="preserve">, l’Utente acconsente al trattamento dei dati personali come sopra indicato, ed inoltre autorizza l’amministratore del Sito all’inserimento dell’indirizzo e-mail fornito all’interno di una lista di Newsletter per la comunicazione di novità riguardanti il sito in questione. </w:t>
+        <w:t>Il sito web a cui questa normativa fa</w:t>
+      </w:r>
+      <w:r>
+        <w:t xml:space="preserve"> riferimento </w:t>
+      </w:r>
+      <w:r>
+        <w:t xml:space="preserve">può offrire </w:t>
+      </w:r>
+      <w:r>
+        <w:t xml:space="preserve">all’utente </w:t>
+      </w:r>
+      <w:r>
+        <w:t xml:space="preserve">diversi ed ulteriori servizi </w:t>
+      </w:r>
+      <w:r>
+        <w:t>attraverso pop-up oppure moduli appositi</w:t>
+      </w:r>
+      <w:r>
+        <w:t>. Per</w:t>
+      </w:r>
+      <w:r>
+        <w:t xml:space="preserve"> poter usufruire degli stessi</w:t>
+      </w:r>
+      <w:r>
+        <w:t xml:space="preserve">, però, è richiesto l’inserimento di un </w:t>
+      </w:r>
+      <w:r>
+        <w:t>n</w:t>
+      </w:r>
+      <w:r>
+        <w:t>ome e di un’e-mail valida</w:t>
+      </w:r>
+      <w:r>
+        <w:t>. Fornendo tali dati per poter accedere ai servizi, l</w:t>
+      </w:r>
+      <w:r>
+        <w:t xml:space="preserve">’Utente acconsente al trattamento dei dati personali come sopra indicato, ed inoltre autorizza l’amministratore del </w:t>
+      </w:r>
+      <w:r>
+        <w:t>s</w:t>
+      </w:r>
+      <w:r>
+        <w:t xml:space="preserve">ito all’inserimento </w:t>
+      </w:r>
+      <w:r>
+        <w:lastRenderedPageBreak/>
+        <w:t xml:space="preserve">dell’indirizzo e-mail fornito all’interno di una lista di Newsletter per la comunicazione di novità riguardanti il sito in questione. </w:t>
       </w:r>
       <w:r>
         <w:t>Si</w:t>
@@ -638,284 +1002,255 @@
         <w:t>AM</w:t>
       </w:r>
       <w:r>
-        <w:t xml:space="preserve">. Per l’erogazione di tali servizi, però, </w:t>
-      </w:r>
-      <w:r>
+        <w:t xml:space="preserve">. La non fruizione dei dati richiesti all’utente non </w:t>
+      </w:r>
+      <w:r>
+        <w:t>permetterà l’erogazione dei servizi</w:t>
+      </w:r>
+      <w:r>
+        <w:t>.</w:t>
+      </w:r>
+      <w:r>
+        <w:t xml:space="preserve"> Per “servizi” s’intende ad esempio la possibilità di download di documenti o di accesso a determinate aree riservate del sito, oppure, in modo del tutto generale, qualsiasi prodotto realizzato da [SITO] ed offerto all’Utente per via telematica. </w:t>
+      </w:r>
+    </w:p>
+    <w:p>
+      <w:pPr>
+        <w:rPr>
+          <w:u w:val="single"/>
+        </w:rPr>
+      </w:pPr>
+      <w:r>
+        <w:rPr>
+          <w:u w:val="single"/>
+        </w:rPr>
+        <w:t>Dati di navigazione</w:t>
+      </w:r>
+    </w:p>
+    <w:p>
+      <w:r>
+        <w:t xml:space="preserve">Si intende per dati di navigazione la raccolta di dati dell’utente per fini statistici o per migliorare l’usabilità del sito da </w:t>
+      </w:r>
+      <w:r>
+        <w:t xml:space="preserve">parte dell’utilizzatore. </w:t>
+      </w:r>
+      <w:r>
+        <w:t>I sistemi informatici e gli applicativi dedicati al funz</w:t>
+      </w:r>
+      <w:r>
+        <w:t xml:space="preserve">ionamento del sito web </w:t>
+      </w:r>
+      <w:r>
+        <w:t>[SITO]</w:t>
+      </w:r>
+      <w:r>
+        <w:t xml:space="preserve"> rilevano, nel corso del loro normale funzionamento, alcuni dati </w:t>
+      </w:r>
+      <w:r>
+        <w:t xml:space="preserve">sull’uso del sito da parte dell’utente, senza permetterne la diretta identificazione. </w:t>
+      </w:r>
+      <w:r>
+        <w:t>Tra i dati raccolti sono compresi gli indirizzi IP</w:t>
+      </w:r>
+      <w:r>
+        <w:t xml:space="preserve"> (anonimizzati dal sistema)</w:t>
+      </w:r>
+      <w:r>
+        <w:t xml:space="preserve"> e i nomi di dominio dei computer utilizzati dagli Utenti che si connettono al sito, gli indirizzi in notazione URI (</w:t>
+      </w:r>
+      <w:proofErr w:type="spellStart"/>
+      <w:r>
+        <w:t>Uniform</w:t>
+      </w:r>
+      <w:proofErr w:type="spellEnd"/>
+      <w:r>
+        <w:t xml:space="preserve"> Resource </w:t>
+      </w:r>
+      <w:proofErr w:type="spellStart"/>
+      <w:r>
+        <w:t>Identifier</w:t>
+      </w:r>
+      <w:proofErr w:type="spellEnd"/>
+      <w:r>
+        <w:t>) delle risorse richieste, l’orario della richiesta, il metodo utilizzato nel sottoporre la richiesta al server, la dimensione del file ottenuto in risposta, il codice numerico indicante lo stato della risposta data dal server (buon fine, errore, ecc.) ed altri parametri riguardanti il sistema operativo e l’ambiente informatico utilizzato dall’Utente.</w:t>
+      </w:r>
+      <w:r>
+        <w:t xml:space="preserve"> </w:t>
+      </w:r>
+    </w:p>
+    <w:p>
+      <w:pPr>
+        <w:pStyle w:val="NormaleWeb"/>
+        <w:rPr>
+          <w:rFonts w:asciiTheme="minorHAnsi" w:eastAsiaTheme="minorHAnsi" w:hAnsiTheme="minorHAnsi" w:cstheme="minorBidi"/>
+          <w:sz w:val="22"/>
+          <w:szCs w:val="22"/>
+          <w:lang w:eastAsia="en-US"/>
+        </w:rPr>
+      </w:pPr>
+      <w:r>
+        <w:rPr>
+          <w:rFonts w:asciiTheme="minorHAnsi" w:eastAsiaTheme="minorHAnsi" w:hAnsiTheme="minorHAnsi" w:cstheme="minorBidi"/>
+          <w:sz w:val="22"/>
+          <w:szCs w:val="22"/>
+          <w:lang w:eastAsia="en-US"/>
+        </w:rPr>
+        <w:t>[</w:t>
+      </w:r>
+      <w:r>
+        <w:rPr>
+          <w:rFonts w:asciiTheme="minorHAnsi" w:eastAsiaTheme="minorHAnsi" w:hAnsiTheme="minorHAnsi" w:cstheme="minorBidi"/>
+          <w:sz w:val="22"/>
+          <w:szCs w:val="22"/>
+          <w:lang w:eastAsia="en-US"/>
+        </w:rPr>
         <w:t>SITO</w:t>
       </w:r>
       <w:r>
-        <w:t xml:space="preserve"> si appoggia a prodotti di terzi: </w:t>
-      </w:r>
-      <w:r>
+        <w:rPr>
+          <w:rFonts w:asciiTheme="minorHAnsi" w:eastAsiaTheme="minorHAnsi" w:hAnsiTheme="minorHAnsi" w:cstheme="minorBidi"/>
+          <w:sz w:val="22"/>
+          <w:szCs w:val="22"/>
+          <w:lang w:eastAsia="en-US"/>
+        </w:rPr>
+        <w:t>]</w:t>
+      </w:r>
+      <w:r>
+        <w:rPr>
+          <w:rFonts w:asciiTheme="minorHAnsi" w:eastAsiaTheme="minorHAnsi" w:hAnsiTheme="minorHAnsi" w:cstheme="minorBidi"/>
+          <w:sz w:val="22"/>
+          <w:szCs w:val="22"/>
+          <w:lang w:eastAsia="en-US"/>
+        </w:rPr>
+        <w:t xml:space="preserve"> utilizza questi dati per analizzare le tendenze, identificare gli argomenti con maggiore audience all’interno del sito, capire le necessità dell’utente e ciò che potrebbe interessarlo</w:t>
+      </w:r>
+      <w:r>
+        <w:rPr>
+          <w:rFonts w:asciiTheme="minorHAnsi" w:eastAsiaTheme="minorHAnsi" w:hAnsiTheme="minorHAnsi" w:cstheme="minorBidi"/>
+          <w:sz w:val="22"/>
+          <w:szCs w:val="22"/>
+          <w:lang w:eastAsia="en-US"/>
+        </w:rPr>
+        <w:t xml:space="preserve"> maggiormente. </w:t>
+      </w:r>
+      <w:r>
+        <w:rPr>
+          <w:rFonts w:asciiTheme="minorHAnsi" w:eastAsiaTheme="minorHAnsi" w:hAnsiTheme="minorHAnsi" w:cstheme="minorBidi"/>
+          <w:sz w:val="22"/>
+          <w:szCs w:val="22"/>
+          <w:lang w:eastAsia="en-US"/>
+        </w:rPr>
+        <w:t>[SITO]</w:t>
+      </w:r>
+      <w:r>
+        <w:rPr>
+          <w:rFonts w:asciiTheme="minorHAnsi" w:eastAsiaTheme="minorHAnsi" w:hAnsiTheme="minorHAnsi" w:cstheme="minorBidi"/>
+          <w:sz w:val="22"/>
+          <w:szCs w:val="22"/>
+          <w:lang w:eastAsia="en-US"/>
+        </w:rPr>
+        <w:t xml:space="preserve">, però, non crea CON I DATI STATISTICI profili identificativi dei singoli utenti, ma ne verifica solo le medie. </w:t>
+      </w:r>
+    </w:p>
+    <w:p>
+      <w:pPr>
+        <w:pStyle w:val="NormaleWeb"/>
+        <w:rPr>
+          <w:rFonts w:asciiTheme="minorHAnsi" w:eastAsiaTheme="minorHAnsi" w:hAnsiTheme="minorHAnsi" w:cstheme="minorBidi"/>
+          <w:sz w:val="22"/>
+          <w:szCs w:val="22"/>
+          <w:lang w:eastAsia="en-US"/>
+        </w:rPr>
+      </w:pPr>
+      <w:r>
+        <w:rPr>
+          <w:rFonts w:asciiTheme="minorHAnsi" w:eastAsiaTheme="minorHAnsi" w:hAnsiTheme="minorHAnsi" w:cstheme="minorBidi"/>
+          <w:sz w:val="22"/>
+          <w:szCs w:val="22"/>
+          <w:lang w:eastAsia="en-US"/>
+        </w:rPr>
+        <w:t>Cookies: Su</w:t>
+      </w:r>
+      <w:r>
+        <w:rPr>
+          <w:rFonts w:asciiTheme="minorHAnsi" w:eastAsiaTheme="minorHAnsi" w:hAnsiTheme="minorHAnsi" w:cstheme="minorBidi"/>
+          <w:sz w:val="22"/>
+          <w:szCs w:val="22"/>
+          <w:lang w:eastAsia="en-US"/>
+        </w:rPr>
+        <w:t>l</w:t>
+      </w:r>
+      <w:r>
+        <w:rPr>
+          <w:rFonts w:asciiTheme="minorHAnsi" w:eastAsiaTheme="minorHAnsi" w:hAnsiTheme="minorHAnsi" w:cstheme="minorBidi"/>
+          <w:sz w:val="22"/>
+          <w:szCs w:val="22"/>
+          <w:lang w:eastAsia="en-US"/>
+        </w:rPr>
+        <w:t xml:space="preserve"> sito</w:t>
+      </w:r>
+      <w:r>
+        <w:rPr>
+          <w:rFonts w:asciiTheme="minorHAnsi" w:eastAsiaTheme="minorHAnsi" w:hAnsiTheme="minorHAnsi" w:cstheme="minorBidi"/>
+          <w:sz w:val="22"/>
+          <w:szCs w:val="22"/>
+          <w:lang w:eastAsia="en-US"/>
+        </w:rPr>
+        <w:t xml:space="preserve"> </w:t>
+      </w:r>
+      <w:r>
+        <w:rPr>
+          <w:rFonts w:asciiTheme="minorHAnsi" w:eastAsiaTheme="minorHAnsi" w:hAnsiTheme="minorHAnsi" w:cstheme="minorBidi"/>
+          <w:sz w:val="22"/>
+          <w:szCs w:val="22"/>
+          <w:lang w:eastAsia="en-US"/>
+        </w:rPr>
+        <w:t>[</w:t>
+      </w:r>
+      <w:r>
+        <w:rPr>
+          <w:rFonts w:asciiTheme="minorHAnsi" w:eastAsiaTheme="minorHAnsi" w:hAnsiTheme="minorHAnsi" w:cstheme="minorBidi"/>
+          <w:sz w:val="22"/>
+          <w:szCs w:val="22"/>
+          <w:lang w:eastAsia="en-US"/>
+        </w:rPr>
         <w:t>SITO</w:t>
       </w:r>
       <w:r>
-        <w:t xml:space="preserve"> non è responsabile di eventuali problemi tecnici che potrebbero causare l’invio della stessa mail informativa per più di una volta a modalità di newsletter; invitiamo l’utente alla comunicazione di eventuali problemi che cercheremo di risolvere prontamente. La non fruizione dei dati richiesti all’utente non permetterà l’erogazione del servizio e il download dei documenti.</w:t>
-      </w:r>
-    </w:p>
-    <w:p>
-      <w:pPr>
-        <w:rPr>
-          <w:u w:val="single"/>
-        </w:rPr>
-      </w:pPr>
-      <w:r>
-        <w:rPr>
-          <w:u w:val="single"/>
-        </w:rPr>
-        <w:t>Dati di navigazione</w:t>
-      </w:r>
-    </w:p>
-    <w:p>
-      <w:r>
-        <w:lastRenderedPageBreak/>
-        <w:t xml:space="preserve">Si intende per dati di navigazione la raccolta di dati dell’utente per fini statistici o per migliorare l’usabilità del sito da parte dell’utilizzatore. </w:t>
-      </w:r>
-    </w:p>
-    <w:p>
-      <w:pPr>
-        <w:pStyle w:val="NormaleWeb"/>
-        <w:rPr>
-          <w:rFonts w:asciiTheme="minorHAnsi" w:eastAsiaTheme="minorHAnsi" w:hAnsiTheme="minorHAnsi" w:cstheme="minorBidi"/>
-          <w:sz w:val="22"/>
-          <w:szCs w:val="22"/>
-          <w:lang w:eastAsia="en-US"/>
-        </w:rPr>
-      </w:pPr>
-      <w:r>
-        <w:rPr>
-          <w:rFonts w:asciiTheme="minorHAnsi" w:eastAsiaTheme="minorHAnsi" w:hAnsiTheme="minorHAnsi" w:cstheme="minorBidi"/>
-          <w:sz w:val="22"/>
-          <w:szCs w:val="22"/>
-          <w:lang w:eastAsia="en-US"/>
-        </w:rPr>
-        <w:t>I sistemi informatici e gli applicativi dedicati al funz</w:t>
-      </w:r>
-      <w:r>
-        <w:rPr>
-          <w:rFonts w:asciiTheme="minorHAnsi" w:eastAsiaTheme="minorHAnsi" w:hAnsiTheme="minorHAnsi" w:cstheme="minorBidi"/>
-          <w:sz w:val="22"/>
-          <w:szCs w:val="22"/>
-          <w:lang w:eastAsia="en-US"/>
-        </w:rPr>
-        <w:t>ionamento del sito web SITO</w:t>
-      </w:r>
-      <w:r>
-        <w:rPr>
-          <w:rFonts w:asciiTheme="minorHAnsi" w:eastAsiaTheme="minorHAnsi" w:hAnsiTheme="minorHAnsi" w:cstheme="minorBidi"/>
-          <w:sz w:val="22"/>
-          <w:szCs w:val="22"/>
-          <w:lang w:eastAsia="en-US"/>
-        </w:rPr>
-        <w:t xml:space="preserve"> rilevano, nel corso del loro normale funzionamento, alcuni dati non associati a Utenti direttamente identificabili.</w:t>
-      </w:r>
-      <w:r>
-        <w:rPr>
-          <w:rFonts w:asciiTheme="minorHAnsi" w:eastAsiaTheme="minorHAnsi" w:hAnsiTheme="minorHAnsi" w:cstheme="minorBidi"/>
-          <w:sz w:val="22"/>
-          <w:szCs w:val="22"/>
-          <w:lang w:eastAsia="en-US"/>
-        </w:rPr>
-        <w:t xml:space="preserve"> </w:t>
-      </w:r>
-      <w:r>
-        <w:rPr>
-          <w:rFonts w:asciiTheme="minorHAnsi" w:eastAsiaTheme="minorHAnsi" w:hAnsiTheme="minorHAnsi" w:cstheme="minorBidi"/>
-          <w:sz w:val="22"/>
-          <w:szCs w:val="22"/>
-          <w:lang w:eastAsia="en-US"/>
-        </w:rPr>
-        <w:t>Tra i dati raccolti sono compresi gli indirizzi IP</w:t>
-      </w:r>
-      <w:r>
-        <w:rPr>
-          <w:rFonts w:asciiTheme="minorHAnsi" w:eastAsiaTheme="minorHAnsi" w:hAnsiTheme="minorHAnsi" w:cstheme="minorBidi"/>
-          <w:sz w:val="22"/>
-          <w:szCs w:val="22"/>
-          <w:lang w:eastAsia="en-US"/>
-        </w:rPr>
-        <w:t xml:space="preserve"> (anonimizzati dal sistema)</w:t>
-      </w:r>
-      <w:r>
-        <w:rPr>
-          <w:rFonts w:asciiTheme="minorHAnsi" w:eastAsiaTheme="minorHAnsi" w:hAnsiTheme="minorHAnsi" w:cstheme="minorBidi"/>
-          <w:sz w:val="22"/>
-          <w:szCs w:val="22"/>
-          <w:lang w:eastAsia="en-US"/>
-        </w:rPr>
-        <w:t xml:space="preserve"> e i nomi di dominio dei computer utilizzati dagli Utenti che si connettono al sito, gli indirizzi in notazione URI (</w:t>
-      </w:r>
-      <w:proofErr w:type="spellStart"/>
-      <w:r>
-        <w:rPr>
-          <w:rFonts w:asciiTheme="minorHAnsi" w:eastAsiaTheme="minorHAnsi" w:hAnsiTheme="minorHAnsi" w:cstheme="minorBidi"/>
-          <w:sz w:val="22"/>
-          <w:szCs w:val="22"/>
-          <w:lang w:eastAsia="en-US"/>
-        </w:rPr>
-        <w:t>Uniform</w:t>
-      </w:r>
-      <w:proofErr w:type="spellEnd"/>
-      <w:r>
-        <w:rPr>
-          <w:rFonts w:asciiTheme="minorHAnsi" w:eastAsiaTheme="minorHAnsi" w:hAnsiTheme="minorHAnsi" w:cstheme="minorBidi"/>
-          <w:sz w:val="22"/>
-          <w:szCs w:val="22"/>
-          <w:lang w:eastAsia="en-US"/>
-        </w:rPr>
-        <w:t xml:space="preserve"> Resource </w:t>
-      </w:r>
-      <w:proofErr w:type="spellStart"/>
-      <w:r>
-        <w:rPr>
-          <w:rFonts w:asciiTheme="minorHAnsi" w:eastAsiaTheme="minorHAnsi" w:hAnsiTheme="minorHAnsi" w:cstheme="minorBidi"/>
-          <w:sz w:val="22"/>
-          <w:szCs w:val="22"/>
-          <w:lang w:eastAsia="en-US"/>
-        </w:rPr>
-        <w:t>Identifier</w:t>
-      </w:r>
-      <w:proofErr w:type="spellEnd"/>
-      <w:r>
-        <w:rPr>
-          <w:rFonts w:asciiTheme="minorHAnsi" w:eastAsiaTheme="minorHAnsi" w:hAnsiTheme="minorHAnsi" w:cstheme="minorBidi"/>
-          <w:sz w:val="22"/>
-          <w:szCs w:val="22"/>
-          <w:lang w:eastAsia="en-US"/>
-        </w:rPr>
-        <w:t>) delle risorse richieste, l’orario della richiesta, il metodo utilizzato nel sottoporre la richiesta al server, la dimensione del file ottenuto in risposta, il codice numerico indicante lo stato della risposta data dal server (buon fine, errore, ecc.) ed altri parametri riguardanti il sistema operativo e l’ambiente informatico utilizzato dall’Utente.</w:t>
-      </w:r>
-      <w:r>
-        <w:rPr>
-          <w:rFonts w:asciiTheme="minorHAnsi" w:eastAsiaTheme="minorHAnsi" w:hAnsiTheme="minorHAnsi" w:cstheme="minorBidi"/>
-          <w:sz w:val="22"/>
-          <w:szCs w:val="22"/>
-          <w:lang w:eastAsia="en-US"/>
-        </w:rPr>
-        <w:t xml:space="preserve"> </w:t>
-      </w:r>
-    </w:p>
-    <w:p>
-      <w:pPr>
-        <w:pStyle w:val="NormaleWeb"/>
-        <w:rPr>
-          <w:rFonts w:asciiTheme="minorHAnsi" w:eastAsiaTheme="minorHAnsi" w:hAnsiTheme="minorHAnsi" w:cstheme="minorBidi"/>
-          <w:sz w:val="22"/>
-          <w:szCs w:val="22"/>
-          <w:lang w:eastAsia="en-US"/>
-        </w:rPr>
-      </w:pPr>
-      <w:r>
-        <w:rPr>
-          <w:rFonts w:asciiTheme="minorHAnsi" w:eastAsiaTheme="minorHAnsi" w:hAnsiTheme="minorHAnsi" w:cstheme="minorBidi"/>
-          <w:sz w:val="22"/>
-          <w:szCs w:val="22"/>
-          <w:lang w:eastAsia="en-US"/>
-        </w:rPr>
-        <w:t>SITO</w:t>
-      </w:r>
-      <w:r>
-        <w:rPr>
-          <w:rFonts w:asciiTheme="minorHAnsi" w:eastAsiaTheme="minorHAnsi" w:hAnsiTheme="minorHAnsi" w:cstheme="minorBidi"/>
-          <w:sz w:val="22"/>
-          <w:szCs w:val="22"/>
-          <w:lang w:eastAsia="en-US"/>
-        </w:rPr>
-        <w:t xml:space="preserve"> utilizza questi dati per analizzare le tendenze, identificare gli argomenti con maggiore audience all’interno del sito, capire le necessità dell’utente e ciò che potrebbe interessarlo</w:t>
-      </w:r>
-      <w:r>
-        <w:rPr>
-          <w:rFonts w:asciiTheme="minorHAnsi" w:eastAsiaTheme="minorHAnsi" w:hAnsiTheme="minorHAnsi" w:cstheme="minorBidi"/>
-          <w:sz w:val="22"/>
-          <w:szCs w:val="22"/>
-          <w:lang w:eastAsia="en-US"/>
-        </w:rPr>
-        <w:t xml:space="preserve"> maggiormente. SITO</w:t>
-      </w:r>
-      <w:r>
-        <w:rPr>
-          <w:rFonts w:asciiTheme="minorHAnsi" w:eastAsiaTheme="minorHAnsi" w:hAnsiTheme="minorHAnsi" w:cstheme="minorBidi"/>
-          <w:sz w:val="22"/>
-          <w:szCs w:val="22"/>
-          <w:lang w:eastAsia="en-US"/>
-        </w:rPr>
-        <w:t xml:space="preserve">, però, non crea CON I DATI STATISTICI profili identificativi dei singoli utenti, ma ne verifica solo le medie. </w:t>
-      </w:r>
-    </w:p>
-    <w:p>
-      <w:pPr>
-        <w:pStyle w:val="NormaleWeb"/>
-        <w:rPr>
-          <w:rFonts w:asciiTheme="minorHAnsi" w:eastAsiaTheme="minorHAnsi" w:hAnsiTheme="minorHAnsi" w:cstheme="minorBidi"/>
-          <w:sz w:val="22"/>
-          <w:szCs w:val="22"/>
-          <w:lang w:eastAsia="en-US"/>
-        </w:rPr>
-      </w:pPr>
-      <w:r>
-        <w:rPr>
-          <w:rFonts w:asciiTheme="minorHAnsi" w:eastAsiaTheme="minorHAnsi" w:hAnsiTheme="minorHAnsi" w:cstheme="minorBidi"/>
-          <w:sz w:val="22"/>
-          <w:szCs w:val="22"/>
-          <w:lang w:eastAsia="en-US"/>
-        </w:rPr>
-        <w:t>Cookies: Su</w:t>
-      </w:r>
-      <w:r>
-        <w:rPr>
-          <w:rFonts w:asciiTheme="minorHAnsi" w:eastAsiaTheme="minorHAnsi" w:hAnsiTheme="minorHAnsi" w:cstheme="minorBidi"/>
-          <w:sz w:val="22"/>
-          <w:szCs w:val="22"/>
-          <w:lang w:eastAsia="en-US"/>
-        </w:rPr>
-        <w:t>l</w:t>
-      </w:r>
-      <w:r>
-        <w:rPr>
-          <w:rFonts w:asciiTheme="minorHAnsi" w:eastAsiaTheme="minorHAnsi" w:hAnsiTheme="minorHAnsi" w:cstheme="minorBidi"/>
-          <w:sz w:val="22"/>
-          <w:szCs w:val="22"/>
-          <w:lang w:eastAsia="en-US"/>
-        </w:rPr>
-        <w:t xml:space="preserve"> sito</w:t>
-      </w:r>
-      <w:r>
-        <w:rPr>
-          <w:rFonts w:asciiTheme="minorHAnsi" w:eastAsiaTheme="minorHAnsi" w:hAnsiTheme="minorHAnsi" w:cstheme="minorBidi"/>
-          <w:sz w:val="22"/>
-          <w:szCs w:val="22"/>
-          <w:lang w:eastAsia="en-US"/>
-        </w:rPr>
-        <w:t xml:space="preserve"> </w:t>
-      </w:r>
-      <w:proofErr w:type="spellStart"/>
-      <w:r>
-        <w:rPr>
-          <w:rFonts w:asciiTheme="minorHAnsi" w:eastAsiaTheme="minorHAnsi" w:hAnsiTheme="minorHAnsi" w:cstheme="minorBidi"/>
-          <w:sz w:val="22"/>
-          <w:szCs w:val="22"/>
-          <w:lang w:eastAsia="en-US"/>
-        </w:rPr>
-        <w:t>SITO</w:t>
-      </w:r>
-      <w:proofErr w:type="spellEnd"/>
-      <w:r>
-        <w:rPr>
-          <w:rFonts w:asciiTheme="minorHAnsi" w:eastAsiaTheme="minorHAnsi" w:hAnsiTheme="minorHAnsi" w:cstheme="minorBidi"/>
-          <w:sz w:val="22"/>
-          <w:szCs w:val="22"/>
-          <w:lang w:eastAsia="en-US"/>
-        </w:rPr>
-        <w:t xml:space="preserve"> sono utilizzati cookie </w:t>
-      </w:r>
-      <w:r>
-        <w:rPr>
-          <w:rFonts w:asciiTheme="minorHAnsi" w:eastAsiaTheme="minorHAnsi" w:hAnsiTheme="minorHAnsi" w:cstheme="minorBidi"/>
-          <w:sz w:val="22"/>
-          <w:szCs w:val="22"/>
-          <w:lang w:eastAsia="en-US"/>
-        </w:rPr>
-        <w:t>tecnici e di analisi, anche di terze parti. E’</w:t>
+        <w:rPr>
+          <w:rFonts w:asciiTheme="minorHAnsi" w:eastAsiaTheme="minorHAnsi" w:hAnsiTheme="minorHAnsi" w:cstheme="minorBidi"/>
+          <w:sz w:val="22"/>
+          <w:szCs w:val="22"/>
+          <w:lang w:eastAsia="en-US"/>
+        </w:rPr>
+        <w:t>]</w:t>
+      </w:r>
+      <w:r>
+        <w:rPr>
+          <w:rFonts w:asciiTheme="minorHAnsi" w:eastAsiaTheme="minorHAnsi" w:hAnsiTheme="minorHAnsi" w:cstheme="minorBidi"/>
+          <w:sz w:val="22"/>
+          <w:szCs w:val="22"/>
+          <w:lang w:eastAsia="en-US"/>
+        </w:rPr>
+        <w:t xml:space="preserve"> sono utilizzati cookie</w:t>
+      </w:r>
+      <w:r>
+        <w:rPr>
+          <w:rFonts w:asciiTheme="minorHAnsi" w:eastAsiaTheme="minorHAnsi" w:hAnsiTheme="minorHAnsi" w:cstheme="minorBidi"/>
+          <w:sz w:val="22"/>
+          <w:szCs w:val="22"/>
+          <w:lang w:eastAsia="en-US"/>
+        </w:rPr>
+        <w:t>s di vario genere e tipologia</w:t>
+      </w:r>
+      <w:r>
+        <w:rPr>
+          <w:rFonts w:asciiTheme="minorHAnsi" w:eastAsiaTheme="minorHAnsi" w:hAnsiTheme="minorHAnsi" w:cstheme="minorBidi"/>
+          <w:sz w:val="22"/>
+          <w:szCs w:val="22"/>
+          <w:lang w:eastAsia="en-US"/>
+        </w:rPr>
+        <w:t>, anche di terze parti. E’</w:t>
       </w:r>
       <w:r>
         <w:rPr>
@@ -935,26 +1270,14 @@
         </w:rPr>
         <w:t xml:space="preserve">dei cookie alla </w:t>
       </w:r>
-      <w:hyperlink r:id="rId6" w:history="1">
-        <w:r>
-          <w:rPr>
-            <w:rStyle w:val="Collegamentoipertestuale"/>
-            <w:rFonts w:asciiTheme="minorHAnsi" w:eastAsiaTheme="minorHAnsi" w:hAnsiTheme="minorHAnsi" w:cstheme="minorBidi"/>
-            <w:sz w:val="22"/>
-            <w:szCs w:val="22"/>
-            <w:lang w:eastAsia="en-US"/>
-          </w:rPr>
-          <w:t>seguente pagina</w:t>
-        </w:r>
-      </w:hyperlink>
-      <w:r>
-        <w:rPr>
-          <w:rFonts w:asciiTheme="minorHAnsi" w:eastAsiaTheme="minorHAnsi" w:hAnsiTheme="minorHAnsi" w:cstheme="minorBidi"/>
-          <w:sz w:val="22"/>
-          <w:szCs w:val="22"/>
-          <w:lang w:eastAsia="en-US"/>
-        </w:rPr>
-        <w:t>.</w:t>
+      <w:r>
+        <w:rPr>
+          <w:rFonts w:asciiTheme="minorHAnsi" w:eastAsiaTheme="minorHAnsi" w:hAnsiTheme="minorHAnsi" w:cstheme="minorBidi"/>
+          <w:sz w:val="22"/>
+          <w:szCs w:val="22"/>
+          <w:lang w:eastAsia="en-US"/>
+        </w:rPr>
+        <w:t>link apposito ([LINKCOOKIE]).</w:t>
       </w:r>
     </w:p>
     <w:p>
@@ -998,16 +1321,34 @@
           <w:szCs w:val="22"/>
           <w:lang w:eastAsia="en-US"/>
         </w:rPr>
-        <w:t>Il trattamento dei dati avviene mediante l’utilizzo di strumenti e procedure idonei a garantirne la sicurezza e la riservatezza e potrà essere effettuato sia mediante supporti cartacei, sia attraverso l’ausilio di strumenti elettronici</w:t>
-      </w:r>
-      <w:r>
-        <w:rPr>
-          <w:rFonts w:asciiTheme="minorHAnsi" w:eastAsiaTheme="minorHAnsi" w:hAnsiTheme="minorHAnsi" w:cstheme="minorBidi"/>
-          <w:sz w:val="22"/>
-          <w:szCs w:val="22"/>
-          <w:lang w:eastAsia="en-US"/>
-        </w:rPr>
-        <w:t xml:space="preserve"> o servizi di terze parti (Dati di navigazione)</w:t>
+        <w:t xml:space="preserve">Il trattamento dei dati avviene mediante l’utilizzo di strumenti e procedure idonei </w:t>
+      </w:r>
+      <w:r>
+        <w:rPr>
+          <w:rFonts w:asciiTheme="minorHAnsi" w:eastAsiaTheme="minorHAnsi" w:hAnsiTheme="minorHAnsi" w:cstheme="minorBidi"/>
+          <w:sz w:val="22"/>
+          <w:szCs w:val="22"/>
+          <w:lang w:eastAsia="en-US"/>
+        </w:rPr>
+        <w:t xml:space="preserve">e atti </w:t>
+      </w:r>
+      <w:r>
+        <w:rPr>
+          <w:rFonts w:asciiTheme="minorHAnsi" w:eastAsiaTheme="minorHAnsi" w:hAnsiTheme="minorHAnsi" w:cstheme="minorBidi"/>
+          <w:sz w:val="22"/>
+          <w:szCs w:val="22"/>
+          <w:lang w:eastAsia="en-US"/>
+        </w:rPr>
+        <w:t>a garantirne la sicurezza e la riservatezza e potrà essere effettuato sia mediante supporti cartacei, sia attraverso l’ausilio di strumenti elettronici</w:t>
+      </w:r>
+      <w:r>
+        <w:rPr>
+          <w:rFonts w:asciiTheme="minorHAnsi" w:eastAsiaTheme="minorHAnsi" w:hAnsiTheme="minorHAnsi" w:cstheme="minorBidi"/>
+          <w:sz w:val="22"/>
+          <w:szCs w:val="22"/>
+          <w:lang w:eastAsia="en-US"/>
+        </w:rPr>
+        <w:t xml:space="preserve"> o servizi di terze parti</w:t>
       </w:r>
       <w:r>
         <w:rPr>
@@ -1060,25 +1401,79 @@
           <w:szCs w:val="22"/>
           <w:lang w:eastAsia="en-US"/>
         </w:rPr>
-        <w:t>I dati che SITO</w:t>
-      </w:r>
-      <w:r>
-        <w:rPr>
-          <w:rFonts w:asciiTheme="minorHAnsi" w:eastAsiaTheme="minorHAnsi" w:hAnsiTheme="minorHAnsi" w:cstheme="minorBidi"/>
-          <w:sz w:val="22"/>
-          <w:szCs w:val="22"/>
-          <w:lang w:eastAsia="en-US"/>
-        </w:rPr>
-        <w:t xml:space="preserve"> raccoglie dai propri utenti, non vengono</w:t>
-      </w:r>
-      <w:r>
-        <w:rPr>
-          <w:rFonts w:asciiTheme="minorHAnsi" w:eastAsiaTheme="minorHAnsi" w:hAnsiTheme="minorHAnsi" w:cstheme="minorBidi"/>
-          <w:sz w:val="22"/>
-          <w:szCs w:val="22"/>
-          <w:lang w:eastAsia="en-US"/>
-        </w:rPr>
-        <w:t xml:space="preserve"> "diffusi", con tale termine intendendosi il darne conoscenza a soggetti indeterminati in qualunque modo, anche mediante la loro messa a disposizione o cons</w:t>
+        <w:t xml:space="preserve">I dati che </w:t>
+      </w:r>
+      <w:r>
+        <w:rPr>
+          <w:rFonts w:asciiTheme="minorHAnsi" w:eastAsiaTheme="minorHAnsi" w:hAnsiTheme="minorHAnsi" w:cstheme="minorBidi"/>
+          <w:sz w:val="22"/>
+          <w:szCs w:val="22"/>
+          <w:lang w:eastAsia="en-US"/>
+        </w:rPr>
+        <w:t>[</w:t>
+      </w:r>
+      <w:r>
+        <w:rPr>
+          <w:rFonts w:asciiTheme="minorHAnsi" w:eastAsiaTheme="minorHAnsi" w:hAnsiTheme="minorHAnsi" w:cstheme="minorBidi"/>
+          <w:sz w:val="22"/>
+          <w:szCs w:val="22"/>
+          <w:lang w:eastAsia="en-US"/>
+        </w:rPr>
+        <w:t>SITO</w:t>
+      </w:r>
+      <w:r>
+        <w:rPr>
+          <w:rFonts w:asciiTheme="minorHAnsi" w:eastAsiaTheme="minorHAnsi" w:hAnsiTheme="minorHAnsi" w:cstheme="minorBidi"/>
+          <w:sz w:val="22"/>
+          <w:szCs w:val="22"/>
+          <w:lang w:eastAsia="en-US"/>
+        </w:rPr>
+        <w:t>] raccoglie dai propri utenti</w:t>
+      </w:r>
+      <w:r>
+        <w:rPr>
+          <w:rFonts w:asciiTheme="minorHAnsi" w:eastAsiaTheme="minorHAnsi" w:hAnsiTheme="minorHAnsi" w:cstheme="minorBidi"/>
+          <w:sz w:val="22"/>
+          <w:szCs w:val="22"/>
+          <w:lang w:eastAsia="en-US"/>
+        </w:rPr>
+        <w:t xml:space="preserve"> non vengono</w:t>
+      </w:r>
+      <w:r>
+        <w:rPr>
+          <w:rFonts w:asciiTheme="minorHAnsi" w:eastAsiaTheme="minorHAnsi" w:hAnsiTheme="minorHAnsi" w:cstheme="minorBidi"/>
+          <w:sz w:val="22"/>
+          <w:szCs w:val="22"/>
+          <w:lang w:eastAsia="en-US"/>
+        </w:rPr>
+        <w:t xml:space="preserve"> "diffusi";</w:t>
+      </w:r>
+      <w:r>
+        <w:rPr>
+          <w:rFonts w:asciiTheme="minorHAnsi" w:eastAsiaTheme="minorHAnsi" w:hAnsiTheme="minorHAnsi" w:cstheme="minorBidi"/>
+          <w:sz w:val="22"/>
+          <w:szCs w:val="22"/>
+          <w:lang w:eastAsia="en-US"/>
+        </w:rPr>
+        <w:t xml:space="preserve"> con tale termine</w:t>
+      </w:r>
+      <w:r>
+        <w:rPr>
+          <w:rFonts w:asciiTheme="minorHAnsi" w:eastAsiaTheme="minorHAnsi" w:hAnsiTheme="minorHAnsi" w:cstheme="minorBidi"/>
+          <w:sz w:val="22"/>
+          <w:szCs w:val="22"/>
+          <w:lang w:eastAsia="en-US"/>
+        </w:rPr>
+        <w:t xml:space="preserve"> si intende </w:t>
+      </w:r>
+      <w:r>
+        <w:rPr>
+          <w:rFonts w:asciiTheme="minorHAnsi" w:eastAsiaTheme="minorHAnsi" w:hAnsiTheme="minorHAnsi" w:cstheme="minorBidi"/>
+          <w:sz w:val="22"/>
+          <w:szCs w:val="22"/>
+          <w:lang w:eastAsia="en-US"/>
+        </w:rPr>
+        <w:t>il darne conoscenza a soggetti indeterminati in qualunque modo, anche mediante la loro messa a disposizione o cons</w:t>
       </w:r>
       <w:r>
         <w:rPr>
@@ -1096,7 +1491,25 @@
           <w:szCs w:val="22"/>
           <w:lang w:eastAsia="en-US"/>
         </w:rPr>
-        <w:t>. I dati personali dell’interessato potranno invece essere "comunicati", con tale termine intendendosi il darne conoscenza ad uno o più soggetti determinati, nei seguenti termini:</w:t>
+        <w:t xml:space="preserve">. I dati personali dell’interessato potranno invece essere "comunicati", con tale termine intendendosi il darne conoscenza ad uno o più soggetti determinati, </w:t>
+      </w:r>
+      <w:r>
+        <w:rPr>
+          <w:rFonts w:asciiTheme="minorHAnsi" w:eastAsiaTheme="minorHAnsi" w:hAnsiTheme="minorHAnsi" w:cstheme="minorBidi"/>
+          <w:sz w:val="22"/>
+          <w:szCs w:val="22"/>
+          <w:lang w:eastAsia="en-US"/>
+        </w:rPr>
+        <w:t xml:space="preserve">ai seguenti soggetti e nei </w:t>
+      </w:r>
+      <w:r>
+        <w:rPr>
+          <w:rFonts w:asciiTheme="minorHAnsi" w:eastAsiaTheme="minorHAnsi" w:hAnsiTheme="minorHAnsi" w:cstheme="minorBidi"/>
+          <w:sz w:val="22"/>
+          <w:szCs w:val="22"/>
+          <w:lang w:eastAsia="en-US"/>
+        </w:rPr>
+        <w:t>seguenti termini:</w:t>
       </w:r>
     </w:p>
     <w:p>
@@ -1104,7 +1517,7 @@
         <w:pStyle w:val="NormaleWeb"/>
         <w:numPr>
           <w:ilvl w:val="0"/>
-          <w:numId w:val="8"/>
+          <w:numId w:val="10"/>
         </w:numPr>
         <w:rPr>
           <w:rFonts w:asciiTheme="minorHAnsi" w:eastAsiaTheme="minorHAnsi" w:hAnsiTheme="minorHAnsi" w:cstheme="minorBidi"/>
@@ -1147,7 +1560,43 @@
           <w:szCs w:val="22"/>
           <w:lang w:eastAsia="en-US"/>
         </w:rPr>
-        <w:t xml:space="preserve"> Struttura di trattare i  d</w:t>
+        <w:t xml:space="preserve"> </w:t>
+      </w:r>
+      <w:r>
+        <w:rPr>
+          <w:rFonts w:asciiTheme="minorHAnsi" w:eastAsiaTheme="minorHAnsi" w:hAnsiTheme="minorHAnsi" w:cstheme="minorBidi"/>
+          <w:sz w:val="22"/>
+          <w:szCs w:val="22"/>
+          <w:lang w:eastAsia="en-US"/>
+        </w:rPr>
+        <w:t>s</w:t>
+      </w:r>
+      <w:r>
+        <w:rPr>
+          <w:rFonts w:asciiTheme="minorHAnsi" w:eastAsiaTheme="minorHAnsi" w:hAnsiTheme="minorHAnsi" w:cstheme="minorBidi"/>
+          <w:sz w:val="22"/>
+          <w:szCs w:val="22"/>
+          <w:lang w:eastAsia="en-US"/>
+        </w:rPr>
+        <w:t xml:space="preserve">truttura </w:t>
+      </w:r>
+      <w:r>
+        <w:rPr>
+          <w:rFonts w:asciiTheme="minorHAnsi" w:eastAsiaTheme="minorHAnsi" w:hAnsiTheme="minorHAnsi" w:cstheme="minorBidi"/>
+          <w:sz w:val="22"/>
+          <w:szCs w:val="22"/>
+          <w:lang w:eastAsia="en-US"/>
+        </w:rPr>
+        <w:t xml:space="preserve">organizzativa e aziendale </w:t>
+      </w:r>
+      <w:r>
+        <w:rPr>
+          <w:rFonts w:asciiTheme="minorHAnsi" w:eastAsiaTheme="minorHAnsi" w:hAnsiTheme="minorHAnsi" w:cstheme="minorBidi"/>
+          <w:sz w:val="22"/>
+          <w:szCs w:val="22"/>
+          <w:lang w:eastAsia="en-US"/>
+        </w:rPr>
+        <w:t>di trattare i d</w:t>
       </w:r>
       <w:r>
         <w:rPr>
@@ -1164,7 +1613,7 @@
         <w:pStyle w:val="NormaleWeb"/>
         <w:numPr>
           <w:ilvl w:val="0"/>
-          <w:numId w:val="8"/>
+          <w:numId w:val="10"/>
         </w:numPr>
         <w:rPr>
           <w:rFonts w:asciiTheme="minorHAnsi" w:eastAsiaTheme="minorHAnsi" w:hAnsiTheme="minorHAnsi" w:cstheme="minorBidi"/>
@@ -1197,7 +1646,7 @@
         <w:pStyle w:val="NormaleWeb"/>
         <w:numPr>
           <w:ilvl w:val="0"/>
-          <w:numId w:val="8"/>
+          <w:numId w:val="10"/>
         </w:numPr>
         <w:rPr>
           <w:rFonts w:asciiTheme="minorHAnsi" w:eastAsiaTheme="minorHAnsi" w:hAnsiTheme="minorHAnsi" w:cstheme="minorBidi"/>
@@ -1213,7 +1662,7 @@
           <w:szCs w:val="22"/>
           <w:lang w:eastAsia="en-US"/>
         </w:rPr>
-        <w:t>a soggetti che hanno necessità di accedere ai dati per finalità ausiliarie al rapporto intercorrente, nei limiti strettamente necessari per svolgere i compiti ausiliari loro affidati ;</w:t>
+        <w:t>a soggetti che hanno necessità di accedere ai dati per finalità ausiliarie al rapporto intercorrente, nei limiti strettamente necessari per svolgere i compiti ausiliari loro affidati;</w:t>
       </w:r>
     </w:p>
     <w:p>
@@ -1221,7 +1670,7 @@
         <w:pStyle w:val="NormaleWeb"/>
         <w:numPr>
           <w:ilvl w:val="0"/>
-          <w:numId w:val="8"/>
+          <w:numId w:val="10"/>
         </w:numPr>
         <w:rPr>
           <w:rFonts w:asciiTheme="minorHAnsi" w:eastAsiaTheme="minorHAnsi" w:hAnsiTheme="minorHAnsi" w:cstheme="minorBidi"/>
@@ -1264,7 +1713,25 @@
           <w:szCs w:val="22"/>
           <w:lang w:eastAsia="en-US"/>
         </w:rPr>
-        <w:t xml:space="preserve"> lettera di incarico che imponga il dovere di riservatezza e sicurezza nel trattamento dei  dati;</w:t>
+        <w:t xml:space="preserve"> lettera di incarico che imponga il dovere di riservatezza e</w:t>
+      </w:r>
+      <w:r>
+        <w:rPr>
+          <w:rFonts w:asciiTheme="minorHAnsi" w:eastAsiaTheme="minorHAnsi" w:hAnsiTheme="minorHAnsi" w:cstheme="minorBidi"/>
+          <w:sz w:val="22"/>
+          <w:szCs w:val="22"/>
+          <w:lang w:eastAsia="en-US"/>
+        </w:rPr>
+        <w:t xml:space="preserve"> sicurezza nel trattamento dei </w:t>
+      </w:r>
+      <w:r>
+        <w:rPr>
+          <w:rFonts w:asciiTheme="minorHAnsi" w:eastAsiaTheme="minorHAnsi" w:hAnsiTheme="minorHAnsi" w:cstheme="minorBidi"/>
+          <w:sz w:val="22"/>
+          <w:szCs w:val="22"/>
+          <w:lang w:eastAsia="en-US"/>
+        </w:rPr>
+        <w:t>dati;</w:t>
       </w:r>
     </w:p>
     <w:p>
@@ -1308,6 +1775,7 @@
           <w:szCs w:val="22"/>
           <w:lang w:eastAsia="en-US"/>
         </w:rPr>
+        <w:lastRenderedPageBreak/>
         <w:t>D</w:t>
       </w:r>
       <w:r>
@@ -1337,7 +1805,25 @@
           <w:szCs w:val="22"/>
           <w:lang w:eastAsia="en-US"/>
         </w:rPr>
-        <w:t>. n. 196/2003, per ricordare che  l’interessato  può  esercitare nei nostr</w:t>
+        <w:t xml:space="preserve">. </w:t>
+      </w:r>
+      <w:r>
+        <w:rPr>
+          <w:rFonts w:asciiTheme="minorHAnsi" w:eastAsiaTheme="minorHAnsi" w:hAnsiTheme="minorHAnsi" w:cstheme="minorBidi"/>
+          <w:sz w:val="22"/>
+          <w:szCs w:val="22"/>
+          <w:lang w:eastAsia="en-US"/>
+        </w:rPr>
+        <w:t>n. 196/2003, per ricordare che </w:t>
+      </w:r>
+      <w:r>
+        <w:rPr>
+          <w:rFonts w:asciiTheme="minorHAnsi" w:eastAsiaTheme="minorHAnsi" w:hAnsiTheme="minorHAnsi" w:cstheme="minorBidi"/>
+          <w:sz w:val="22"/>
+          <w:szCs w:val="22"/>
+          <w:lang w:eastAsia="en-US"/>
+        </w:rPr>
+        <w:t>l’interessato  può  esercitare nei nostr</w:t>
       </w:r>
       <w:r>
         <w:rPr>
@@ -1348,10 +1834,23 @@
         </w:rPr>
         <w:t>i confronti i seguenti diritti:</w:t>
       </w:r>
+      <w:r>
+        <w:rPr>
+          <w:rFonts w:asciiTheme="minorHAnsi" w:eastAsiaTheme="minorHAnsi" w:hAnsiTheme="minorHAnsi" w:cstheme="minorBidi"/>
+          <w:sz w:val="22"/>
+          <w:szCs w:val="22"/>
+          <w:lang w:eastAsia="en-US"/>
+        </w:rPr>
+        <w:t xml:space="preserve"> </w:t>
+      </w:r>
     </w:p>
     <w:p>
       <w:pPr>
         <w:pStyle w:val="NormaleWeb"/>
+        <w:numPr>
+          <w:ilvl w:val="0"/>
+          <w:numId w:val="9"/>
+        </w:numPr>
         <w:rPr>
           <w:rFonts w:asciiTheme="minorHAnsi" w:eastAsiaTheme="minorHAnsi" w:hAnsiTheme="minorHAnsi" w:cstheme="minorBidi"/>
           <w:sz w:val="22"/>
@@ -1377,6 +1876,21 @@
         </w:rPr>
         <w:t xml:space="preserve">uato con strumenti elettronici; </w:t>
       </w:r>
+    </w:p>
+    <w:p>
+      <w:pPr>
+        <w:pStyle w:val="NormaleWeb"/>
+        <w:numPr>
+          <w:ilvl w:val="0"/>
+          <w:numId w:val="9"/>
+        </w:numPr>
+        <w:rPr>
+          <w:rFonts w:asciiTheme="minorHAnsi" w:eastAsiaTheme="minorHAnsi" w:hAnsiTheme="minorHAnsi" w:cstheme="minorBidi"/>
+          <w:sz w:val="22"/>
+          <w:szCs w:val="22"/>
+          <w:lang w:eastAsia="en-US"/>
+        </w:rPr>
+      </w:pPr>
       <w:r>
         <w:rPr>
           <w:rFonts w:asciiTheme="minorHAnsi" w:eastAsiaTheme="minorHAnsi" w:hAnsiTheme="minorHAnsi" w:cstheme="minorBidi"/>
@@ -1395,6 +1909,21 @@
         </w:rPr>
         <w:t xml:space="preserve"> </w:t>
       </w:r>
+    </w:p>
+    <w:p>
+      <w:pPr>
+        <w:pStyle w:val="NormaleWeb"/>
+        <w:numPr>
+          <w:ilvl w:val="0"/>
+          <w:numId w:val="9"/>
+        </w:numPr>
+        <w:rPr>
+          <w:rFonts w:asciiTheme="minorHAnsi" w:eastAsiaTheme="minorHAnsi" w:hAnsiTheme="minorHAnsi" w:cstheme="minorBidi"/>
+          <w:sz w:val="22"/>
+          <w:szCs w:val="22"/>
+          <w:lang w:eastAsia="en-US"/>
+        </w:rPr>
+      </w:pPr>
       <w:r>
         <w:rPr>
           <w:rFonts w:asciiTheme="minorHAnsi" w:eastAsiaTheme="minorHAnsi" w:hAnsiTheme="minorHAnsi" w:cstheme="minorBidi"/>
@@ -1413,6 +1942,21 @@
         </w:rPr>
         <w:t xml:space="preserve">l’integrazione dei propri dati; </w:t>
       </w:r>
+    </w:p>
+    <w:p>
+      <w:pPr>
+        <w:pStyle w:val="NormaleWeb"/>
+        <w:numPr>
+          <w:ilvl w:val="0"/>
+          <w:numId w:val="9"/>
+        </w:numPr>
+        <w:rPr>
+          <w:rFonts w:asciiTheme="minorHAnsi" w:eastAsiaTheme="minorHAnsi" w:hAnsiTheme="minorHAnsi" w:cstheme="minorBidi"/>
+          <w:sz w:val="22"/>
+          <w:szCs w:val="22"/>
+          <w:lang w:eastAsia="en-US"/>
+        </w:rPr>
+      </w:pPr>
       <w:r>
         <w:rPr>
           <w:rFonts w:asciiTheme="minorHAnsi" w:eastAsiaTheme="minorHAnsi" w:hAnsiTheme="minorHAnsi" w:cstheme="minorBidi"/>
@@ -1456,45 +2000,48 @@
           <w:szCs w:val="22"/>
           <w:lang w:eastAsia="en-US"/>
         </w:rPr>
-        <w:t>al trattamento dei dati  che lo riguardano, ancorché pertinenti allo scopo della raccolta.</w:t>
-      </w:r>
-    </w:p>
-    <w:p>
-      <w:pPr>
-        <w:pStyle w:val="NormaleWeb"/>
-        <w:rPr>
-          <w:rFonts w:asciiTheme="minorHAnsi" w:eastAsiaTheme="minorHAnsi" w:hAnsiTheme="minorHAnsi" w:cstheme="minorBidi"/>
-          <w:sz w:val="22"/>
-          <w:szCs w:val="22"/>
-          <w:lang w:eastAsia="en-US"/>
-        </w:rPr>
-      </w:pPr>
-      <w:r>
-        <w:rPr>
-          <w:rFonts w:asciiTheme="minorHAnsi" w:eastAsiaTheme="minorHAnsi" w:hAnsiTheme="minorHAnsi" w:cstheme="minorBidi"/>
-          <w:sz w:val="22"/>
-          <w:szCs w:val="22"/>
-          <w:lang w:eastAsia="en-US"/>
-        </w:rPr>
-        <w:lastRenderedPageBreak/>
-        <w:t xml:space="preserve">Per ulteriori informazioni: </w:t>
-      </w:r>
-      <w:hyperlink r:id="rId7" w:history="1">
-        <w:r>
-          <w:rPr>
-            <w:rStyle w:val="Collegamentoipertestuale"/>
-            <w:rFonts w:asciiTheme="minorHAnsi" w:eastAsiaTheme="minorHAnsi" w:hAnsiTheme="minorHAnsi" w:cstheme="minorBidi"/>
-            <w:sz w:val="22"/>
-            <w:szCs w:val="22"/>
-            <w:lang w:eastAsia="en-US"/>
-          </w:rPr>
-          <w:t>SITO</w:t>
-        </w:r>
-        <w:bookmarkStart w:id="0" w:name="_GoBack"/>
-        <w:bookmarkEnd w:id="0"/>
-      </w:hyperlink>
-    </w:p>
-    <w:p/>
+        <w:t xml:space="preserve">al trattamento dei dati </w:t>
+      </w:r>
+      <w:r>
+        <w:rPr>
+          <w:rFonts w:asciiTheme="minorHAnsi" w:eastAsiaTheme="minorHAnsi" w:hAnsiTheme="minorHAnsi" w:cstheme="minorBidi"/>
+          <w:sz w:val="22"/>
+          <w:szCs w:val="22"/>
+          <w:lang w:eastAsia="en-US"/>
+        </w:rPr>
+        <w:t>che lo riguardano, ancorché pertinenti allo scopo della raccolta.</w:t>
+      </w:r>
+    </w:p>
+    <w:p>
+      <w:pPr>
+        <w:rPr>
+          <w:b/>
+        </w:rPr>
+      </w:pPr>
+      <w:r>
+        <w:rPr>
+          <w:b/>
+        </w:rPr>
+        <w:t>Dati riepilogativi in breve</w:t>
+      </w:r>
+    </w:p>
+    <w:p>
+      <w:r>
+        <w:t>Informativa sul trattamento dei dati (privacy policy) per: [SITO]</w:t>
+      </w:r>
+    </w:p>
+    <w:p>
+      <w:r>
+        <w:t>Titolare del trattamento dei dati: [TITOLARE] – [PIVACF]</w:t>
+      </w:r>
+    </w:p>
+    <w:p>
+      <w:r>
+        <w:t>Email e sede amministrativa/legale: [EMAIL] – [SEDE]</w:t>
+      </w:r>
+      <w:bookmarkStart w:id="0" w:name="_GoBack"/>
+      <w:bookmarkEnd w:id="0"/>
+    </w:p>
     <w:sectPr>
       <w:pgSz w:w="11906" w:h="16838"/>
       <w:pgMar w:top="1417" w:right="1134" w:bottom="1134" w:left="1134" w:header="708" w:footer="708" w:gutter="0"/>
@@ -1506,8 +2053,234 @@
 </file>
 
 <file path=word/numbering.xml><?xml version="1.0" encoding="utf-8"?>
-<w:numbering xmlns:wpc="http://schemas.microsoft.com/office/word/2010/wordprocessingCanvas" xmlns:mc="http://schemas.openxmlformats.org/markup-compatibility/2006" xmlns:o="urn:schemas-microsoft-com:office:office" xmlns:r="http://schemas.openxmlformats.org/officeDocument/2006/relationships" xmlns:m="http://schemas.openxmlformats.org/officeDocument/2006/math" xmlns:v="urn:schemas-microsoft-com:vml" xmlns:wp14="http://schemas.microsoft.com/office/word/2010/wordprocessingDrawing" xmlns:wp="http://schemas.openxmlformats.org/drawingml/2006/wordprocessingDrawing" xmlns:w10="urn:schemas-microsoft-com:office:word" xmlns:w="http://schemas.openxmlformats.org/wordprocessingml/2006/main" xmlns:w14="http://schemas.microsoft.com/office/word/2010/wordml" xmlns:wpg="http://schemas.microsoft.com/office/word/2010/wordprocessingGroup" xmlns:wpi="http://schemas.microsoft.com/office/word/2010/wordprocessingInk" xmlns:wne="http://schemas.microsoft.com/office/word/2006/wordml" xmlns:wps="http://schemas.microsoft.com/office/word/2010/wordprocessingShape" mc:Ignorable="w14 wp14">
-  <w:abstractNum w:abstractNumId="0">
+<w:numbering xmlns:wpc="http://schemas.microsoft.com/office/word/2010/wordprocessingCanvas" xmlns:cx="http://schemas.microsoft.com/office/drawing/2014/chartex" xmlns:cx1="http://schemas.microsoft.com/office/drawing/2015/9/8/chartex" xmlns:cx2="http://schemas.microsoft.com/office/drawing/2015/10/21/chartex" xmlns:cx3="http://schemas.microsoft.com/office/drawing/2016/5/9/chartex" xmlns:cx4="http://schemas.microsoft.com/office/drawing/2016/5/10/chartex" xmlns:cx5="http://schemas.microsoft.com/office/drawing/2016/5/11/chartex" xmlns:cx6="http://schemas.microsoft.com/office/drawing/2016/5/12/chartex" xmlns:cx7="http://schemas.microsoft.com/office/drawing/2016/5/13/chartex" xmlns:cx8="http://schemas.microsoft.com/office/drawing/2016/5/14/chartex" xmlns:mc="http://schemas.openxmlformats.org/markup-compatibility/2006" xmlns:o="urn:schemas-microsoft-com:office:office" xmlns:r="http://schemas.openxmlformats.org/officeDocument/2006/relationships" xmlns:m="http://schemas.openxmlformats.org/officeDocument/2006/math" xmlns:v="urn:schemas-microsoft-com:vml" xmlns:wp14="http://schemas.microsoft.com/office/word/2010/wordprocessingDrawing" xmlns:wp="http://schemas.openxmlformats.org/drawingml/2006/wordprocessingDrawing" xmlns:w10="urn:schemas-microsoft-com:office:word" xmlns:w="http://schemas.openxmlformats.org/wordprocessingml/2006/main" xmlns:w14="http://schemas.microsoft.com/office/word/2010/wordml" xmlns:w15="http://schemas.microsoft.com/office/word/2012/wordml" xmlns:w16se="http://schemas.microsoft.com/office/word/2015/wordml/symex" xmlns:wpg="http://schemas.microsoft.com/office/word/2010/wordprocessingGroup" xmlns:wpi="http://schemas.microsoft.com/office/word/2010/wordprocessingInk" xmlns:wne="http://schemas.microsoft.com/office/word/2006/wordml" xmlns:wps="http://schemas.microsoft.com/office/word/2010/wordprocessingShape" mc:Ignorable="w14 w15 w16se wp14">
+  <w:abstractNum w:abstractNumId="0" w15:restartNumberingAfterBreak="0">
+    <w:nsid w:val="023B50A8"/>
+    <w:multiLevelType w:val="hybridMultilevel"/>
+    <w:tmpl w:val="F7484510"/>
+    <w:lvl w:ilvl="0" w:tplc="04100001">
+      <w:start w:val="1"/>
+      <w:numFmt w:val="bullet"/>
+      <w:lvlText w:val=""/>
+      <w:lvlJc w:val="left"/>
+      <w:pPr>
+        <w:ind w:left="720" w:hanging="360"/>
+      </w:pPr>
+      <w:rPr>
+        <w:rFonts w:ascii="Symbol" w:hAnsi="Symbol" w:hint="default"/>
+      </w:rPr>
+    </w:lvl>
+    <w:lvl w:ilvl="1" w:tplc="04100003" w:tentative="1">
+      <w:start w:val="1"/>
+      <w:numFmt w:val="bullet"/>
+      <w:lvlText w:val="o"/>
+      <w:lvlJc w:val="left"/>
+      <w:pPr>
+        <w:ind w:left="1440" w:hanging="360"/>
+      </w:pPr>
+      <w:rPr>
+        <w:rFonts w:ascii="Courier New" w:hAnsi="Courier New" w:cs="Courier New" w:hint="default"/>
+      </w:rPr>
+    </w:lvl>
+    <w:lvl w:ilvl="2" w:tplc="04100005" w:tentative="1">
+      <w:start w:val="1"/>
+      <w:numFmt w:val="bullet"/>
+      <w:lvlText w:val=""/>
+      <w:lvlJc w:val="left"/>
+      <w:pPr>
+        <w:ind w:left="2160" w:hanging="360"/>
+      </w:pPr>
+      <w:rPr>
+        <w:rFonts w:ascii="Wingdings" w:hAnsi="Wingdings" w:hint="default"/>
+      </w:rPr>
+    </w:lvl>
+    <w:lvl w:ilvl="3" w:tplc="04100001" w:tentative="1">
+      <w:start w:val="1"/>
+      <w:numFmt w:val="bullet"/>
+      <w:lvlText w:val=""/>
+      <w:lvlJc w:val="left"/>
+      <w:pPr>
+        <w:ind w:left="2880" w:hanging="360"/>
+      </w:pPr>
+      <w:rPr>
+        <w:rFonts w:ascii="Symbol" w:hAnsi="Symbol" w:hint="default"/>
+      </w:rPr>
+    </w:lvl>
+    <w:lvl w:ilvl="4" w:tplc="04100003" w:tentative="1">
+      <w:start w:val="1"/>
+      <w:numFmt w:val="bullet"/>
+      <w:lvlText w:val="o"/>
+      <w:lvlJc w:val="left"/>
+      <w:pPr>
+        <w:ind w:left="3600" w:hanging="360"/>
+      </w:pPr>
+      <w:rPr>
+        <w:rFonts w:ascii="Courier New" w:hAnsi="Courier New" w:cs="Courier New" w:hint="default"/>
+      </w:rPr>
+    </w:lvl>
+    <w:lvl w:ilvl="5" w:tplc="04100005" w:tentative="1">
+      <w:start w:val="1"/>
+      <w:numFmt w:val="bullet"/>
+      <w:lvlText w:val=""/>
+      <w:lvlJc w:val="left"/>
+      <w:pPr>
+        <w:ind w:left="4320" w:hanging="360"/>
+      </w:pPr>
+      <w:rPr>
+        <w:rFonts w:ascii="Wingdings" w:hAnsi="Wingdings" w:hint="default"/>
+      </w:rPr>
+    </w:lvl>
+    <w:lvl w:ilvl="6" w:tplc="04100001" w:tentative="1">
+      <w:start w:val="1"/>
+      <w:numFmt w:val="bullet"/>
+      <w:lvlText w:val=""/>
+      <w:lvlJc w:val="left"/>
+      <w:pPr>
+        <w:ind w:left="5040" w:hanging="360"/>
+      </w:pPr>
+      <w:rPr>
+        <w:rFonts w:ascii="Symbol" w:hAnsi="Symbol" w:hint="default"/>
+      </w:rPr>
+    </w:lvl>
+    <w:lvl w:ilvl="7" w:tplc="04100003" w:tentative="1">
+      <w:start w:val="1"/>
+      <w:numFmt w:val="bullet"/>
+      <w:lvlText w:val="o"/>
+      <w:lvlJc w:val="left"/>
+      <w:pPr>
+        <w:ind w:left="5760" w:hanging="360"/>
+      </w:pPr>
+      <w:rPr>
+        <w:rFonts w:ascii="Courier New" w:hAnsi="Courier New" w:cs="Courier New" w:hint="default"/>
+      </w:rPr>
+    </w:lvl>
+    <w:lvl w:ilvl="8" w:tplc="04100005" w:tentative="1">
+      <w:start w:val="1"/>
+      <w:numFmt w:val="bullet"/>
+      <w:lvlText w:val=""/>
+      <w:lvlJc w:val="left"/>
+      <w:pPr>
+        <w:ind w:left="6480" w:hanging="360"/>
+      </w:pPr>
+      <w:rPr>
+        <w:rFonts w:ascii="Wingdings" w:hAnsi="Wingdings" w:hint="default"/>
+      </w:rPr>
+    </w:lvl>
+  </w:abstractNum>
+  <w:abstractNum w:abstractNumId="1" w15:restartNumberingAfterBreak="0">
+    <w:nsid w:val="027322A4"/>
+    <w:multiLevelType w:val="hybridMultilevel"/>
+    <w:tmpl w:val="5EE2A012"/>
+    <w:lvl w:ilvl="0" w:tplc="04100001">
+      <w:start w:val="1"/>
+      <w:numFmt w:val="bullet"/>
+      <w:lvlText w:val=""/>
+      <w:lvlJc w:val="left"/>
+      <w:pPr>
+        <w:ind w:left="720" w:hanging="360"/>
+      </w:pPr>
+      <w:rPr>
+        <w:rFonts w:ascii="Symbol" w:hAnsi="Symbol" w:hint="default"/>
+      </w:rPr>
+    </w:lvl>
+    <w:lvl w:ilvl="1" w:tplc="04100003" w:tentative="1">
+      <w:start w:val="1"/>
+      <w:numFmt w:val="bullet"/>
+      <w:lvlText w:val="o"/>
+      <w:lvlJc w:val="left"/>
+      <w:pPr>
+        <w:ind w:left="1440" w:hanging="360"/>
+      </w:pPr>
+      <w:rPr>
+        <w:rFonts w:ascii="Courier New" w:hAnsi="Courier New" w:cs="Courier New" w:hint="default"/>
+      </w:rPr>
+    </w:lvl>
+    <w:lvl w:ilvl="2" w:tplc="04100005" w:tentative="1">
+      <w:start w:val="1"/>
+      <w:numFmt w:val="bullet"/>
+      <w:lvlText w:val=""/>
+      <w:lvlJc w:val="left"/>
+      <w:pPr>
+        <w:ind w:left="2160" w:hanging="360"/>
+      </w:pPr>
+      <w:rPr>
+        <w:rFonts w:ascii="Wingdings" w:hAnsi="Wingdings" w:hint="default"/>
+      </w:rPr>
+    </w:lvl>
+    <w:lvl w:ilvl="3" w:tplc="04100001" w:tentative="1">
+      <w:start w:val="1"/>
+      <w:numFmt w:val="bullet"/>
+      <w:lvlText w:val=""/>
+      <w:lvlJc w:val="left"/>
+      <w:pPr>
+        <w:ind w:left="2880" w:hanging="360"/>
+      </w:pPr>
+      <w:rPr>
+        <w:rFonts w:ascii="Symbol" w:hAnsi="Symbol" w:hint="default"/>
+      </w:rPr>
+    </w:lvl>
+    <w:lvl w:ilvl="4" w:tplc="04100003" w:tentative="1">
+      <w:start w:val="1"/>
+      <w:numFmt w:val="bullet"/>
+      <w:lvlText w:val="o"/>
+      <w:lvlJc w:val="left"/>
+      <w:pPr>
+        <w:ind w:left="3600" w:hanging="360"/>
+      </w:pPr>
+      <w:rPr>
+        <w:rFonts w:ascii="Courier New" w:hAnsi="Courier New" w:cs="Courier New" w:hint="default"/>
+      </w:rPr>
+    </w:lvl>
+    <w:lvl w:ilvl="5" w:tplc="04100005" w:tentative="1">
+      <w:start w:val="1"/>
+      <w:numFmt w:val="bullet"/>
+      <w:lvlText w:val=""/>
+      <w:lvlJc w:val="left"/>
+      <w:pPr>
+        <w:ind w:left="4320" w:hanging="360"/>
+      </w:pPr>
+      <w:rPr>
+        <w:rFonts w:ascii="Wingdings" w:hAnsi="Wingdings" w:hint="default"/>
+      </w:rPr>
+    </w:lvl>
+    <w:lvl w:ilvl="6" w:tplc="04100001" w:tentative="1">
+      <w:start w:val="1"/>
+      <w:numFmt w:val="bullet"/>
+      <w:lvlText w:val=""/>
+      <w:lvlJc w:val="left"/>
+      <w:pPr>
+        <w:ind w:left="5040" w:hanging="360"/>
+      </w:pPr>
+      <w:rPr>
+        <w:rFonts w:ascii="Symbol" w:hAnsi="Symbol" w:hint="default"/>
+      </w:rPr>
+    </w:lvl>
+    <w:lvl w:ilvl="7" w:tplc="04100003" w:tentative="1">
+      <w:start w:val="1"/>
+      <w:numFmt w:val="bullet"/>
+      <w:lvlText w:val="o"/>
+      <w:lvlJc w:val="left"/>
+      <w:pPr>
+        <w:ind w:left="5760" w:hanging="360"/>
+      </w:pPr>
+      <w:rPr>
+        <w:rFonts w:ascii="Courier New" w:hAnsi="Courier New" w:cs="Courier New" w:hint="default"/>
+      </w:rPr>
+    </w:lvl>
+    <w:lvl w:ilvl="8" w:tplc="04100005" w:tentative="1">
+      <w:start w:val="1"/>
+      <w:numFmt w:val="bullet"/>
+      <w:lvlText w:val=""/>
+      <w:lvlJc w:val="left"/>
+      <w:pPr>
+        <w:ind w:left="6480" w:hanging="360"/>
+      </w:pPr>
+      <w:rPr>
+        <w:rFonts w:ascii="Wingdings" w:hAnsi="Wingdings" w:hint="default"/>
+      </w:rPr>
+    </w:lvl>
+  </w:abstractNum>
+  <w:abstractNum w:abstractNumId="2" w15:restartNumberingAfterBreak="0">
     <w:nsid w:val="16D9343A"/>
     <w:multiLevelType w:val="multilevel"/>
     <w:tmpl w:val="C9C06448"/>
@@ -1656,7 +2429,7 @@
       </w:rPr>
     </w:lvl>
   </w:abstractNum>
-  <w:abstractNum w:abstractNumId="1">
+  <w:abstractNum w:abstractNumId="3" w15:restartNumberingAfterBreak="0">
     <w:nsid w:val="1DE8720B"/>
     <w:multiLevelType w:val="multilevel"/>
     <w:tmpl w:val="B5CC06AE"/>
@@ -1805,7 +2578,7 @@
       </w:rPr>
     </w:lvl>
   </w:abstractNum>
-  <w:abstractNum w:abstractNumId="2">
+  <w:abstractNum w:abstractNumId="4" w15:restartNumberingAfterBreak="0">
     <w:nsid w:val="237E5B88"/>
     <w:multiLevelType w:val="hybridMultilevel"/>
     <w:tmpl w:val="8CDA1AB0"/>
@@ -1918,7 +2691,120 @@
       </w:rPr>
     </w:lvl>
   </w:abstractNum>
-  <w:abstractNum w:abstractNumId="3">
+  <w:abstractNum w:abstractNumId="5" w15:restartNumberingAfterBreak="0">
+    <w:nsid w:val="56844601"/>
+    <w:multiLevelType w:val="hybridMultilevel"/>
+    <w:tmpl w:val="C6B0D294"/>
+    <w:lvl w:ilvl="0" w:tplc="04100001">
+      <w:start w:val="1"/>
+      <w:numFmt w:val="bullet"/>
+      <w:lvlText w:val=""/>
+      <w:lvlJc w:val="left"/>
+      <w:pPr>
+        <w:ind w:left="720" w:hanging="360"/>
+      </w:pPr>
+      <w:rPr>
+        <w:rFonts w:ascii="Symbol" w:hAnsi="Symbol" w:hint="default"/>
+      </w:rPr>
+    </w:lvl>
+    <w:lvl w:ilvl="1" w:tplc="04100003" w:tentative="1">
+      <w:start w:val="1"/>
+      <w:numFmt w:val="bullet"/>
+      <w:lvlText w:val="o"/>
+      <w:lvlJc w:val="left"/>
+      <w:pPr>
+        <w:ind w:left="1440" w:hanging="360"/>
+      </w:pPr>
+      <w:rPr>
+        <w:rFonts w:ascii="Courier New" w:hAnsi="Courier New" w:cs="Courier New" w:hint="default"/>
+      </w:rPr>
+    </w:lvl>
+    <w:lvl w:ilvl="2" w:tplc="04100005" w:tentative="1">
+      <w:start w:val="1"/>
+      <w:numFmt w:val="bullet"/>
+      <w:lvlText w:val=""/>
+      <w:lvlJc w:val="left"/>
+      <w:pPr>
+        <w:ind w:left="2160" w:hanging="360"/>
+      </w:pPr>
+      <w:rPr>
+        <w:rFonts w:ascii="Wingdings" w:hAnsi="Wingdings" w:hint="default"/>
+      </w:rPr>
+    </w:lvl>
+    <w:lvl w:ilvl="3" w:tplc="04100001" w:tentative="1">
+      <w:start w:val="1"/>
+      <w:numFmt w:val="bullet"/>
+      <w:lvlText w:val=""/>
+      <w:lvlJc w:val="left"/>
+      <w:pPr>
+        <w:ind w:left="2880" w:hanging="360"/>
+      </w:pPr>
+      <w:rPr>
+        <w:rFonts w:ascii="Symbol" w:hAnsi="Symbol" w:hint="default"/>
+      </w:rPr>
+    </w:lvl>
+    <w:lvl w:ilvl="4" w:tplc="04100003" w:tentative="1">
+      <w:start w:val="1"/>
+      <w:numFmt w:val="bullet"/>
+      <w:lvlText w:val="o"/>
+      <w:lvlJc w:val="left"/>
+      <w:pPr>
+        <w:ind w:left="3600" w:hanging="360"/>
+      </w:pPr>
+      <w:rPr>
+        <w:rFonts w:ascii="Courier New" w:hAnsi="Courier New" w:cs="Courier New" w:hint="default"/>
+      </w:rPr>
+    </w:lvl>
+    <w:lvl w:ilvl="5" w:tplc="04100005" w:tentative="1">
+      <w:start w:val="1"/>
+      <w:numFmt w:val="bullet"/>
+      <w:lvlText w:val=""/>
+      <w:lvlJc w:val="left"/>
+      <w:pPr>
+        <w:ind w:left="4320" w:hanging="360"/>
+      </w:pPr>
+      <w:rPr>
+        <w:rFonts w:ascii="Wingdings" w:hAnsi="Wingdings" w:hint="default"/>
+      </w:rPr>
+    </w:lvl>
+    <w:lvl w:ilvl="6" w:tplc="04100001" w:tentative="1">
+      <w:start w:val="1"/>
+      <w:numFmt w:val="bullet"/>
+      <w:lvlText w:val=""/>
+      <w:lvlJc w:val="left"/>
+      <w:pPr>
+        <w:ind w:left="5040" w:hanging="360"/>
+      </w:pPr>
+      <w:rPr>
+        <w:rFonts w:ascii="Symbol" w:hAnsi="Symbol" w:hint="default"/>
+      </w:rPr>
+    </w:lvl>
+    <w:lvl w:ilvl="7" w:tplc="04100003" w:tentative="1">
+      <w:start w:val="1"/>
+      <w:numFmt w:val="bullet"/>
+      <w:lvlText w:val="o"/>
+      <w:lvlJc w:val="left"/>
+      <w:pPr>
+        <w:ind w:left="5760" w:hanging="360"/>
+      </w:pPr>
+      <w:rPr>
+        <w:rFonts w:ascii="Courier New" w:hAnsi="Courier New" w:cs="Courier New" w:hint="default"/>
+      </w:rPr>
+    </w:lvl>
+    <w:lvl w:ilvl="8" w:tplc="04100005" w:tentative="1">
+      <w:start w:val="1"/>
+      <w:numFmt w:val="bullet"/>
+      <w:lvlText w:val=""/>
+      <w:lvlJc w:val="left"/>
+      <w:pPr>
+        <w:ind w:left="6480" w:hanging="360"/>
+      </w:pPr>
+      <w:rPr>
+        <w:rFonts w:ascii="Wingdings" w:hAnsi="Wingdings" w:hint="default"/>
+      </w:rPr>
+    </w:lvl>
+  </w:abstractNum>
+  <w:abstractNum w:abstractNumId="6" w15:restartNumberingAfterBreak="0">
     <w:nsid w:val="578E3086"/>
     <w:multiLevelType w:val="multilevel"/>
     <w:tmpl w:val="8094259C"/>
@@ -2067,7 +2953,7 @@
       </w:rPr>
     </w:lvl>
   </w:abstractNum>
-  <w:abstractNum w:abstractNumId="4">
+  <w:abstractNum w:abstractNumId="7" w15:restartNumberingAfterBreak="0">
     <w:nsid w:val="5EAC3D82"/>
     <w:multiLevelType w:val="hybridMultilevel"/>
     <w:tmpl w:val="D298A8BE"/>
@@ -2180,7 +3066,7 @@
       </w:rPr>
     </w:lvl>
   </w:abstractNum>
-  <w:abstractNum w:abstractNumId="5">
+  <w:abstractNum w:abstractNumId="8" w15:restartNumberingAfterBreak="0">
     <w:nsid w:val="60FD0957"/>
     <w:multiLevelType w:val="multilevel"/>
     <w:tmpl w:val="0DEA1AFA"/>
@@ -2329,7 +3215,7 @@
       </w:rPr>
     </w:lvl>
   </w:abstractNum>
-  <w:abstractNum w:abstractNumId="6">
+  <w:abstractNum w:abstractNumId="9" w15:restartNumberingAfterBreak="0">
     <w:nsid w:val="633B2C0B"/>
     <w:multiLevelType w:val="hybridMultilevel"/>
     <w:tmpl w:val="B8B45B82"/>
@@ -2442,7 +3328,7 @@
       </w:rPr>
     </w:lvl>
   </w:abstractNum>
-  <w:abstractNum w:abstractNumId="7">
+  <w:abstractNum w:abstractNumId="10" w15:restartNumberingAfterBreak="0">
     <w:nsid w:val="79806D8E"/>
     <w:multiLevelType w:val="hybridMultilevel"/>
     <w:tmpl w:val="4688565A"/>
@@ -2555,35 +3441,160 @@
       </w:rPr>
     </w:lvl>
   </w:abstractNum>
+  <w:abstractNum w:abstractNumId="11" w15:restartNumberingAfterBreak="0">
+    <w:nsid w:val="7A281307"/>
+    <w:multiLevelType w:val="hybridMultilevel"/>
+    <w:tmpl w:val="4DB8FEF4"/>
+    <w:lvl w:ilvl="0" w:tplc="04100001">
+      <w:start w:val="1"/>
+      <w:numFmt w:val="bullet"/>
+      <w:lvlText w:val=""/>
+      <w:lvlJc w:val="left"/>
+      <w:pPr>
+        <w:ind w:left="720" w:hanging="360"/>
+      </w:pPr>
+      <w:rPr>
+        <w:rFonts w:ascii="Symbol" w:hAnsi="Symbol" w:hint="default"/>
+      </w:rPr>
+    </w:lvl>
+    <w:lvl w:ilvl="1" w:tplc="04100003" w:tentative="1">
+      <w:start w:val="1"/>
+      <w:numFmt w:val="bullet"/>
+      <w:lvlText w:val="o"/>
+      <w:lvlJc w:val="left"/>
+      <w:pPr>
+        <w:ind w:left="1440" w:hanging="360"/>
+      </w:pPr>
+      <w:rPr>
+        <w:rFonts w:ascii="Courier New" w:hAnsi="Courier New" w:cs="Courier New" w:hint="default"/>
+      </w:rPr>
+    </w:lvl>
+    <w:lvl w:ilvl="2" w:tplc="04100005" w:tentative="1">
+      <w:start w:val="1"/>
+      <w:numFmt w:val="bullet"/>
+      <w:lvlText w:val=""/>
+      <w:lvlJc w:val="left"/>
+      <w:pPr>
+        <w:ind w:left="2160" w:hanging="360"/>
+      </w:pPr>
+      <w:rPr>
+        <w:rFonts w:ascii="Wingdings" w:hAnsi="Wingdings" w:hint="default"/>
+      </w:rPr>
+    </w:lvl>
+    <w:lvl w:ilvl="3" w:tplc="04100001" w:tentative="1">
+      <w:start w:val="1"/>
+      <w:numFmt w:val="bullet"/>
+      <w:lvlText w:val=""/>
+      <w:lvlJc w:val="left"/>
+      <w:pPr>
+        <w:ind w:left="2880" w:hanging="360"/>
+      </w:pPr>
+      <w:rPr>
+        <w:rFonts w:ascii="Symbol" w:hAnsi="Symbol" w:hint="default"/>
+      </w:rPr>
+    </w:lvl>
+    <w:lvl w:ilvl="4" w:tplc="04100003" w:tentative="1">
+      <w:start w:val="1"/>
+      <w:numFmt w:val="bullet"/>
+      <w:lvlText w:val="o"/>
+      <w:lvlJc w:val="left"/>
+      <w:pPr>
+        <w:ind w:left="3600" w:hanging="360"/>
+      </w:pPr>
+      <w:rPr>
+        <w:rFonts w:ascii="Courier New" w:hAnsi="Courier New" w:cs="Courier New" w:hint="default"/>
+      </w:rPr>
+    </w:lvl>
+    <w:lvl w:ilvl="5" w:tplc="04100005" w:tentative="1">
+      <w:start w:val="1"/>
+      <w:numFmt w:val="bullet"/>
+      <w:lvlText w:val=""/>
+      <w:lvlJc w:val="left"/>
+      <w:pPr>
+        <w:ind w:left="4320" w:hanging="360"/>
+      </w:pPr>
+      <w:rPr>
+        <w:rFonts w:ascii="Wingdings" w:hAnsi="Wingdings" w:hint="default"/>
+      </w:rPr>
+    </w:lvl>
+    <w:lvl w:ilvl="6" w:tplc="04100001" w:tentative="1">
+      <w:start w:val="1"/>
+      <w:numFmt w:val="bullet"/>
+      <w:lvlText w:val=""/>
+      <w:lvlJc w:val="left"/>
+      <w:pPr>
+        <w:ind w:left="5040" w:hanging="360"/>
+      </w:pPr>
+      <w:rPr>
+        <w:rFonts w:ascii="Symbol" w:hAnsi="Symbol" w:hint="default"/>
+      </w:rPr>
+    </w:lvl>
+    <w:lvl w:ilvl="7" w:tplc="04100003" w:tentative="1">
+      <w:start w:val="1"/>
+      <w:numFmt w:val="bullet"/>
+      <w:lvlText w:val="o"/>
+      <w:lvlJc w:val="left"/>
+      <w:pPr>
+        <w:ind w:left="5760" w:hanging="360"/>
+      </w:pPr>
+      <w:rPr>
+        <w:rFonts w:ascii="Courier New" w:hAnsi="Courier New" w:cs="Courier New" w:hint="default"/>
+      </w:rPr>
+    </w:lvl>
+    <w:lvl w:ilvl="8" w:tplc="04100005" w:tentative="1">
+      <w:start w:val="1"/>
+      <w:numFmt w:val="bullet"/>
+      <w:lvlText w:val=""/>
+      <w:lvlJc w:val="left"/>
+      <w:pPr>
+        <w:ind w:left="6480" w:hanging="360"/>
+      </w:pPr>
+      <w:rPr>
+        <w:rFonts w:ascii="Wingdings" w:hAnsi="Wingdings" w:hint="default"/>
+      </w:rPr>
+    </w:lvl>
+  </w:abstractNum>
   <w:num w:numId="1">
+    <w:abstractNumId w:val="3"/>
+  </w:num>
+  <w:num w:numId="2">
+    <w:abstractNumId w:val="8"/>
+  </w:num>
+  <w:num w:numId="3">
+    <w:abstractNumId w:val="2"/>
+  </w:num>
+  <w:num w:numId="4">
+    <w:abstractNumId w:val="6"/>
+  </w:num>
+  <w:num w:numId="5">
+    <w:abstractNumId w:val="10"/>
+  </w:num>
+  <w:num w:numId="6">
+    <w:abstractNumId w:val="4"/>
+  </w:num>
+  <w:num w:numId="7">
+    <w:abstractNumId w:val="9"/>
+  </w:num>
+  <w:num w:numId="8">
+    <w:abstractNumId w:val="7"/>
+  </w:num>
+  <w:num w:numId="9">
+    <w:abstractNumId w:val="0"/>
+  </w:num>
+  <w:num w:numId="10">
+    <w:abstractNumId w:val="11"/>
+  </w:num>
+  <w:num w:numId="11">
     <w:abstractNumId w:val="1"/>
   </w:num>
-  <w:num w:numId="2">
+  <w:num w:numId="12">
     <w:abstractNumId w:val="5"/>
-  </w:num>
-  <w:num w:numId="3">
-    <w:abstractNumId w:val="0"/>
-  </w:num>
-  <w:num w:numId="4">
-    <w:abstractNumId w:val="3"/>
-  </w:num>
-  <w:num w:numId="5">
-    <w:abstractNumId w:val="7"/>
-  </w:num>
-  <w:num w:numId="6">
-    <w:abstractNumId w:val="2"/>
-  </w:num>
-  <w:num w:numId="7">
-    <w:abstractNumId w:val="6"/>
-  </w:num>
-  <w:num w:numId="8">
-    <w:abstractNumId w:val="4"/>
   </w:num>
 </w:numbering>
 </file>
 
 <file path=word/styles.xml><?xml version="1.0" encoding="utf-8"?>
-<w:styles xmlns:mc="http://schemas.openxmlformats.org/markup-compatibility/2006" xmlns:r="http://schemas.openxmlformats.org/officeDocument/2006/relationships" xmlns:w="http://schemas.openxmlformats.org/wordprocessingml/2006/main" xmlns:w14="http://schemas.microsoft.com/office/word/2010/wordml" mc:Ignorable="w14">
+<w:styles xmlns:mc="http://schemas.openxmlformats.org/markup-compatibility/2006" xmlns:r="http://schemas.openxmlformats.org/officeDocument/2006/relationships" xmlns:w="http://schemas.openxmlformats.org/wordprocessingml/2006/main" xmlns:w14="http://schemas.microsoft.com/office/word/2010/wordml" xmlns:w15="http://schemas.microsoft.com/office/word/2012/wordml" xmlns:w16se="http://schemas.microsoft.com/office/word/2015/wordml/symex" mc:Ignorable="w14 w15 w16se">
   <w:docDefaults>
     <w:rPrDefault>
       <w:rPr>
@@ -2599,385 +3610,381 @@
       </w:pPr>
     </w:pPrDefault>
   </w:docDefaults>
-  <w:latentStyles w:defLockedState="0" w:defUIPriority="99" w:defSemiHidden="1" w:defUnhideWhenUsed="1" w:defQFormat="0" w:count="267">
-    <w:lsdException w:name="Normal" w:semiHidden="0" w:uiPriority="0" w:unhideWhenUsed="0" w:qFormat="1"/>
-    <w:lsdException w:name="heading 1" w:semiHidden="0" w:uiPriority="9" w:unhideWhenUsed="0" w:qFormat="1"/>
-    <w:lsdException w:name="heading 2" w:uiPriority="9" w:qFormat="1"/>
-    <w:lsdException w:name="heading 3" w:uiPriority="9" w:qFormat="1"/>
-    <w:lsdException w:name="heading 4" w:uiPriority="9" w:qFormat="1"/>
-    <w:lsdException w:name="heading 5" w:uiPriority="9" w:qFormat="1"/>
-    <w:lsdException w:name="heading 6" w:uiPriority="9" w:qFormat="1"/>
-    <w:lsdException w:name="heading 7" w:uiPriority="9" w:qFormat="1"/>
-    <w:lsdException w:name="heading 8" w:uiPriority="9" w:qFormat="1"/>
-    <w:lsdException w:name="heading 9" w:uiPriority="9" w:qFormat="1"/>
-    <w:lsdException w:name="toc 1" w:uiPriority="39"/>
-    <w:lsdException w:name="toc 2" w:uiPriority="39"/>
-    <w:lsdException w:name="toc 3" w:uiPriority="39"/>
-    <w:lsdException w:name="toc 4" w:uiPriority="39"/>
-    <w:lsdException w:name="toc 5" w:uiPriority="39"/>
-    <w:lsdException w:name="toc 6" w:uiPriority="39"/>
-    <w:lsdException w:name="toc 7" w:uiPriority="39"/>
-    <w:lsdException w:name="toc 8" w:uiPriority="39"/>
-    <w:lsdException w:name="toc 9" w:uiPriority="39"/>
-    <w:lsdException w:name="caption" w:uiPriority="35" w:qFormat="1"/>
-    <w:lsdException w:name="Title" w:semiHidden="0" w:uiPriority="10" w:unhideWhenUsed="0" w:qFormat="1"/>
-    <w:lsdException w:name="Default Paragraph Font" w:uiPriority="1"/>
-    <w:lsdException w:name="Subtitle" w:semiHidden="0" w:uiPriority="11" w:unhideWhenUsed="0" w:qFormat="1"/>
-    <w:lsdException w:name="Strong" w:semiHidden="0" w:uiPriority="22" w:unhideWhenUsed="0" w:qFormat="1"/>
-    <w:lsdException w:name="Emphasis" w:semiHidden="0" w:uiPriority="20" w:unhideWhenUsed="0" w:qFormat="1"/>
-    <w:lsdException w:name="Table Grid" w:semiHidden="0" w:uiPriority="59" w:unhideWhenUsed="0"/>
-    <w:lsdException w:name="Placeholder Text" w:unhideWhenUsed="0"/>
-    <w:lsdException w:name="No Spacing" w:semiHidden="0" w:uiPriority="1" w:unhideWhenUsed="0" w:qFormat="1"/>
-    <w:lsdException w:name="Light Shading" w:semiHidden="0" w:uiPriority="60" w:unhideWhenUsed="0"/>
-    <w:lsdException w:name="Light List" w:semiHidden="0" w:uiPriority="61" w:unhideWhenUsed="0"/>
-    <w:lsdException w:name="Light Grid" w:semiHidden="0" w:uiPriority="62" w:unhideWhenUsed="0"/>
-    <w:lsdException w:name="Medium Shading 1" w:semiHidden="0" w:uiPriority="63" w:unhideWhenUsed="0"/>
-    <w:lsdException w:name="Medium Shading 2" w:semiHidden="0" w:uiPriority="64" w:unhideWhenUsed="0"/>
-    <w:lsdException w:name="Medium List 1" w:semiHidden="0" w:uiPriority="65" w:unhideWhenUsed="0"/>
-    <w:lsdException w:name="Medium List 2" w:semiHidden="0" w:uiPriority="66" w:unhideWhenUsed="0"/>
-    <w:lsdException w:name="Medium Grid 1" w:semiHidden="0" w:uiPriority="67" w:unhideWhenUsed="0"/>
-    <w:lsdException w:name="Medium Grid 2" w:semiHidden="0" w:uiPriority="68" w:unhideWhenUsed="0"/>
-    <w:lsdException w:name="Medium Grid 3" w:semiHidden="0" w:uiPriority="69" w:unhideWhenUsed="0"/>
-    <w:lsdException w:name="Dark List" w:semiHidden="0" w:uiPriority="70" w:unhideWhenUsed="0"/>
-    <w:lsdException w:name="Colorful Shading" w:semiHidden="0" w:uiPriority="71" w:unhideWhenUsed="0"/>
-    <w:lsdException w:name="Colorful List" w:semiHidden="0" w:uiPriority="72" w:unhideWhenUsed="0"/>
-    <w:lsdException w:name="Colorful Grid" w:semiHidden="0" w:uiPriority="73" w:unhideWhenUsed="0"/>
-    <w:lsdException w:name="Light Shading Accent 1" w:semiHidden="0" w:uiPriority="60" w:unhideWhenUsed="0"/>
-    <w:lsdException w:name="Light List Accent 1" w:semiHidden="0" w:uiPriority="61" w:unhideWhenUsed="0"/>
-    <w:lsdException w:name="Light Grid Accent 1" w:semiHidden="0" w:uiPriority="62" w:unhideWhenUsed="0"/>
-    <w:lsdException w:name="Medium Shading 1 Accent 1" w:semiHidden="0" w:uiPriority="63" w:unhideWhenUsed="0"/>
-    <w:lsdException w:name="Medium Shading 2 Accent 1" w:semiHidden="0" w:uiPriority="64" w:unhideWhenUsed="0"/>
-    <w:lsdException w:name="Medium List 1 Accent 1" w:semiHidden="0" w:uiPriority="65" w:unhideWhenUsed="0"/>
-    <w:lsdException w:name="Revision" w:unhideWhenUsed="0"/>
-    <w:lsdException w:name="List Paragraph" w:semiHidden="0" w:uiPriority="34" w:unhideWhenUsed="0" w:qFormat="1"/>
-    <w:lsdException w:name="Quote" w:semiHidden="0" w:uiPriority="29" w:unhideWhenUsed="0" w:qFormat="1"/>
-    <w:lsdException w:name="Intense Quote" w:semiHidden="0" w:uiPriority="30" w:unhideWhenUsed="0" w:qFormat="1"/>
-    <w:lsdException w:name="Medium List 2 Accent 1" w:semiHidden="0" w:uiPriority="66" w:unhideWhenUsed="0"/>
-    <w:lsdException w:name="Medium Grid 1 Accent 1" w:semiHidden="0" w:uiPriority="67" w:unhideWhenUsed="0"/>
-    <w:lsdException w:name="Medium Grid 2 Accent 1" w:semiHidden="0" w:uiPriority="68" w:unhideWhenUsed="0"/>
-    <w:lsdException w:name="Medium Grid 3 Accent 1" w:semiHidden="0" w:uiPriority="69" w:unhideWhenUsed="0"/>
-    <w:lsdException w:name="Dark List Accent 1" w:semiHidden="0" w:uiPriority="70" w:unhideWhenUsed="0"/>
-    <w:lsdException w:name="Colorful Shading Accent 1" w:semiHidden="0" w:uiPriority="71" w:unhideWhenUsed="0"/>
-    <w:lsdException w:name="Colorful List Accent 1" w:semiHidden="0" w:uiPriority="72" w:unhideWhenUsed="0"/>
-    <w:lsdException w:name="Colorful Grid Accent 1" w:semiHidden="0" w:uiPriority="73" w:unhideWhenUsed="0"/>
-    <w:lsdException w:name="Light Shading Accent 2" w:semiHidden="0" w:uiPriority="60" w:unhideWhenUsed="0"/>
-    <w:lsdException w:name="Light List Accent 2" w:semiHidden="0" w:uiPriority="61" w:unhideWhenUsed="0"/>
-    <w:lsdException w:name="Light Grid Accent 2" w:semiHidden="0" w:uiPriority="62" w:unhideWhenUsed="0"/>
-    <w:lsdException w:name="Medium Shading 1 Accent 2" w:semiHidden="0" w:uiPriority="63" w:unhideWhenUsed="0"/>
-    <w:lsdException w:name="Medium Shading 2 Accent 2" w:semiHidden="0" w:uiPriority="64" w:unhideWhenUsed="0"/>
-    <w:lsdException w:name="Medium List 1 Accent 2" w:semiHidden="0" w:uiPriority="65" w:unhideWhenUsed="0"/>
-    <w:lsdException w:name="Medium List 2 Accent 2" w:semiHidden="0" w:uiPriority="66" w:unhideWhenUsed="0"/>
-    <w:lsdException w:name="Medium Grid 1 Accent 2" w:semiHidden="0" w:uiPriority="67" w:unhideWhenUsed="0"/>
-    <w:lsdException w:name="Medium Grid 2 Accent 2" w:semiHidden="0" w:uiPriority="68" w:unhideWhenUsed="0"/>
-    <w:lsdException w:name="Medium Grid 3 Accent 2" w:semiHidden="0" w:uiPriority="69" w:unhideWhenUsed="0"/>
-    <w:lsdException w:name="Dark List Accent 2" w:semiHidden="0" w:uiPriority="70" w:unhideWhenUsed="0"/>
-    <w:lsdException w:name="Colorful Shading Accent 2" w:semiHidden="0" w:uiPriority="71" w:unhideWhenUsed="0"/>
-    <w:lsdException w:name="Colorful List Accent 2" w:semiHidden="0" w:uiPriority="72" w:unhideWhenUsed="0"/>
-    <w:lsdException w:name="Colorful Grid Accent 2" w:semiHidden="0" w:uiPriority="73" w:unhideWhenUsed="0"/>
-    <w:lsdException w:name="Light Shading Accent 3" w:semiHidden="0" w:uiPriority="60" w:unhideWhenUsed="0"/>
-    <w:lsdException w:name="Light List Accent 3" w:semiHidden="0" w:uiPriority="61" w:unhideWhenUsed="0"/>
-    <w:lsdException w:name="Light Grid Accent 3" w:semiHidden="0" w:uiPriority="62" w:unhideWhenUsed="0"/>
-    <w:lsdException w:name="Medium Shading 1 Accent 3" w:semiHidden="0" w:uiPriority="63" w:unhideWhenUsed="0"/>
-    <w:lsdException w:name="Medium Shading 2 Accent 3" w:semiHidden="0" w:uiPriority="64" w:unhideWhenUsed="0"/>
-    <w:lsdException w:name="Medium List 1 Accent 3" w:semiHidden="0" w:uiPriority="65" w:unhideWhenUsed="0"/>
-    <w:lsdException w:name="Medium List 2 Accent 3" w:semiHidden="0" w:uiPriority="66" w:unhideWhenUsed="0"/>
-    <w:lsdException w:name="Medium Grid 1 Accent 3" w:semiHidden="0" w:uiPriority="67" w:unhideWhenUsed="0"/>
-    <w:lsdException w:name="Medium Grid 2 Accent 3" w:semiHidden="0" w:uiPriority="68" w:unhideWhenUsed="0"/>
-    <w:lsdException w:name="Medium Grid 3 Accent 3" w:semiHidden="0" w:uiPriority="69" w:unhideWhenUsed="0"/>
-    <w:lsdException w:name="Dark List Accent 3" w:semiHidden="0" w:uiPriority="70" w:unhideWhenUsed="0"/>
-    <w:lsdException w:name="Colorful Shading Accent 3" w:semiHidden="0" w:uiPriority="71" w:unhideWhenUsed="0"/>
-    <w:lsdException w:name="Colorful List Accent 3" w:semiHidden="0" w:uiPriority="72" w:unhideWhenUsed="0"/>
-    <w:lsdException w:name="Colorful Grid Accent 3" w:semiHidden="0" w:uiPriority="73" w:unhideWhenUsed="0"/>
-    <w:lsdException w:name="Light Shading Accent 4" w:semiHidden="0" w:uiPriority="60" w:unhideWhenUsed="0"/>
-    <w:lsdException w:name="Light List Accent 4" w:semiHidden="0" w:uiPriority="61" w:unhideWhenUsed="0"/>
-    <w:lsdException w:name="Light Grid Accent 4" w:semiHidden="0" w:uiPriority="62" w:unhideWhenUsed="0"/>
-    <w:lsdException w:name="Medium Shading 1 Accent 4" w:semiHidden="0" w:uiPriority="63" w:unhideWhenUsed="0"/>
-    <w:lsdException w:name="Medium Shading 2 Accent 4" w:semiHidden="0" w:uiPriority="64" w:unhideWhenUsed="0"/>
-    <w:lsdException w:name="Medium List 1 Accent 4" w:semiHidden="0" w:uiPriority="65" w:unhideWhenUsed="0"/>
-    <w:lsdException w:name="Medium List 2 Accent 4" w:semiHidden="0" w:uiPriority="66" w:unhideWhenUsed="0"/>
-    <w:lsdException w:name="Medium Grid 1 Accent 4" w:semiHidden="0" w:uiPriority="67" w:unhideWhenUsed="0"/>
-    <w:lsdException w:name="Medium Grid 2 Accent 4" w:semiHidden="0" w:uiPriority="68" w:unhideWhenUsed="0"/>
-    <w:lsdException w:name="Medium Grid 3 Accent 4" w:semiHidden="0" w:uiPriority="69" w:unhideWhenUsed="0"/>
-    <w:lsdException w:name="Dark List Accent 4" w:semiHidden="0" w:uiPriority="70" w:unhideWhenUsed="0"/>
-    <w:lsdException w:name="Colorful Shading Accent 4" w:semiHidden="0" w:uiPriority="71" w:unhideWhenUsed="0"/>
-    <w:lsdException w:name="Colorful List Accent 4" w:semiHidden="0" w:uiPriority="72" w:unhideWhenUsed="0"/>
-    <w:lsdException w:name="Colorful Grid Accent 4" w:semiHidden="0" w:uiPriority="73" w:unhideWhenUsed="0"/>
-    <w:lsdException w:name="Light Shading Accent 5" w:semiHidden="0" w:uiPriority="60" w:unhideWhenUsed="0"/>
-    <w:lsdException w:name="Light List Accent 5" w:semiHidden="0" w:uiPriority="61" w:unhideWhenUsed="0"/>
-    <w:lsdException w:name="Light Grid Accent 5" w:semiHidden="0" w:uiPriority="62" w:unhideWhenUsed="0"/>
-    <w:lsdException w:name="Medium Shading 1 Accent 5" w:semiHidden="0" w:uiPriority="63" w:unhideWhenUsed="0"/>
-    <w:lsdException w:name="Medium Shading 2 Accent 5" w:semiHidden="0" w:uiPriority="64" w:unhideWhenUsed="0"/>
-    <w:lsdException w:name="Medium List 1 Accent 5" w:semiHidden="0" w:uiPriority="65" w:unhideWhenUsed="0"/>
-    <w:lsdException w:name="Medium List 2 Accent 5" w:semiHidden="0" w:uiPriority="66" w:unhideWhenUsed="0"/>
-    <w:lsdException w:name="Medium Grid 1 Accent 5" w:semiHidden="0" w:uiPriority="67" w:unhideWhenUsed="0"/>
-    <w:lsdException w:name="Medium Grid 2 Accent 5" w:semiHidden="0" w:uiPriority="68" w:unhideWhenUsed="0"/>
-    <w:lsdException w:name="Medium Grid 3 Accent 5" w:semiHidden="0" w:uiPriority="69" w:unhideWhenUsed="0"/>
-    <w:lsdException w:name="Dark List Accent 5" w:semiHidden="0" w:uiPriority="70" w:unhideWhenUsed="0"/>
-    <w:lsdException w:name="Colorful Shading Accent 5" w:semiHidden="0" w:uiPriority="71" w:unhideWhenUsed="0"/>
-    <w:lsdException w:name="Colorful List Accent 5" w:semiHidden="0" w:uiPriority="72" w:unhideWhenUsed="0"/>
-    <w:lsdException w:name="Colorful Grid Accent 5" w:semiHidden="0" w:uiPriority="73" w:unhideWhenUsed="0"/>
-    <w:lsdException w:name="Light Shading Accent 6" w:semiHidden="0" w:uiPriority="60" w:unhideWhenUsed="0"/>
-    <w:lsdException w:name="Light List Accent 6" w:semiHidden="0" w:uiPriority="61" w:unhideWhenUsed="0"/>
-    <w:lsdException w:name="Light Grid Accent 6" w:semiHidden="0" w:uiPriority="62" w:unhideWhenUsed="0"/>
-    <w:lsdException w:name="Medium Shading 1 Accent 6" w:semiHidden="0" w:uiPriority="63" w:unhideWhenUsed="0"/>
-    <w:lsdException w:name="Medium Shading 2 Accent 6" w:semiHidden="0" w:uiPriority="64" w:unhideWhenUsed="0"/>
-    <w:lsdException w:name="Medium List 1 Accent 6" w:semiHidden="0" w:uiPriority="65" w:unhideWhenUsed="0"/>
-    <w:lsdException w:name="Medium List 2 Accent 6" w:semiHidden="0" w:uiPriority="66" w:unhideWhenUsed="0"/>
-    <w:lsdException w:name="Medium Grid 1 Accent 6" w:semiHidden="0" w:uiPriority="67" w:unhideWhenUsed="0"/>
-    <w:lsdException w:name="Medium Grid 2 Accent 6" w:semiHidden="0" w:uiPriority="68" w:unhideWhenUsed="0"/>
-    <w:lsdException w:name="Medium Grid 3 Accent 6" w:semiHidden="0" w:uiPriority="69" w:unhideWhenUsed="0"/>
-    <w:lsdException w:name="Dark List Accent 6" w:semiHidden="0" w:uiPriority="70" w:unhideWhenUsed="0"/>
-    <w:lsdException w:name="Colorful Shading Accent 6" w:semiHidden="0" w:uiPriority="71" w:unhideWhenUsed="0"/>
-    <w:lsdException w:name="Colorful List Accent 6" w:semiHidden="0" w:uiPriority="72" w:unhideWhenUsed="0"/>
-    <w:lsdException w:name="Colorful Grid Accent 6" w:semiHidden="0" w:uiPriority="73" w:unhideWhenUsed="0"/>
-    <w:lsdException w:name="Subtle Emphasis" w:semiHidden="0" w:uiPriority="19" w:unhideWhenUsed="0" w:qFormat="1"/>
-    <w:lsdException w:name="Intense Emphasis" w:semiHidden="0" w:uiPriority="21" w:unhideWhenUsed="0" w:qFormat="1"/>
-    <w:lsdException w:name="Subtle Reference" w:semiHidden="0" w:uiPriority="31" w:unhideWhenUsed="0" w:qFormat="1"/>
-    <w:lsdException w:name="Intense Reference" w:semiHidden="0" w:uiPriority="32" w:unhideWhenUsed="0" w:qFormat="1"/>
-    <w:lsdException w:name="Book Title" w:semiHidden="0" w:uiPriority="33" w:unhideWhenUsed="0" w:qFormat="1"/>
-    <w:lsdException w:name="Bibliography" w:uiPriority="37"/>
-    <w:lsdException w:name="TOC Heading" w:uiPriority="39" w:qFormat="1"/>
-  </w:latentStyles>
-  <w:style w:type="paragraph" w:default="1" w:styleId="Normale">
-    <w:name w:val="Normal"/>
-    <w:qFormat/>
-    <w:rsid w:val="00F72C13"/>
-  </w:style>
-  <w:style w:type="character" w:default="1" w:styleId="Carpredefinitoparagrafo">
-    <w:name w:val="Default Paragraph Font"/>
-    <w:uiPriority w:val="1"/>
-    <w:semiHidden/>
-    <w:unhideWhenUsed/>
-  </w:style>
-  <w:style w:type="table" w:default="1" w:styleId="Tabellanormale">
-    <w:name w:val="Normal Table"/>
-    <w:uiPriority w:val="99"/>
-    <w:semiHidden/>
-    <w:unhideWhenUsed/>
-    <w:tblPr>
-      <w:tblInd w:w="0" w:type="dxa"/>
-      <w:tblCellMar>
-        <w:top w:w="0" w:type="dxa"/>
-        <w:left w:w="108" w:type="dxa"/>
-        <w:bottom w:w="0" w:type="dxa"/>
-        <w:right w:w="108" w:type="dxa"/>
-      </w:tblCellMar>
-    </w:tblPr>
-  </w:style>
-  <w:style w:type="numbering" w:default="1" w:styleId="Nessunelenco">
-    <w:name w:val="No List"/>
-    <w:uiPriority w:val="99"/>
-    <w:semiHidden/>
-    <w:unhideWhenUsed/>
-  </w:style>
-  <w:style w:type="paragraph" w:styleId="NormaleWeb">
-    <w:name w:val="Normal (Web)"/>
-    <w:basedOn w:val="Normale"/>
-    <w:uiPriority w:val="99"/>
-    <w:semiHidden/>
-    <w:unhideWhenUsed/>
-    <w:rsid w:val="000E426E"/>
-    <w:pPr>
-      <w:spacing w:before="100" w:beforeAutospacing="1" w:after="100" w:afterAutospacing="1" w:line="240" w:lineRule="auto"/>
-    </w:pPr>
-    <w:rPr>
-      <w:rFonts w:ascii="Times New Roman" w:eastAsia="Times New Roman" w:hAnsi="Times New Roman" w:cs="Times New Roman"/>
-      <w:sz w:val="24"/>
-      <w:szCs w:val="24"/>
-      <w:lang w:eastAsia="it-IT"/>
-    </w:rPr>
-  </w:style>
-  <w:style w:type="character" w:styleId="Enfasigrassetto">
-    <w:name w:val="Strong"/>
-    <w:basedOn w:val="Carpredefinitoparagrafo"/>
-    <w:uiPriority w:val="22"/>
-    <w:qFormat/>
-    <w:rsid w:val="000E426E"/>
-    <w:rPr>
-      <w:b/>
-      <w:bCs/>
-    </w:rPr>
-  </w:style>
-  <w:style w:type="character" w:styleId="Collegamentoipertestuale">
-    <w:name w:val="Hyperlink"/>
-    <w:basedOn w:val="Carpredefinitoparagrafo"/>
-    <w:uiPriority w:val="99"/>
-    <w:unhideWhenUsed/>
-    <w:rsid w:val="000E426E"/>
-    <w:rPr>
-      <w:color w:val="0000FF"/>
-      <w:u w:val="single"/>
-    </w:rPr>
-  </w:style>
-  <w:style w:type="paragraph" w:styleId="Paragrafoelenco">
-    <w:name w:val="List Paragraph"/>
-    <w:basedOn w:val="Normale"/>
-    <w:uiPriority w:val="34"/>
-    <w:qFormat/>
-    <w:rsid w:val="00F72C13"/>
-    <w:pPr>
-      <w:ind w:left="720"/>
-      <w:contextualSpacing/>
-    </w:pPr>
-  </w:style>
-</w:styles>
-</file>
-
-<file path=word/stylesWithEffects.xml><?xml version="1.0" encoding="utf-8"?>
-<w:styles xmlns:wpc="http://schemas.microsoft.com/office/word/2010/wordprocessingCanvas" xmlns:mc="http://schemas.openxmlformats.org/markup-compatibility/2006" xmlns:o="urn:schemas-microsoft-com:office:office" xmlns:r="http://schemas.openxmlformats.org/officeDocument/2006/relationships" xmlns:m="http://schemas.openxmlformats.org/officeDocument/2006/math" xmlns:v="urn:schemas-microsoft-com:vml" xmlns:wp14="http://schemas.microsoft.com/office/word/2010/wordprocessingDrawing" xmlns:wp="http://schemas.openxmlformats.org/drawingml/2006/wordprocessingDrawing" xmlns:w10="urn:schemas-microsoft-com:office:word" xmlns:w="http://schemas.openxmlformats.org/wordprocessingml/2006/main" xmlns:w14="http://schemas.microsoft.com/office/word/2010/wordml" xmlns:wpg="http://schemas.microsoft.com/office/word/2010/wordprocessingGroup" xmlns:wpi="http://schemas.microsoft.com/office/word/2010/wordprocessingInk" xmlns:wne="http://schemas.microsoft.com/office/word/2006/wordml" xmlns:wps="http://schemas.microsoft.com/office/word/2010/wordprocessingShape" mc:Ignorable="w14 wp14">
-  <w:docDefaults>
-    <w:rPrDefault>
-      <w:rPr>
-        <w:rFonts w:asciiTheme="minorHAnsi" w:eastAsiaTheme="minorHAnsi" w:hAnsiTheme="minorHAnsi" w:cstheme="minorBidi"/>
-        <w:sz w:val="22"/>
-        <w:szCs w:val="22"/>
-        <w:lang w:val="it-IT" w:eastAsia="en-US" w:bidi="ar-SA"/>
-      </w:rPr>
-    </w:rPrDefault>
-    <w:pPrDefault>
-      <w:pPr>
-        <w:spacing w:after="200" w:line="276" w:lineRule="auto"/>
-      </w:pPr>
-    </w:pPrDefault>
-  </w:docDefaults>
-  <w:latentStyles w:defLockedState="0" w:defUIPriority="99" w:defSemiHidden="1" w:defUnhideWhenUsed="1" w:defQFormat="0" w:count="267">
-    <w:lsdException w:name="Normal" w:semiHidden="0" w:uiPriority="0" w:unhideWhenUsed="0" w:qFormat="1"/>
-    <w:lsdException w:name="heading 1" w:semiHidden="0" w:uiPriority="9" w:unhideWhenUsed="0" w:qFormat="1"/>
-    <w:lsdException w:name="heading 2" w:uiPriority="9" w:qFormat="1"/>
-    <w:lsdException w:name="heading 3" w:uiPriority="9" w:qFormat="1"/>
-    <w:lsdException w:name="heading 4" w:uiPriority="9" w:qFormat="1"/>
-    <w:lsdException w:name="heading 5" w:uiPriority="9" w:qFormat="1"/>
-    <w:lsdException w:name="heading 6" w:uiPriority="9" w:qFormat="1"/>
-    <w:lsdException w:name="heading 7" w:uiPriority="9" w:qFormat="1"/>
-    <w:lsdException w:name="heading 8" w:uiPriority="9" w:qFormat="1"/>
-    <w:lsdException w:name="heading 9" w:uiPriority="9" w:qFormat="1"/>
-    <w:lsdException w:name="toc 1" w:uiPriority="39"/>
-    <w:lsdException w:name="toc 2" w:uiPriority="39"/>
-    <w:lsdException w:name="toc 3" w:uiPriority="39"/>
-    <w:lsdException w:name="toc 4" w:uiPriority="39"/>
-    <w:lsdException w:name="toc 5" w:uiPriority="39"/>
-    <w:lsdException w:name="toc 6" w:uiPriority="39"/>
-    <w:lsdException w:name="toc 7" w:uiPriority="39"/>
-    <w:lsdException w:name="toc 8" w:uiPriority="39"/>
-    <w:lsdException w:name="toc 9" w:uiPriority="39"/>
-    <w:lsdException w:name="caption" w:uiPriority="35" w:qFormat="1"/>
-    <w:lsdException w:name="Title" w:semiHidden="0" w:uiPriority="10" w:unhideWhenUsed="0" w:qFormat="1"/>
-    <w:lsdException w:name="Default Paragraph Font" w:uiPriority="1"/>
-    <w:lsdException w:name="Subtitle" w:semiHidden="0" w:uiPriority="11" w:unhideWhenUsed="0" w:qFormat="1"/>
-    <w:lsdException w:name="Strong" w:semiHidden="0" w:uiPriority="22" w:unhideWhenUsed="0" w:qFormat="1"/>
-    <w:lsdException w:name="Emphasis" w:semiHidden="0" w:uiPriority="20" w:unhideWhenUsed="0" w:qFormat="1"/>
-    <w:lsdException w:name="Table Grid" w:semiHidden="0" w:uiPriority="59" w:unhideWhenUsed="0"/>
-    <w:lsdException w:name="Placeholder Text" w:unhideWhenUsed="0"/>
-    <w:lsdException w:name="No Spacing" w:semiHidden="0" w:uiPriority="1" w:unhideWhenUsed="0" w:qFormat="1"/>
-    <w:lsdException w:name="Light Shading" w:semiHidden="0" w:uiPriority="60" w:unhideWhenUsed="0"/>
-    <w:lsdException w:name="Light List" w:semiHidden="0" w:uiPriority="61" w:unhideWhenUsed="0"/>
-    <w:lsdException w:name="Light Grid" w:semiHidden="0" w:uiPriority="62" w:unhideWhenUsed="0"/>
-    <w:lsdException w:name="Medium Shading 1" w:semiHidden="0" w:uiPriority="63" w:unhideWhenUsed="0"/>
-    <w:lsdException w:name="Medium Shading 2" w:semiHidden="0" w:uiPriority="64" w:unhideWhenUsed="0"/>
-    <w:lsdException w:name="Medium List 1" w:semiHidden="0" w:uiPriority="65" w:unhideWhenUsed="0"/>
-    <w:lsdException w:name="Medium List 2" w:semiHidden="0" w:uiPriority="66" w:unhideWhenUsed="0"/>
-    <w:lsdException w:name="Medium Grid 1" w:semiHidden="0" w:uiPriority="67" w:unhideWhenUsed="0"/>
-    <w:lsdException w:name="Medium Grid 2" w:semiHidden="0" w:uiPriority="68" w:unhideWhenUsed="0"/>
-    <w:lsdException w:name="Medium Grid 3" w:semiHidden="0" w:uiPriority="69" w:unhideWhenUsed="0"/>
-    <w:lsdException w:name="Dark List" w:semiHidden="0" w:uiPriority="70" w:unhideWhenUsed="0"/>
-    <w:lsdException w:name="Colorful Shading" w:semiHidden="0" w:uiPriority="71" w:unhideWhenUsed="0"/>
-    <w:lsdException w:name="Colorful List" w:semiHidden="0" w:uiPriority="72" w:unhideWhenUsed="0"/>
-    <w:lsdException w:name="Colorful Grid" w:semiHidden="0" w:uiPriority="73" w:unhideWhenUsed="0"/>
-    <w:lsdException w:name="Light Shading Accent 1" w:semiHidden="0" w:uiPriority="60" w:unhideWhenUsed="0"/>
-    <w:lsdException w:name="Light List Accent 1" w:semiHidden="0" w:uiPriority="61" w:unhideWhenUsed="0"/>
-    <w:lsdException w:name="Light Grid Accent 1" w:semiHidden="0" w:uiPriority="62" w:unhideWhenUsed="0"/>
-    <w:lsdException w:name="Medium Shading 1 Accent 1" w:semiHidden="0" w:uiPriority="63" w:unhideWhenUsed="0"/>
-    <w:lsdException w:name="Medium Shading 2 Accent 1" w:semiHidden="0" w:uiPriority="64" w:unhideWhenUsed="0"/>
-    <w:lsdException w:name="Medium List 1 Accent 1" w:semiHidden="0" w:uiPriority="65" w:unhideWhenUsed="0"/>
-    <w:lsdException w:name="Revision" w:unhideWhenUsed="0"/>
-    <w:lsdException w:name="List Paragraph" w:semiHidden="0" w:uiPriority="34" w:unhideWhenUsed="0" w:qFormat="1"/>
-    <w:lsdException w:name="Quote" w:semiHidden="0" w:uiPriority="29" w:unhideWhenUsed="0" w:qFormat="1"/>
-    <w:lsdException w:name="Intense Quote" w:semiHidden="0" w:uiPriority="30" w:unhideWhenUsed="0" w:qFormat="1"/>
-    <w:lsdException w:name="Medium List 2 Accent 1" w:semiHidden="0" w:uiPriority="66" w:unhideWhenUsed="0"/>
-    <w:lsdException w:name="Medium Grid 1 Accent 1" w:semiHidden="0" w:uiPriority="67" w:unhideWhenUsed="0"/>
-    <w:lsdException w:name="Medium Grid 2 Accent 1" w:semiHidden="0" w:uiPriority="68" w:unhideWhenUsed="0"/>
-    <w:lsdException w:name="Medium Grid 3 Accent 1" w:semiHidden="0" w:uiPriority="69" w:unhideWhenUsed="0"/>
-    <w:lsdException w:name="Dark List Accent 1" w:semiHidden="0" w:uiPriority="70" w:unhideWhenUsed="0"/>
-    <w:lsdException w:name="Colorful Shading Accent 1" w:semiHidden="0" w:uiPriority="71" w:unhideWhenUsed="0"/>
-    <w:lsdException w:name="Colorful List Accent 1" w:semiHidden="0" w:uiPriority="72" w:unhideWhenUsed="0"/>
-    <w:lsdException w:name="Colorful Grid Accent 1" w:semiHidden="0" w:uiPriority="73" w:unhideWhenUsed="0"/>
-    <w:lsdException w:name="Light Shading Accent 2" w:semiHidden="0" w:uiPriority="60" w:unhideWhenUsed="0"/>
-    <w:lsdException w:name="Light List Accent 2" w:semiHidden="0" w:uiPriority="61" w:unhideWhenUsed="0"/>
-    <w:lsdException w:name="Light Grid Accent 2" w:semiHidden="0" w:uiPriority="62" w:unhideWhenUsed="0"/>
-    <w:lsdException w:name="Medium Shading 1 Accent 2" w:semiHidden="0" w:uiPriority="63" w:unhideWhenUsed="0"/>
-    <w:lsdException w:name="Medium Shading 2 Accent 2" w:semiHidden="0" w:uiPriority="64" w:unhideWhenUsed="0"/>
-    <w:lsdException w:name="Medium List 1 Accent 2" w:semiHidden="0" w:uiPriority="65" w:unhideWhenUsed="0"/>
-    <w:lsdException w:name="Medium List 2 Accent 2" w:semiHidden="0" w:uiPriority="66" w:unhideWhenUsed="0"/>
-    <w:lsdException w:name="Medium Grid 1 Accent 2" w:semiHidden="0" w:uiPriority="67" w:unhideWhenUsed="0"/>
-    <w:lsdException w:name="Medium Grid 2 Accent 2" w:semiHidden="0" w:uiPriority="68" w:unhideWhenUsed="0"/>
-    <w:lsdException w:name="Medium Grid 3 Accent 2" w:semiHidden="0" w:uiPriority="69" w:unhideWhenUsed="0"/>
-    <w:lsdException w:name="Dark List Accent 2" w:semiHidden="0" w:uiPriority="70" w:unhideWhenUsed="0"/>
-    <w:lsdException w:name="Colorful Shading Accent 2" w:semiHidden="0" w:uiPriority="71" w:unhideWhenUsed="0"/>
-    <w:lsdException w:name="Colorful List Accent 2" w:semiHidden="0" w:uiPriority="72" w:unhideWhenUsed="0"/>
-    <w:lsdException w:name="Colorful Grid Accent 2" w:semiHidden="0" w:uiPriority="73" w:unhideWhenUsed="0"/>
-    <w:lsdException w:name="Light Shading Accent 3" w:semiHidden="0" w:uiPriority="60" w:unhideWhenUsed="0"/>
-    <w:lsdException w:name="Light List Accent 3" w:semiHidden="0" w:uiPriority="61" w:unhideWhenUsed="0"/>
-    <w:lsdException w:name="Light Grid Accent 3" w:semiHidden="0" w:uiPriority="62" w:unhideWhenUsed="0"/>
-    <w:lsdException w:name="Medium Shading 1 Accent 3" w:semiHidden="0" w:uiPriority="63" w:unhideWhenUsed="0"/>
-    <w:lsdException w:name="Medium Shading 2 Accent 3" w:semiHidden="0" w:uiPriority="64" w:unhideWhenUsed="0"/>
-    <w:lsdException w:name="Medium List 1 Accent 3" w:semiHidden="0" w:uiPriority="65" w:unhideWhenUsed="0"/>
-    <w:lsdException w:name="Medium List 2 Accent 3" w:semiHidden="0" w:uiPriority="66" w:unhideWhenUsed="0"/>
-    <w:lsdException w:name="Medium Grid 1 Accent 3" w:semiHidden="0" w:uiPriority="67" w:unhideWhenUsed="0"/>
-    <w:lsdException w:name="Medium Grid 2 Accent 3" w:semiHidden="0" w:uiPriority="68" w:unhideWhenUsed="0"/>
-    <w:lsdException w:name="Medium Grid 3 Accent 3" w:semiHidden="0" w:uiPriority="69" w:unhideWhenUsed="0"/>
-    <w:lsdException w:name="Dark List Accent 3" w:semiHidden="0" w:uiPriority="70" w:unhideWhenUsed="0"/>
-    <w:lsdException w:name="Colorful Shading Accent 3" w:semiHidden="0" w:uiPriority="71" w:unhideWhenUsed="0"/>
-    <w:lsdException w:name="Colorful List Accent 3" w:semiHidden="0" w:uiPriority="72" w:unhideWhenUsed="0"/>
-    <w:lsdException w:name="Colorful Grid Accent 3" w:semiHidden="0" w:uiPriority="73" w:unhideWhenUsed="0"/>
-    <w:lsdException w:name="Light Shading Accent 4" w:semiHidden="0" w:uiPriority="60" w:unhideWhenUsed="0"/>
-    <w:lsdException w:name="Light List Accent 4" w:semiHidden="0" w:uiPriority="61" w:unhideWhenUsed="0"/>
-    <w:lsdException w:name="Light Grid Accent 4" w:semiHidden="0" w:uiPriority="62" w:unhideWhenUsed="0"/>
-    <w:lsdException w:name="Medium Shading 1 Accent 4" w:semiHidden="0" w:uiPriority="63" w:unhideWhenUsed="0"/>
-    <w:lsdException w:name="Medium Shading 2 Accent 4" w:semiHidden="0" w:uiPriority="64" w:unhideWhenUsed="0"/>
-    <w:lsdException w:name="Medium List 1 Accent 4" w:semiHidden="0" w:uiPriority="65" w:unhideWhenUsed="0"/>
-    <w:lsdException w:name="Medium List 2 Accent 4" w:semiHidden="0" w:uiPriority="66" w:unhideWhenUsed="0"/>
-    <w:lsdException w:name="Medium Grid 1 Accent 4" w:semiHidden="0" w:uiPriority="67" w:unhideWhenUsed="0"/>
-    <w:lsdException w:name="Medium Grid 2 Accent 4" w:semiHidden="0" w:uiPriority="68" w:unhideWhenUsed="0"/>
-    <w:lsdException w:name="Medium Grid 3 Accent 4" w:semiHidden="0" w:uiPriority="69" w:unhideWhenUsed="0"/>
-    <w:lsdException w:name="Dark List Accent 4" w:semiHidden="0" w:uiPriority="70" w:unhideWhenUsed="0"/>
-    <w:lsdException w:name="Colorful Shading Accent 4" w:semiHidden="0" w:uiPriority="71" w:unhideWhenUsed="0"/>
-    <w:lsdException w:name="Colorful List Accent 4" w:semiHidden="0" w:uiPriority="72" w:unhideWhenUsed="0"/>
-    <w:lsdException w:name="Colorful Grid Accent 4" w:semiHidden="0" w:uiPriority="73" w:unhideWhenUsed="0"/>
-    <w:lsdException w:name="Light Shading Accent 5" w:semiHidden="0" w:uiPriority="60" w:unhideWhenUsed="0"/>
-    <w:lsdException w:name="Light List Accent 5" w:semiHidden="0" w:uiPriority="61" w:unhideWhenUsed="0"/>
-    <w:lsdException w:name="Light Grid Accent 5" w:semiHidden="0" w:uiPriority="62" w:unhideWhenUsed="0"/>
-    <w:lsdException w:name="Medium Shading 1 Accent 5" w:semiHidden="0" w:uiPriority="63" w:unhideWhenUsed="0"/>
-    <w:lsdException w:name="Medium Shading 2 Accent 5" w:semiHidden="0" w:uiPriority="64" w:unhideWhenUsed="0"/>
-    <w:lsdException w:name="Medium List 1 Accent 5" w:semiHidden="0" w:uiPriority="65" w:unhideWhenUsed="0"/>
-    <w:lsdException w:name="Medium List 2 Accent 5" w:semiHidden="0" w:uiPriority="66" w:unhideWhenUsed="0"/>
-    <w:lsdException w:name="Medium Grid 1 Accent 5" w:semiHidden="0" w:uiPriority="67" w:unhideWhenUsed="0"/>
-    <w:lsdException w:name="Medium Grid 2 Accent 5" w:semiHidden="0" w:uiPriority="68" w:unhideWhenUsed="0"/>
-    <w:lsdException w:name="Medium Grid 3 Accent 5" w:semiHidden="0" w:uiPriority="69" w:unhideWhenUsed="0"/>
-    <w:lsdException w:name="Dark List Accent 5" w:semiHidden="0" w:uiPriority="70" w:unhideWhenUsed="0"/>
-    <w:lsdException w:name="Colorful Shading Accent 5" w:semiHidden="0" w:uiPriority="71" w:unhideWhenUsed="0"/>
-    <w:lsdException w:name="Colorful List Accent 5" w:semiHidden="0" w:uiPriority="72" w:unhideWhenUsed="0"/>
-    <w:lsdException w:name="Colorful Grid Accent 5" w:semiHidden="0" w:uiPriority="73" w:unhideWhenUsed="0"/>
-    <w:lsdException w:name="Light Shading Accent 6" w:semiHidden="0" w:uiPriority="60" w:unhideWhenUsed="0"/>
-    <w:lsdException w:name="Light List Accent 6" w:semiHidden="0" w:uiPriority="61" w:unhideWhenUsed="0"/>
-    <w:lsdException w:name="Light Grid Accent 6" w:semiHidden="0" w:uiPriority="62" w:unhideWhenUsed="0"/>
-    <w:lsdException w:name="Medium Shading 1 Accent 6" w:semiHidden="0" w:uiPriority="63" w:unhideWhenUsed="0"/>
-    <w:lsdException w:name="Medium Shading 2 Accent 6" w:semiHidden="0" w:uiPriority="64" w:unhideWhenUsed="0"/>
-    <w:lsdException w:name="Medium List 1 Accent 6" w:semiHidden="0" w:uiPriority="65" w:unhideWhenUsed="0"/>
-    <w:lsdException w:name="Medium List 2 Accent 6" w:semiHidden="0" w:uiPriority="66" w:unhideWhenUsed="0"/>
-    <w:lsdException w:name="Medium Grid 1 Accent 6" w:semiHidden="0" w:uiPriority="67" w:unhideWhenUsed="0"/>
-    <w:lsdException w:name="Medium Grid 2 Accent 6" w:semiHidden="0" w:uiPriority="68" w:unhideWhenUsed="0"/>
-    <w:lsdException w:name="Medium Grid 3 Accent 6" w:semiHidden="0" w:uiPriority="69" w:unhideWhenUsed="0"/>
-    <w:lsdException w:name="Dark List Accent 6" w:semiHidden="0" w:uiPriority="70" w:unhideWhenUsed="0"/>
-    <w:lsdException w:name="Colorful Shading Accent 6" w:semiHidden="0" w:uiPriority="71" w:unhideWhenUsed="0"/>
-    <w:lsdException w:name="Colorful List Accent 6" w:semiHidden="0" w:uiPriority="72" w:unhideWhenUsed="0"/>
-    <w:lsdException w:name="Colorful Grid Accent 6" w:semiHidden="0" w:uiPriority="73" w:unhideWhenUsed="0"/>
-    <w:lsdException w:name="Subtle Emphasis" w:semiHidden="0" w:uiPriority="19" w:unhideWhenUsed="0" w:qFormat="1"/>
-    <w:lsdException w:name="Intense Emphasis" w:semiHidden="0" w:uiPriority="21" w:unhideWhenUsed="0" w:qFormat="1"/>
-    <w:lsdException w:name="Subtle Reference" w:semiHidden="0" w:uiPriority="31" w:unhideWhenUsed="0" w:qFormat="1"/>
-    <w:lsdException w:name="Intense Reference" w:semiHidden="0" w:uiPriority="32" w:unhideWhenUsed="0" w:qFormat="1"/>
-    <w:lsdException w:name="Book Title" w:semiHidden="0" w:uiPriority="33" w:unhideWhenUsed="0" w:qFormat="1"/>
-    <w:lsdException w:name="Bibliography" w:uiPriority="37"/>
-    <w:lsdException w:name="TOC Heading" w:uiPriority="39" w:qFormat="1"/>
+  <w:latentStyles w:defLockedState="0" w:defUIPriority="99" w:defSemiHidden="0" w:defUnhideWhenUsed="0" w:defQFormat="0" w:count="374">
+    <w:lsdException w:name="Normal" w:uiPriority="0" w:qFormat="1"/>
+    <w:lsdException w:name="heading 1" w:uiPriority="9" w:qFormat="1"/>
+    <w:lsdException w:name="heading 2" w:semiHidden="1" w:uiPriority="9" w:unhideWhenUsed="1" w:qFormat="1"/>
+    <w:lsdException w:name="heading 3" w:semiHidden="1" w:uiPriority="9" w:unhideWhenUsed="1" w:qFormat="1"/>
+    <w:lsdException w:name="heading 4" w:semiHidden="1" w:uiPriority="9" w:unhideWhenUsed="1" w:qFormat="1"/>
+    <w:lsdException w:name="heading 5" w:semiHidden="1" w:uiPriority="9" w:unhideWhenUsed="1" w:qFormat="1"/>
+    <w:lsdException w:name="heading 6" w:semiHidden="1" w:uiPriority="9" w:unhideWhenUsed="1" w:qFormat="1"/>
+    <w:lsdException w:name="heading 7" w:semiHidden="1" w:uiPriority="9" w:unhideWhenUsed="1" w:qFormat="1"/>
+    <w:lsdException w:name="heading 8" w:semiHidden="1" w:uiPriority="9" w:unhideWhenUsed="1" w:qFormat="1"/>
+    <w:lsdException w:name="heading 9" w:semiHidden="1" w:uiPriority="9" w:unhideWhenUsed="1" w:qFormat="1"/>
+    <w:lsdException w:name="index 1" w:semiHidden="1" w:unhideWhenUsed="1"/>
+    <w:lsdException w:name="index 2" w:semiHidden="1" w:unhideWhenUsed="1"/>
+    <w:lsdException w:name="index 3" w:semiHidden="1" w:unhideWhenUsed="1"/>
+    <w:lsdException w:name="index 4" w:semiHidden="1" w:unhideWhenUsed="1"/>
+    <w:lsdException w:name="index 5" w:semiHidden="1" w:unhideWhenUsed="1"/>
+    <w:lsdException w:name="index 6" w:semiHidden="1" w:unhideWhenUsed="1"/>
+    <w:lsdException w:name="index 7" w:semiHidden="1" w:unhideWhenUsed="1"/>
+    <w:lsdException w:name="index 8" w:semiHidden="1" w:unhideWhenUsed="1"/>
+    <w:lsdException w:name="index 9" w:semiHidden="1" w:unhideWhenUsed="1"/>
+    <w:lsdException w:name="toc 1" w:semiHidden="1" w:uiPriority="39" w:unhideWhenUsed="1"/>
+    <w:lsdException w:name="toc 2" w:semiHidden="1" w:uiPriority="39" w:unhideWhenUsed="1"/>
+    <w:lsdException w:name="toc 3" w:semiHidden="1" w:uiPriority="39" w:unhideWhenUsed="1"/>
+    <w:lsdException w:name="toc 4" w:semiHidden="1" w:uiPriority="39" w:unhideWhenUsed="1"/>
+    <w:lsdException w:name="toc 5" w:semiHidden="1" w:uiPriority="39" w:unhideWhenUsed="1"/>
+    <w:lsdException w:name="toc 6" w:semiHidden="1" w:uiPriority="39" w:unhideWhenUsed="1"/>
+    <w:lsdException w:name="toc 7" w:semiHidden="1" w:uiPriority="39" w:unhideWhenUsed="1"/>
+    <w:lsdException w:name="toc 8" w:semiHidden="1" w:uiPriority="39" w:unhideWhenUsed="1"/>
+    <w:lsdException w:name="toc 9" w:semiHidden="1" w:uiPriority="39" w:unhideWhenUsed="1"/>
+    <w:lsdException w:name="Normal Indent" w:semiHidden="1" w:unhideWhenUsed="1"/>
+    <w:lsdException w:name="footnote text" w:semiHidden="1" w:unhideWhenUsed="1"/>
+    <w:lsdException w:name="annotation text" w:semiHidden="1" w:unhideWhenUsed="1"/>
+    <w:lsdException w:name="header" w:semiHidden="1" w:unhideWhenUsed="1"/>
+    <w:lsdException w:name="footer" w:semiHidden="1" w:unhideWhenUsed="1"/>
+    <w:lsdException w:name="index heading" w:semiHidden="1" w:unhideWhenUsed="1"/>
+    <w:lsdException w:name="caption" w:semiHidden="1" w:uiPriority="35" w:unhideWhenUsed="1" w:qFormat="1"/>
+    <w:lsdException w:name="table of figures" w:semiHidden="1" w:unhideWhenUsed="1"/>
+    <w:lsdException w:name="envelope address" w:semiHidden="1" w:unhideWhenUsed="1"/>
+    <w:lsdException w:name="envelope return" w:semiHidden="1" w:unhideWhenUsed="1"/>
+    <w:lsdException w:name="footnote reference" w:semiHidden="1" w:unhideWhenUsed="1"/>
+    <w:lsdException w:name="annotation reference" w:semiHidden="1" w:unhideWhenUsed="1"/>
+    <w:lsdException w:name="line number" w:semiHidden="1" w:unhideWhenUsed="1"/>
+    <w:lsdException w:name="page number" w:semiHidden="1" w:unhideWhenUsed="1"/>
+    <w:lsdException w:name="endnote reference" w:semiHidden="1" w:unhideWhenUsed="1"/>
+    <w:lsdException w:name="endnote text" w:semiHidden="1" w:unhideWhenUsed="1"/>
+    <w:lsdException w:name="table of authorities" w:semiHidden="1" w:unhideWhenUsed="1"/>
+    <w:lsdException w:name="macro" w:semiHidden="1" w:unhideWhenUsed="1"/>
+    <w:lsdException w:name="toa heading" w:semiHidden="1" w:unhideWhenUsed="1"/>
+    <w:lsdException w:name="List" w:semiHidden="1" w:unhideWhenUsed="1"/>
+    <w:lsdException w:name="List Bullet" w:semiHidden="1" w:unhideWhenUsed="1"/>
+    <w:lsdException w:name="List Number" w:semiHidden="1" w:unhideWhenUsed="1"/>
+    <w:lsdException w:name="List 2" w:semiHidden="1" w:unhideWhenUsed="1"/>
+    <w:lsdException w:name="List 3" w:semiHidden="1" w:unhideWhenUsed="1"/>
+    <w:lsdException w:name="List 4" w:semiHidden="1" w:unhideWhenUsed="1"/>
+    <w:lsdException w:name="List 5" w:semiHidden="1" w:unhideWhenUsed="1"/>
+    <w:lsdException w:name="List Bullet 2" w:semiHidden="1" w:unhideWhenUsed="1"/>
+    <w:lsdException w:name="List Bullet 3" w:semiHidden="1" w:unhideWhenUsed="1"/>
+    <w:lsdException w:name="List Bullet 4" w:semiHidden="1" w:unhideWhenUsed="1"/>
+    <w:lsdException w:name="List Bullet 5" w:semiHidden="1" w:unhideWhenUsed="1"/>
+    <w:lsdException w:name="List Number 2" w:semiHidden="1" w:unhideWhenUsed="1"/>
+    <w:lsdException w:name="List Number 3" w:semiHidden="1" w:unhideWhenUsed="1"/>
+    <w:lsdException w:name="List Number 4" w:semiHidden="1" w:unhideWhenUsed="1"/>
+    <w:lsdException w:name="List Number 5" w:semiHidden="1" w:unhideWhenUsed="1"/>
+    <w:lsdException w:name="Title" w:uiPriority="10" w:qFormat="1"/>
+    <w:lsdException w:name="Closing" w:semiHidden="1" w:unhideWhenUsed="1"/>
+    <w:lsdException w:name="Signature" w:semiHidden="1" w:unhideWhenUsed="1"/>
+    <w:lsdException w:name="Default Paragraph Font" w:semiHidden="1" w:uiPriority="1" w:unhideWhenUsed="1"/>
+    <w:lsdException w:name="Body Text" w:semiHidden="1" w:unhideWhenUsed="1"/>
+    <w:lsdException w:name="Body Text Indent" w:semiHidden="1" w:unhideWhenUsed="1"/>
+    <w:lsdException w:name="List Continue" w:semiHidden="1" w:unhideWhenUsed="1"/>
+    <w:lsdException w:name="List Continue 2" w:semiHidden="1" w:unhideWhenUsed="1"/>
+    <w:lsdException w:name="List Continue 3" w:semiHidden="1" w:unhideWhenUsed="1"/>
+    <w:lsdException w:name="List Continue 4" w:semiHidden="1" w:unhideWhenUsed="1"/>
+    <w:lsdException w:name="List Continue 5" w:semiHidden="1" w:unhideWhenUsed="1"/>
+    <w:lsdException w:name="Message Header" w:semiHidden="1" w:unhideWhenUsed="1"/>
+    <w:lsdException w:name="Subtitle" w:uiPriority="11" w:qFormat="1"/>
+    <w:lsdException w:name="Salutation" w:semiHidden="1" w:unhideWhenUsed="1"/>
+    <w:lsdException w:name="Date" w:semiHidden="1" w:unhideWhenUsed="1"/>
+    <w:lsdException w:name="Body Text First Indent" w:semiHidden="1" w:unhideWhenUsed="1"/>
+    <w:lsdException w:name="Body Text First Indent 2" w:semiHidden="1" w:unhideWhenUsed="1"/>
+    <w:lsdException w:name="Note Heading" w:semiHidden="1" w:unhideWhenUsed="1"/>
+    <w:lsdException w:name="Body Text 2" w:semiHidden="1" w:unhideWhenUsed="1"/>
+    <w:lsdException w:name="Body Text 3" w:semiHidden="1" w:unhideWhenUsed="1"/>
+    <w:lsdException w:name="Body Text Indent 2" w:semiHidden="1" w:unhideWhenUsed="1"/>
+    <w:lsdException w:name="Body Text Indent 3" w:semiHidden="1" w:unhideWhenUsed="1"/>
+    <w:lsdException w:name="Block Text" w:semiHidden="1" w:unhideWhenUsed="1"/>
+    <w:lsdException w:name="Hyperlink" w:semiHidden="1" w:unhideWhenUsed="1"/>
+    <w:lsdException w:name="FollowedHyperlink" w:semiHidden="1" w:unhideWhenUsed="1"/>
+    <w:lsdException w:name="Strong" w:uiPriority="22" w:qFormat="1"/>
+    <w:lsdException w:name="Emphasis" w:uiPriority="20" w:qFormat="1"/>
+    <w:lsdException w:name="Document Map" w:semiHidden="1" w:unhideWhenUsed="1"/>
+    <w:lsdException w:name="Plain Text" w:semiHidden="1" w:unhideWhenUsed="1"/>
+    <w:lsdException w:name="E-mail Signature" w:semiHidden="1" w:unhideWhenUsed="1"/>
+    <w:lsdException w:name="HTML Top of Form" w:semiHidden="1" w:unhideWhenUsed="1"/>
+    <w:lsdException w:name="HTML Bottom of Form" w:semiHidden="1" w:unhideWhenUsed="1"/>
+    <w:lsdException w:name="Normal (Web)" w:semiHidden="1" w:unhideWhenUsed="1"/>
+    <w:lsdException w:name="HTML Acronym" w:semiHidden="1" w:unhideWhenUsed="1"/>
+    <w:lsdException w:name="HTML Address" w:semiHidden="1" w:unhideWhenUsed="1"/>
+    <w:lsdException w:name="HTML Cite" w:semiHidden="1" w:unhideWhenUsed="1"/>
+    <w:lsdException w:name="HTML Code" w:semiHidden="1" w:unhideWhenUsed="1"/>
+    <w:lsdException w:name="HTML Definition" w:semiHidden="1" w:unhideWhenUsed="1"/>
+    <w:lsdException w:name="HTML Keyboard" w:semiHidden="1" w:unhideWhenUsed="1"/>
+    <w:lsdException w:name="HTML Preformatted" w:semiHidden="1" w:unhideWhenUsed="1"/>
+    <w:lsdException w:name="HTML Sample" w:semiHidden="1" w:unhideWhenUsed="1"/>
+    <w:lsdException w:name="HTML Typewriter" w:semiHidden="1" w:unhideWhenUsed="1"/>
+    <w:lsdException w:name="HTML Variable" w:semiHidden="1" w:unhideWhenUsed="1"/>
+    <w:lsdException w:name="Normal Table" w:semiHidden="1" w:unhideWhenUsed="1"/>
+    <w:lsdException w:name="annotation subject" w:semiHidden="1" w:unhideWhenUsed="1"/>
+    <w:lsdException w:name="No List" w:semiHidden="1" w:unhideWhenUsed="1"/>
+    <w:lsdException w:name="Outline List 1" w:semiHidden="1" w:unhideWhenUsed="1"/>
+    <w:lsdException w:name="Outline List 2" w:semiHidden="1" w:unhideWhenUsed="1"/>
+    <w:lsdException w:name="Outline List 3" w:semiHidden="1" w:unhideWhenUsed="1"/>
+    <w:lsdException w:name="Table Simple 1" w:semiHidden="1" w:unhideWhenUsed="1"/>
+    <w:lsdException w:name="Table Simple 2" w:semiHidden="1" w:unhideWhenUsed="1"/>
+    <w:lsdException w:name="Table Simple 3" w:semiHidden="1" w:unhideWhenUsed="1"/>
+    <w:lsdException w:name="Table Classic 1" w:semiHidden="1" w:unhideWhenUsed="1"/>
+    <w:lsdException w:name="Table Classic 2" w:semiHidden="1" w:unhideWhenUsed="1"/>
+    <w:lsdException w:name="Table Classic 3" w:semiHidden="1" w:unhideWhenUsed="1"/>
+    <w:lsdException w:name="Table Classic 4" w:semiHidden="1" w:unhideWhenUsed="1"/>
+    <w:lsdException w:name="Table Colorful 1" w:semiHidden="1" w:unhideWhenUsed="1"/>
+    <w:lsdException w:name="Table Colorful 2" w:semiHidden="1" w:unhideWhenUsed="1"/>
+    <w:lsdException w:name="Table Colorful 3" w:semiHidden="1" w:unhideWhenUsed="1"/>
+    <w:lsdException w:name="Table Columns 1" w:semiHidden="1" w:unhideWhenUsed="1"/>
+    <w:lsdException w:name="Table Columns 2" w:semiHidden="1" w:unhideWhenUsed="1"/>
+    <w:lsdException w:name="Table Columns 3" w:semiHidden="1" w:unhideWhenUsed="1"/>
+    <w:lsdException w:name="Table Columns 4" w:semiHidden="1" w:unhideWhenUsed="1"/>
+    <w:lsdException w:name="Table Columns 5" w:semiHidden="1" w:unhideWhenUsed="1"/>
+    <w:lsdException w:name="Table Grid 1" w:semiHidden="1" w:unhideWhenUsed="1"/>
+    <w:lsdException w:name="Table Grid 2" w:semiHidden="1" w:unhideWhenUsed="1"/>
+    <w:lsdException w:name="Table Grid 3" w:semiHidden="1" w:unhideWhenUsed="1"/>
+    <w:lsdException w:name="Table Grid 4" w:semiHidden="1" w:unhideWhenUsed="1"/>
+    <w:lsdException w:name="Table Grid 5" w:semiHidden="1" w:unhideWhenUsed="1"/>
+    <w:lsdException w:name="Table Grid 6" w:semiHidden="1" w:unhideWhenUsed="1"/>
+    <w:lsdException w:name="Table Grid 7" w:semiHidden="1" w:unhideWhenUsed="1"/>
+    <w:lsdException w:name="Table Grid 8" w:semiHidden="1" w:unhideWhenUsed="1"/>
+    <w:lsdException w:name="Table List 1" w:semiHidden="1" w:unhideWhenUsed="1"/>
+    <w:lsdException w:name="Table List 2" w:semiHidden="1" w:unhideWhenUsed="1"/>
+    <w:lsdException w:name="Table List 3" w:semiHidden="1" w:unhideWhenUsed="1"/>
+    <w:lsdException w:name="Table List 4" w:semiHidden="1" w:unhideWhenUsed="1"/>
+    <w:lsdException w:name="Table List 5" w:semiHidden="1" w:unhideWhenUsed="1"/>
+    <w:lsdException w:name="Table List 6" w:semiHidden="1" w:unhideWhenUsed="1"/>
+    <w:lsdException w:name="Table List 7" w:semiHidden="1" w:unhideWhenUsed="1"/>
+    <w:lsdException w:name="Table List 8" w:semiHidden="1" w:unhideWhenUsed="1"/>
+    <w:lsdException w:name="Table 3D effects 1" w:semiHidden="1" w:unhideWhenUsed="1"/>
+    <w:lsdException w:name="Table 3D effects 2" w:semiHidden="1" w:unhideWhenUsed="1"/>
+    <w:lsdException w:name="Table 3D effects 3" w:semiHidden="1" w:unhideWhenUsed="1"/>
+    <w:lsdException w:name="Table Contemporary" w:semiHidden="1" w:unhideWhenUsed="1"/>
+    <w:lsdException w:name="Table Elegant" w:semiHidden="1" w:unhideWhenUsed="1"/>
+    <w:lsdException w:name="Table Professional" w:semiHidden="1" w:unhideWhenUsed="1"/>
+    <w:lsdException w:name="Table Subtle 1" w:semiHidden="1" w:unhideWhenUsed="1"/>
+    <w:lsdException w:name="Table Subtle 2" w:semiHidden="1" w:unhideWhenUsed="1"/>
+    <w:lsdException w:name="Table Web 1" w:semiHidden="1" w:unhideWhenUsed="1"/>
+    <w:lsdException w:name="Table Web 2" w:semiHidden="1" w:unhideWhenUsed="1"/>
+    <w:lsdException w:name="Table Web 3" w:semiHidden="1" w:unhideWhenUsed="1"/>
+    <w:lsdException w:name="Balloon Text" w:semiHidden="1" w:unhideWhenUsed="1"/>
+    <w:lsdException w:name="Table Grid" w:semiHidden="1" w:uiPriority="59" w:unhideWhenUsed="1"/>
+    <w:lsdException w:name="Table Theme" w:semiHidden="1" w:unhideWhenUsed="1"/>
+    <w:lsdException w:name="Placeholder Text" w:semiHidden="1"/>
+    <w:lsdException w:name="No Spacing" w:uiPriority="1" w:qFormat="1"/>
+    <w:lsdException w:name="Light Shading" w:uiPriority="60"/>
+    <w:lsdException w:name="Light List" w:uiPriority="61"/>
+    <w:lsdException w:name="Light Grid" w:uiPriority="62"/>
+    <w:lsdException w:name="Medium Shading 1" w:uiPriority="63"/>
+    <w:lsdException w:name="Medium Shading 2" w:uiPriority="64"/>
+    <w:lsdException w:name="Medium List 1" w:uiPriority="65"/>
+    <w:lsdException w:name="Medium List 2" w:uiPriority="66"/>
+    <w:lsdException w:name="Medium Grid 1" w:uiPriority="67"/>
+    <w:lsdException w:name="Medium Grid 2" w:uiPriority="68"/>
+    <w:lsdException w:name="Medium Grid 3" w:uiPriority="69"/>
+    <w:lsdException w:name="Dark List" w:uiPriority="70"/>
+    <w:lsdException w:name="Colorful Shading" w:uiPriority="71"/>
+    <w:lsdException w:name="Colorful List" w:uiPriority="72"/>
+    <w:lsdException w:name="Colorful Grid" w:uiPriority="73"/>
+    <w:lsdException w:name="Light Shading Accent 1" w:uiPriority="60"/>
+    <w:lsdException w:name="Light List Accent 1" w:uiPriority="61"/>
+    <w:lsdException w:name="Light Grid Accent 1" w:uiPriority="62"/>
+    <w:lsdException w:name="Medium Shading 1 Accent 1" w:uiPriority="63"/>
+    <w:lsdException w:name="Medium Shading 2 Accent 1" w:uiPriority="64"/>
+    <w:lsdException w:name="Medium List 1 Accent 1" w:uiPriority="65"/>
+    <w:lsdException w:name="Revision" w:semiHidden="1"/>
+    <w:lsdException w:name="List Paragraph" w:uiPriority="34" w:qFormat="1"/>
+    <w:lsdException w:name="Quote" w:uiPriority="29" w:qFormat="1"/>
+    <w:lsdException w:name="Intense Quote" w:uiPriority="30" w:qFormat="1"/>
+    <w:lsdException w:name="Medium List 2 Accent 1" w:uiPriority="66"/>
+    <w:lsdException w:name="Medium Grid 1 Accent 1" w:uiPriority="67"/>
+    <w:lsdException w:name="Medium Grid 2 Accent 1" w:uiPriority="68"/>
+    <w:lsdException w:name="Medium Grid 3 Accent 1" w:uiPriority="69"/>
+    <w:lsdException w:name="Dark List Accent 1" w:uiPriority="70"/>
+    <w:lsdException w:name="Colorful Shading Accent 1" w:uiPriority="71"/>
+    <w:lsdException w:name="Colorful List Accent 1" w:uiPriority="72"/>
+    <w:lsdException w:name="Colorful Grid Accent 1" w:uiPriority="73"/>
+    <w:lsdException w:name="Light Shading Accent 2" w:uiPriority="60"/>
+    <w:lsdException w:name="Light List Accent 2" w:uiPriority="61"/>
+    <w:lsdException w:name="Light Grid Accent 2" w:uiPriority="62"/>
+    <w:lsdException w:name="Medium Shading 1 Accent 2" w:uiPriority="63"/>
+    <w:lsdException w:name="Medium Shading 2 Accent 2" w:uiPriority="64"/>
+    <w:lsdException w:name="Medium List 1 Accent 2" w:uiPriority="65"/>
+    <w:lsdException w:name="Medium List 2 Accent 2" w:uiPriority="66"/>
+    <w:lsdException w:name="Medium Grid 1 Accent 2" w:uiPriority="67"/>
+    <w:lsdException w:name="Medium Grid 2 Accent 2" w:uiPriority="68"/>
+    <w:lsdException w:name="Medium Grid 3 Accent 2" w:uiPriority="69"/>
+    <w:lsdException w:name="Dark List Accent 2" w:uiPriority="70"/>
+    <w:lsdException w:name="Colorful Shading Accent 2" w:uiPriority="71"/>
+    <w:lsdException w:name="Colorful List Accent 2" w:uiPriority="72"/>
+    <w:lsdException w:name="Colorful Grid Accent 2" w:uiPriority="73"/>
+    <w:lsdException w:name="Light Shading Accent 3" w:uiPriority="60"/>
+    <w:lsdException w:name="Light List Accent 3" w:uiPriority="61"/>
+    <w:lsdException w:name="Light Grid Accent 3" w:uiPriority="62"/>
+    <w:lsdException w:name="Medium Shading 1 Accent 3" w:uiPriority="63"/>
+    <w:lsdException w:name="Medium Shading 2 Accent 3" w:uiPriority="64"/>
+    <w:lsdException w:name="Medium List 1 Accent 3" w:uiPriority="65"/>
+    <w:lsdException w:name="Medium List 2 Accent 3" w:uiPriority="66"/>
+    <w:lsdException w:name="Medium Grid 1 Accent 3" w:uiPriority="67"/>
+    <w:lsdException w:name="Medium Grid 2 Accent 3" w:uiPriority="68"/>
+    <w:lsdException w:name="Medium Grid 3 Accent 3" w:uiPriority="69"/>
+    <w:lsdException w:name="Dark List Accent 3" w:uiPriority="70"/>
+    <w:lsdException w:name="Colorful Shading Accent 3" w:uiPriority="71"/>
+    <w:lsdException w:name="Colorful List Accent 3" w:uiPriority="72"/>
+    <w:lsdException w:name="Colorful Grid Accent 3" w:uiPriority="73"/>
+    <w:lsdException w:name="Light Shading Accent 4" w:uiPriority="60"/>
+    <w:lsdException w:name="Light List Accent 4" w:uiPriority="61"/>
+    <w:lsdException w:name="Light Grid Accent 4" w:uiPriority="62"/>
+    <w:lsdException w:name="Medium Shading 1 Accent 4" w:uiPriority="63"/>
+    <w:lsdException w:name="Medium Shading 2 Accent 4" w:uiPriority="64"/>
+    <w:lsdException w:name="Medium List 1 Accent 4" w:uiPriority="65"/>
+    <w:lsdException w:name="Medium List 2 Accent 4" w:uiPriority="66"/>
+    <w:lsdException w:name="Medium Grid 1 Accent 4" w:uiPriority="67"/>
+    <w:lsdException w:name="Medium Grid 2 Accent 4" w:uiPriority="68"/>
+    <w:lsdException w:name="Medium Grid 3 Accent 4" w:uiPriority="69"/>
+    <w:lsdException w:name="Dark List Accent 4" w:uiPriority="70"/>
+    <w:lsdException w:name="Colorful Shading Accent 4" w:uiPriority="71"/>
+    <w:lsdException w:name="Colorful List Accent 4" w:uiPriority="72"/>
+    <w:lsdException w:name="Colorful Grid Accent 4" w:uiPriority="73"/>
+    <w:lsdException w:name="Light Shading Accent 5" w:uiPriority="60"/>
+    <w:lsdException w:name="Light List Accent 5" w:uiPriority="61"/>
+    <w:lsdException w:name="Light Grid Accent 5" w:uiPriority="62"/>
+    <w:lsdException w:name="Medium Shading 1 Accent 5" w:uiPriority="63"/>
+    <w:lsdException w:name="Medium Shading 2 Accent 5" w:uiPriority="64"/>
+    <w:lsdException w:name="Medium List 1 Accent 5" w:uiPriority="65"/>
+    <w:lsdException w:name="Medium List 2 Accent 5" w:uiPriority="66"/>
+    <w:lsdException w:name="Medium Grid 1 Accent 5" w:uiPriority="67"/>
+    <w:lsdException w:name="Medium Grid 2 Accent 5" w:uiPriority="68"/>
+    <w:lsdException w:name="Medium Grid 3 Accent 5" w:uiPriority="69"/>
+    <w:lsdException w:name="Dark List Accent 5" w:uiPriority="70"/>
+    <w:lsdException w:name="Colorful Shading Accent 5" w:uiPriority="71"/>
+    <w:lsdException w:name="Colorful List Accent 5" w:uiPriority="72"/>
+    <w:lsdException w:name="Colorful Grid Accent 5" w:uiPriority="73"/>
+    <w:lsdException w:name="Light Shading Accent 6" w:uiPriority="60"/>
+    <w:lsdException w:name="Light List Accent 6" w:uiPriority="61"/>
+    <w:lsdException w:name="Light Grid Accent 6" w:uiPriority="62"/>
+    <w:lsdException w:name="Medium Shading 1 Accent 6" w:uiPriority="63"/>
+    <w:lsdException w:name="Medium Shading 2 Accent 6" w:uiPriority="64"/>
+    <w:lsdException w:name="Medium List 1 Accent 6" w:uiPriority="65"/>
+    <w:lsdException w:name="Medium List 2 Accent 6" w:uiPriority="66"/>
+    <w:lsdException w:name="Medium Grid 1 Accent 6" w:uiPriority="67"/>
+    <w:lsdException w:name="Medium Grid 2 Accent 6" w:uiPriority="68"/>
+    <w:lsdException w:name="Medium Grid 3 Accent 6" w:uiPriority="69"/>
+    <w:lsdException w:name="Dark List Accent 6" w:uiPriority="70"/>
+    <w:lsdException w:name="Colorful Shading Accent 6" w:uiPriority="71"/>
+    <w:lsdException w:name="Colorful List Accent 6" w:uiPriority="72"/>
+    <w:lsdException w:name="Colorful Grid Accent 6" w:uiPriority="73"/>
+    <w:lsdException w:name="Subtle Emphasis" w:uiPriority="19" w:qFormat="1"/>
+    <w:lsdException w:name="Intense Emphasis" w:uiPriority="21" w:qFormat="1"/>
+    <w:lsdException w:name="Subtle Reference" w:uiPriority="31" w:qFormat="1"/>
+    <w:lsdException w:name="Intense Reference" w:uiPriority="32" w:qFormat="1"/>
+    <w:lsdException w:name="Book Title" w:uiPriority="33" w:qFormat="1"/>
+    <w:lsdException w:name="Bibliography" w:semiHidden="1" w:uiPriority="37" w:unhideWhenUsed="1"/>
+    <w:lsdException w:name="TOC Heading" w:semiHidden="1" w:uiPriority="39" w:unhideWhenUsed="1" w:qFormat="1"/>
+    <w:lsdException w:name="Plain Table 1" w:uiPriority="41"/>
+    <w:lsdException w:name="Plain Table 2" w:uiPriority="42"/>
+    <w:lsdException w:name="Plain Table 3" w:uiPriority="43"/>
+    <w:lsdException w:name="Plain Table 4" w:uiPriority="44"/>
+    <w:lsdException w:name="Plain Table 5" w:uiPriority="45"/>
+    <w:lsdException w:name="Grid Table Light" w:uiPriority="40"/>
+    <w:lsdException w:name="Grid Table 1 Light" w:uiPriority="46"/>
+    <w:lsdException w:name="Grid Table 2" w:uiPriority="47"/>
+    <w:lsdException w:name="Grid Table 3" w:uiPriority="48"/>
+    <w:lsdException w:name="Grid Table 4" w:uiPriority="49"/>
+    <w:lsdException w:name="Grid Table 5 Dark" w:uiPriority="50"/>
+    <w:lsdException w:name="Grid Table 6 Colorful" w:uiPriority="51"/>
+    <w:lsdException w:name="Grid Table 7 Colorful" w:uiPriority="52"/>
+    <w:lsdException w:name="Grid Table 1 Light Accent 1" w:uiPriority="46"/>
+    <w:lsdException w:name="Grid Table 2 Accent 1" w:uiPriority="47"/>
+    <w:lsdException w:name="Grid Table 3 Accent 1" w:uiPriority="48"/>
+    <w:lsdException w:name="Grid Table 4 Accent 1" w:uiPriority="49"/>
+    <w:lsdException w:name="Grid Table 5 Dark Accent 1" w:uiPriority="50"/>
+    <w:lsdException w:name="Grid Table 6 Colorful Accent 1" w:uiPriority="51"/>
+    <w:lsdException w:name="Grid Table 7 Colorful Accent 1" w:uiPriority="52"/>
+    <w:lsdException w:name="Grid Table 1 Light Accent 2" w:uiPriority="46"/>
+    <w:lsdException w:name="Grid Table 2 Accent 2" w:uiPriority="47"/>
+    <w:lsdException w:name="Grid Table 3 Accent 2" w:uiPriority="48"/>
+    <w:lsdException w:name="Grid Table 4 Accent 2" w:uiPriority="49"/>
+    <w:lsdException w:name="Grid Table 5 Dark Accent 2" w:uiPriority="50"/>
+    <w:lsdException w:name="Grid Table 6 Colorful Accent 2" w:uiPriority="51"/>
+    <w:lsdException w:name="Grid Table 7 Colorful Accent 2" w:uiPriority="52"/>
+    <w:lsdException w:name="Grid Table 1 Light Accent 3" w:uiPriority="46"/>
+    <w:lsdException w:name="Grid Table 2 Accent 3" w:uiPriority="47"/>
+    <w:lsdException w:name="Grid Table 3 Accent 3" w:uiPriority="48"/>
+    <w:lsdException w:name="Grid Table 4 Accent 3" w:uiPriority="49"/>
+    <w:lsdException w:name="Grid Table 5 Dark Accent 3" w:uiPriority="50"/>
+    <w:lsdException w:name="Grid Table 6 Colorful Accent 3" w:uiPriority="51"/>
+    <w:lsdException w:name="Grid Table 7 Colorful Accent 3" w:uiPriority="52"/>
+    <w:lsdException w:name="Grid Table 1 Light Accent 4" w:uiPriority="46"/>
+    <w:lsdException w:name="Grid Table 2 Accent 4" w:uiPriority="47"/>
+    <w:lsdException w:name="Grid Table 3 Accent 4" w:uiPriority="48"/>
+    <w:lsdException w:name="Grid Table 4 Accent 4" w:uiPriority="49"/>
+    <w:lsdException w:name="Grid Table 5 Dark Accent 4" w:uiPriority="50"/>
+    <w:lsdException w:name="Grid Table 6 Colorful Accent 4" w:uiPriority="51"/>
+    <w:lsdException w:name="Grid Table 7 Colorful Accent 4" w:uiPriority="52"/>
+    <w:lsdException w:name="Grid Table 1 Light Accent 5" w:uiPriority="46"/>
+    <w:lsdException w:name="Grid Table 2 Accent 5" w:uiPriority="47"/>
+    <w:lsdException w:name="Grid Table 3 Accent 5" w:uiPriority="48"/>
+    <w:lsdException w:name="Grid Table 4 Accent 5" w:uiPriority="49"/>
+    <w:lsdException w:name="Grid Table 5 Dark Accent 5" w:uiPriority="50"/>
+    <w:lsdException w:name="Grid Table 6 Colorful Accent 5" w:uiPriority="51"/>
+    <w:lsdException w:name="Grid Table 7 Colorful Accent 5" w:uiPriority="52"/>
+    <w:lsdException w:name="Grid Table 1 Light Accent 6" w:uiPriority="46"/>
+    <w:lsdException w:name="Grid Table 2 Accent 6" w:uiPriority="47"/>
+    <w:lsdException w:name="Grid Table 3 Accent 6" w:uiPriority="48"/>
+    <w:lsdException w:name="Grid Table 4 Accent 6" w:uiPriority="49"/>
+    <w:lsdException w:name="Grid Table 5 Dark Accent 6" w:uiPriority="50"/>
+    <w:lsdException w:name="Grid Table 6 Colorful Accent 6" w:uiPriority="51"/>
+    <w:lsdException w:name="Grid Table 7 Colorful Accent 6" w:uiPriority="52"/>
+    <w:lsdException w:name="List Table 1 Light" w:uiPriority="46"/>
+    <w:lsdException w:name="List Table 2" w:uiPriority="47"/>
+    <w:lsdException w:name="List Table 3" w:uiPriority="48"/>
+    <w:lsdException w:name="List Table 4" w:uiPriority="49"/>
+    <w:lsdException w:name="List Table 5 Dark" w:uiPriority="50"/>
+    <w:lsdException w:name="List Table 6 Colorful" w:uiPriority="51"/>
+    <w:lsdException w:name="List Table 7 Colorful" w:uiPriority="52"/>
+    <w:lsdException w:name="List Table 1 Light Accent 1" w:uiPriority="46"/>
+    <w:lsdException w:name="List Table 2 Accent 1" w:uiPriority="47"/>
+    <w:lsdException w:name="List Table 3 Accent 1" w:uiPriority="48"/>
+    <w:lsdException w:name="List Table 4 Accent 1" w:uiPriority="49"/>
+    <w:lsdException w:name="List Table 5 Dark Accent 1" w:uiPriority="50"/>
+    <w:lsdException w:name="List Table 6 Colorful Accent 1" w:uiPriority="51"/>
+    <w:lsdException w:name="List Table 7 Colorful Accent 1" w:uiPriority="52"/>
+    <w:lsdException w:name="List Table 1 Light Accent 2" w:uiPriority="46"/>
+    <w:lsdException w:name="List Table 2 Accent 2" w:uiPriority="47"/>
+    <w:lsdException w:name="List Table 3 Accent 2" w:uiPriority="48"/>
+    <w:lsdException w:name="List Table 4 Accent 2" w:uiPriority="49"/>
+    <w:lsdException w:name="List Table 5 Dark Accent 2" w:uiPriority="50"/>
+    <w:lsdException w:name="List Table 6 Colorful Accent 2" w:uiPriority="51"/>
+    <w:lsdException w:name="List Table 7 Colorful Accent 2" w:uiPriority="52"/>
+    <w:lsdException w:name="List Table 1 Light Accent 3" w:uiPriority="46"/>
+    <w:lsdException w:name="List Table 2 Accent 3" w:uiPriority="47"/>
+    <w:lsdException w:name="List Table 3 Accent 3" w:uiPriority="48"/>
+    <w:lsdException w:name="List Table 4 Accent 3" w:uiPriority="49"/>
+    <w:lsdException w:name="List Table 5 Dark Accent 3" w:uiPriority="50"/>
+    <w:lsdException w:name="List Table 6 Colorful Accent 3" w:uiPriority="51"/>
+    <w:lsdException w:name="List Table 7 Colorful Accent 3" w:uiPriority="52"/>
+    <w:lsdException w:name="List Table 1 Light Accent 4" w:uiPriority="46"/>
+    <w:lsdException w:name="List Table 2 Accent 4" w:uiPriority="47"/>
+    <w:lsdException w:name="List Table 3 Accent 4" w:uiPriority="48"/>
+    <w:lsdException w:name="List Table 4 Accent 4" w:uiPriority="49"/>
+    <w:lsdException w:name="List Table 5 Dark Accent 4" w:uiPriority="50"/>
+    <w:lsdException w:name="List Table 6 Colorful Accent 4" w:uiPriority="51"/>
+    <w:lsdException w:name="List Table 7 Colorful Accent 4" w:uiPriority="52"/>
+    <w:lsdException w:name="List Table 1 Light Accent 5" w:uiPriority="46"/>
+    <w:lsdException w:name="List Table 2 Accent 5" w:uiPriority="47"/>
+    <w:lsdException w:name="List Table 3 Accent 5" w:uiPriority="48"/>
+    <w:lsdException w:name="List Table 4 Accent 5" w:uiPriority="49"/>
+    <w:lsdException w:name="List Table 5 Dark Accent 5" w:uiPriority="50"/>
+    <w:lsdException w:name="List Table 6 Colorful Accent 5" w:uiPriority="51"/>
+    <w:lsdException w:name="List Table 7 Colorful Accent 5" w:uiPriority="52"/>
+    <w:lsdException w:name="List Table 1 Light Accent 6" w:uiPriority="46"/>
+    <w:lsdException w:name="List Table 2 Accent 6" w:uiPriority="47"/>
+    <w:lsdException w:name="List Table 3 Accent 6" w:uiPriority="48"/>
+    <w:lsdException w:name="List Table 4 Accent 6" w:uiPriority="49"/>
+    <w:lsdException w:name="List Table 5 Dark Accent 6" w:uiPriority="50"/>
+    <w:lsdException w:name="List Table 6 Colorful Accent 6" w:uiPriority="51"/>
+    <w:lsdException w:name="List Table 7 Colorful Accent 6" w:uiPriority="52"/>
+    <w:lsdException w:name="Mention" w:semiHidden="1" w:unhideWhenUsed="1"/>
+    <w:lsdException w:name="Smart Hyperlink" w:semiHidden="1" w:unhideWhenUsed="1"/>
+    <w:lsdException w:name="Hashtag" w:semiHidden="1" w:unhideWhenUsed="1"/>
   </w:latentStyles>
   <w:style w:type="paragraph" w:default="1" w:styleId="Normale">
     <w:name w:val="Normal"/>

</xml_diff>